<commit_message>
kicsi módosítás a Word-ben
</commit_message>
<xml_diff>
--- a/SSADMsablon.docx
+++ b/SSADMsablon.docx
@@ -11,13 +11,47 @@
           <w:szCs w:val="72"/>
         </w:rPr>
       </w:pPr>
+      <w:proofErr w:type="spellStart"/>
       <w:r>
         <w:rPr>
           <w:sz w:val="72"/>
           <w:szCs w:val="72"/>
         </w:rPr>
-        <w:t>Adatbázis alapú rendszerek</w:t>
-      </w:r>
+        <w:t>Adatbázis</w:t>
+      </w:r>
+      <w:proofErr w:type="spellEnd"/>
+      <w:r>
+        <w:rPr>
+          <w:sz w:val="72"/>
+          <w:szCs w:val="72"/>
+        </w:rPr>
+        <w:t xml:space="preserve"> </w:t>
+      </w:r>
+      <w:proofErr w:type="spellStart"/>
+      <w:r>
+        <w:rPr>
+          <w:sz w:val="72"/>
+          <w:szCs w:val="72"/>
+        </w:rPr>
+        <w:t>alapú</w:t>
+      </w:r>
+      <w:proofErr w:type="spellEnd"/>
+      <w:r>
+        <w:rPr>
+          <w:sz w:val="72"/>
+          <w:szCs w:val="72"/>
+        </w:rPr>
+        <w:t xml:space="preserve"> </w:t>
+      </w:r>
+      <w:proofErr w:type="spellStart"/>
+      <w:r>
+        <w:rPr>
+          <w:sz w:val="72"/>
+          <w:szCs w:val="72"/>
+        </w:rPr>
+        <w:t>rendszerek</w:t>
+      </w:r>
+      <w:proofErr w:type="spellEnd"/>
     </w:p>
     <w:p>
       <w:pPr>
@@ -63,6 +97,7 @@
           <w:szCs w:val="48"/>
         </w:rPr>
       </w:pPr>
+      <w:proofErr w:type="spellStart"/>
       <w:r>
         <w:rPr>
           <w:color w:val="000000"/>
@@ -71,6 +106,7 @@
         </w:rPr>
         <w:t>Fényképalbum</w:t>
       </w:r>
+      <w:proofErr w:type="spellEnd"/>
     </w:p>
     <w:p>
       <w:pPr>
@@ -81,13 +117,23 @@
           <w:szCs w:val="28"/>
         </w:rPr>
       </w:pPr>
+      <w:proofErr w:type="spellStart"/>
       <w:r>
         <w:rPr>
           <w:b/>
           <w:sz w:val="28"/>
           <w:szCs w:val="28"/>
         </w:rPr>
-        <w:t>Készítette:</w:t>
+        <w:t>Készítette</w:t>
+      </w:r>
+      <w:proofErr w:type="spellEnd"/>
+      <w:r>
+        <w:rPr>
+          <w:b/>
+          <w:sz w:val="28"/>
+          <w:szCs w:val="28"/>
+        </w:rPr>
+        <w:t>:</w:t>
       </w:r>
     </w:p>
     <w:p>
@@ -136,10 +182,20 @@
       <w:pPr>
         <w:pStyle w:val="Cmsor2"/>
       </w:pPr>
+      <w:proofErr w:type="spellStart"/>
       <w:r>
         <w:lastRenderedPageBreak/>
-        <w:t>Munka felosztása</w:t>
-      </w:r>
+        <w:t>Munka</w:t>
+      </w:r>
+      <w:proofErr w:type="spellEnd"/>
+      <w:r>
+        <w:t xml:space="preserve"> </w:t>
+      </w:r>
+      <w:proofErr w:type="spellStart"/>
+      <w:r>
+        <w:t>felosztása</w:t>
+      </w:r>
+      <w:proofErr w:type="spellEnd"/>
     </w:p>
     <w:p/>
     <w:p>
@@ -161,8 +217,18 @@
           <w:sz w:val="22"/>
           <w:szCs w:val="22"/>
         </w:rPr>
-        <w:t>ETK - Roli</w:t>
-      </w:r>
+        <w:t xml:space="preserve">ETK - </w:t>
+      </w:r>
+      <w:proofErr w:type="spellStart"/>
+      <w:r>
+        <w:rPr>
+          <w:rFonts w:ascii="Arial" w:eastAsia="Arial" w:hAnsi="Arial" w:cs="Arial"/>
+          <w:sz w:val="22"/>
+          <w:szCs w:val="22"/>
+        </w:rPr>
+        <w:t>Roli</w:t>
+      </w:r>
+      <w:proofErr w:type="spellEnd"/>
     </w:p>
     <w:p>
       <w:pPr>
@@ -177,14 +243,34 @@
           <w:szCs w:val="22"/>
         </w:rPr>
       </w:pPr>
+      <w:proofErr w:type="spellStart"/>
       <w:r>
         <w:rPr>
           <w:rFonts w:ascii="Arial" w:eastAsia="Arial" w:hAnsi="Arial" w:cs="Arial"/>
           <w:sz w:val="22"/>
           <w:szCs w:val="22"/>
         </w:rPr>
-        <w:t>Egyedmodell - Roli</w:t>
-      </w:r>
+        <w:t>Egyedmodell</w:t>
+      </w:r>
+      <w:proofErr w:type="spellEnd"/>
+      <w:r>
+        <w:rPr>
+          <w:rFonts w:ascii="Arial" w:eastAsia="Arial" w:hAnsi="Arial" w:cs="Arial"/>
+          <w:sz w:val="22"/>
+          <w:szCs w:val="22"/>
+        </w:rPr>
+        <w:t xml:space="preserve"> - </w:t>
+      </w:r>
+      <w:proofErr w:type="spellStart"/>
+      <w:r>
+        <w:rPr>
+          <w:rFonts w:ascii="Arial" w:eastAsia="Arial" w:hAnsi="Arial" w:cs="Arial"/>
+          <w:sz w:val="22"/>
+          <w:szCs w:val="22"/>
+        </w:rPr>
+        <w:t>Roli</w:t>
+      </w:r>
+      <w:proofErr w:type="spellEnd"/>
     </w:p>
     <w:p>
       <w:pPr>
@@ -199,14 +285,34 @@
           <w:szCs w:val="22"/>
         </w:rPr>
       </w:pPr>
+      <w:proofErr w:type="spellStart"/>
       <w:r>
         <w:rPr>
           <w:rFonts w:ascii="Arial" w:eastAsia="Arial" w:hAnsi="Arial" w:cs="Arial"/>
           <w:sz w:val="22"/>
           <w:szCs w:val="22"/>
         </w:rPr>
-        <w:t>Relációsémák - Roli</w:t>
-      </w:r>
+        <w:t>Relációsémák</w:t>
+      </w:r>
+      <w:proofErr w:type="spellEnd"/>
+      <w:r>
+        <w:rPr>
+          <w:rFonts w:ascii="Arial" w:eastAsia="Arial" w:hAnsi="Arial" w:cs="Arial"/>
+          <w:sz w:val="22"/>
+          <w:szCs w:val="22"/>
+        </w:rPr>
+        <w:t xml:space="preserve"> - </w:t>
+      </w:r>
+      <w:proofErr w:type="spellStart"/>
+      <w:r>
+        <w:rPr>
+          <w:rFonts w:ascii="Arial" w:eastAsia="Arial" w:hAnsi="Arial" w:cs="Arial"/>
+          <w:sz w:val="22"/>
+          <w:szCs w:val="22"/>
+        </w:rPr>
+        <w:t>Roli</w:t>
+      </w:r>
+      <w:proofErr w:type="spellEnd"/>
     </w:p>
     <w:p>
       <w:pPr>
@@ -221,14 +327,34 @@
           <w:szCs w:val="22"/>
         </w:rPr>
       </w:pPr>
+      <w:proofErr w:type="spellStart"/>
       <w:r>
         <w:rPr>
           <w:rFonts w:ascii="Arial" w:eastAsia="Arial" w:hAnsi="Arial" w:cs="Arial"/>
           <w:sz w:val="22"/>
           <w:szCs w:val="22"/>
         </w:rPr>
-        <w:t>Normalizálás - Roli</w:t>
-      </w:r>
+        <w:t>Normalizálás</w:t>
+      </w:r>
+      <w:proofErr w:type="spellEnd"/>
+      <w:r>
+        <w:rPr>
+          <w:rFonts w:ascii="Arial" w:eastAsia="Arial" w:hAnsi="Arial" w:cs="Arial"/>
+          <w:sz w:val="22"/>
+          <w:szCs w:val="22"/>
+        </w:rPr>
+        <w:t xml:space="preserve"> - </w:t>
+      </w:r>
+      <w:proofErr w:type="spellStart"/>
+      <w:r>
+        <w:rPr>
+          <w:rFonts w:ascii="Arial" w:eastAsia="Arial" w:hAnsi="Arial" w:cs="Arial"/>
+          <w:sz w:val="22"/>
+          <w:szCs w:val="22"/>
+        </w:rPr>
+        <w:t>Roli</w:t>
+      </w:r>
+      <w:proofErr w:type="spellEnd"/>
     </w:p>
     <w:p>
       <w:pPr>
@@ -249,8 +375,36 @@
           <w:sz w:val="22"/>
           <w:szCs w:val="22"/>
         </w:rPr>
-        <w:t>2 Fizikai DFD - Tomi</w:t>
-      </w:r>
+        <w:t xml:space="preserve">2 </w:t>
+      </w:r>
+      <w:proofErr w:type="spellStart"/>
+      <w:r>
+        <w:rPr>
+          <w:rFonts w:ascii="Arial" w:eastAsia="Arial" w:hAnsi="Arial" w:cs="Arial"/>
+          <w:sz w:val="22"/>
+          <w:szCs w:val="22"/>
+        </w:rPr>
+        <w:t>Fizikai</w:t>
+      </w:r>
+      <w:proofErr w:type="spellEnd"/>
+      <w:r>
+        <w:rPr>
+          <w:rFonts w:ascii="Arial" w:eastAsia="Arial" w:hAnsi="Arial" w:cs="Arial"/>
+          <w:sz w:val="22"/>
+          <w:szCs w:val="22"/>
+        </w:rPr>
+        <w:t xml:space="preserve"> DFD - </w:t>
+      </w:r>
+      <w:proofErr w:type="spellStart"/>
+      <w:r>
+        <w:rPr>
+          <w:rFonts w:ascii="Arial" w:eastAsia="Arial" w:hAnsi="Arial" w:cs="Arial"/>
+          <w:sz w:val="22"/>
+          <w:szCs w:val="22"/>
+        </w:rPr>
+        <w:t>Tomi</w:t>
+      </w:r>
+      <w:proofErr w:type="spellEnd"/>
     </w:p>
     <w:p>
       <w:pPr>
@@ -271,8 +425,36 @@
           <w:sz w:val="22"/>
           <w:szCs w:val="22"/>
         </w:rPr>
-        <w:t>2 Logikai DFD - Tomi</w:t>
-      </w:r>
+        <w:t xml:space="preserve">2 </w:t>
+      </w:r>
+      <w:proofErr w:type="spellStart"/>
+      <w:r>
+        <w:rPr>
+          <w:rFonts w:ascii="Arial" w:eastAsia="Arial" w:hAnsi="Arial" w:cs="Arial"/>
+          <w:sz w:val="22"/>
+          <w:szCs w:val="22"/>
+        </w:rPr>
+        <w:t>Logikai</w:t>
+      </w:r>
+      <w:proofErr w:type="spellEnd"/>
+      <w:r>
+        <w:rPr>
+          <w:rFonts w:ascii="Arial" w:eastAsia="Arial" w:hAnsi="Arial" w:cs="Arial"/>
+          <w:sz w:val="22"/>
+          <w:szCs w:val="22"/>
+        </w:rPr>
+        <w:t xml:space="preserve"> DFD - </w:t>
+      </w:r>
+      <w:proofErr w:type="spellStart"/>
+      <w:r>
+        <w:rPr>
+          <w:rFonts w:ascii="Arial" w:eastAsia="Arial" w:hAnsi="Arial" w:cs="Arial"/>
+          <w:sz w:val="22"/>
+          <w:szCs w:val="22"/>
+        </w:rPr>
+        <w:t>Tomi</w:t>
+      </w:r>
+      <w:proofErr w:type="spellEnd"/>
     </w:p>
     <w:p>
       <w:pPr>
@@ -287,14 +469,88 @@
           <w:szCs w:val="22"/>
         </w:rPr>
       </w:pPr>
+      <w:proofErr w:type="spellStart"/>
       <w:r>
         <w:rPr>
           <w:rFonts w:ascii="Arial" w:eastAsia="Arial" w:hAnsi="Arial" w:cs="Arial"/>
           <w:sz w:val="22"/>
           <w:szCs w:val="22"/>
         </w:rPr>
-        <w:t>Egyedesemény, szerep-funkció, funkció leírás - Balázs</w:t>
-      </w:r>
+        <w:t>Egyedesemény</w:t>
+      </w:r>
+      <w:proofErr w:type="spellEnd"/>
+      <w:r>
+        <w:rPr>
+          <w:rFonts w:ascii="Arial" w:eastAsia="Arial" w:hAnsi="Arial" w:cs="Arial"/>
+          <w:sz w:val="22"/>
+          <w:szCs w:val="22"/>
+        </w:rPr>
+        <w:t xml:space="preserve">, </w:t>
+      </w:r>
+      <w:proofErr w:type="spellStart"/>
+      <w:r>
+        <w:rPr>
+          <w:rFonts w:ascii="Arial" w:eastAsia="Arial" w:hAnsi="Arial" w:cs="Arial"/>
+          <w:sz w:val="22"/>
+          <w:szCs w:val="22"/>
+        </w:rPr>
+        <w:t>szerep-funkció</w:t>
+      </w:r>
+      <w:proofErr w:type="spellEnd"/>
+      <w:r>
+        <w:rPr>
+          <w:rFonts w:ascii="Arial" w:eastAsia="Arial" w:hAnsi="Arial" w:cs="Arial"/>
+          <w:sz w:val="22"/>
+          <w:szCs w:val="22"/>
+        </w:rPr>
+        <w:t xml:space="preserve">, </w:t>
+      </w:r>
+      <w:proofErr w:type="spellStart"/>
+      <w:r>
+        <w:rPr>
+          <w:rFonts w:ascii="Arial" w:eastAsia="Arial" w:hAnsi="Arial" w:cs="Arial"/>
+          <w:sz w:val="22"/>
+          <w:szCs w:val="22"/>
+        </w:rPr>
+        <w:t>funkció</w:t>
+      </w:r>
+      <w:proofErr w:type="spellEnd"/>
+      <w:r>
+        <w:rPr>
+          <w:rFonts w:ascii="Arial" w:eastAsia="Arial" w:hAnsi="Arial" w:cs="Arial"/>
+          <w:sz w:val="22"/>
+          <w:szCs w:val="22"/>
+        </w:rPr>
+        <w:t xml:space="preserve"> </w:t>
+      </w:r>
+      <w:proofErr w:type="spellStart"/>
+      <w:r>
+        <w:rPr>
+          <w:rFonts w:ascii="Arial" w:eastAsia="Arial" w:hAnsi="Arial" w:cs="Arial"/>
+          <w:sz w:val="22"/>
+          <w:szCs w:val="22"/>
+        </w:rPr>
+        <w:t>leírás</w:t>
+      </w:r>
+      <w:proofErr w:type="spellEnd"/>
+      <w:r>
+        <w:rPr>
+          <w:rFonts w:ascii="Arial" w:eastAsia="Arial" w:hAnsi="Arial" w:cs="Arial"/>
+          <w:sz w:val="22"/>
+          <w:szCs w:val="22"/>
+        </w:rPr>
+        <w:t xml:space="preserve"> - </w:t>
+      </w:r>
+      <w:proofErr w:type="spellStart"/>
+      <w:r>
+        <w:rPr>
+          <w:rFonts w:ascii="Arial" w:eastAsia="Arial" w:hAnsi="Arial" w:cs="Arial"/>
+          <w:sz w:val="22"/>
+          <w:szCs w:val="22"/>
+        </w:rPr>
+        <w:t>Balázs</w:t>
+      </w:r>
+      <w:proofErr w:type="spellEnd"/>
     </w:p>
     <w:p>
       <w:pPr>
@@ -309,14 +565,34 @@
           <w:szCs w:val="22"/>
         </w:rPr>
       </w:pPr>
+      <w:proofErr w:type="spellStart"/>
       <w:r>
         <w:rPr>
           <w:rFonts w:ascii="Arial" w:eastAsia="Arial" w:hAnsi="Arial" w:cs="Arial"/>
           <w:sz w:val="22"/>
           <w:szCs w:val="22"/>
         </w:rPr>
-        <w:t>Követelménykatalógus - Balázs</w:t>
-      </w:r>
+        <w:t>Követelménykatalógus</w:t>
+      </w:r>
+      <w:proofErr w:type="spellEnd"/>
+      <w:r>
+        <w:rPr>
+          <w:rFonts w:ascii="Arial" w:eastAsia="Arial" w:hAnsi="Arial" w:cs="Arial"/>
+          <w:sz w:val="22"/>
+          <w:szCs w:val="22"/>
+        </w:rPr>
+        <w:t xml:space="preserve"> - </w:t>
+      </w:r>
+      <w:proofErr w:type="spellStart"/>
+      <w:r>
+        <w:rPr>
+          <w:rFonts w:ascii="Arial" w:eastAsia="Arial" w:hAnsi="Arial" w:cs="Arial"/>
+          <w:sz w:val="22"/>
+          <w:szCs w:val="22"/>
+        </w:rPr>
+        <w:t>Balázs</w:t>
+      </w:r>
+      <w:proofErr w:type="spellEnd"/>
     </w:p>
     <w:p>
       <w:pPr>
@@ -330,8 +606,21 @@
       <w:pPr>
         <w:pStyle w:val="Cmsor2"/>
       </w:pPr>
-      <w:r>
-        <w:t>Értékelési mód:</w:t>
+      <w:proofErr w:type="spellStart"/>
+      <w:r>
+        <w:t>Értékelési</w:t>
+      </w:r>
+      <w:proofErr w:type="spellEnd"/>
+      <w:r>
+        <w:t xml:space="preserve"> </w:t>
+      </w:r>
+      <w:proofErr w:type="spellStart"/>
+      <w:r>
+        <w:t>mód</w:t>
+      </w:r>
+      <w:proofErr w:type="spellEnd"/>
+      <w:r>
+        <w:t>:</w:t>
       </w:r>
     </w:p>
     <w:p>
@@ -347,12 +636,28 @@
           <w:color w:val="FF0000"/>
         </w:rPr>
       </w:pPr>
-      <w:r>
-        <w:rPr>
-          <w:color w:val="FF0000"/>
-        </w:rPr>
-        <w:t>Egyéni / Csapat</w:t>
-      </w:r>
+      <w:proofErr w:type="spellStart"/>
+      <w:r>
+        <w:rPr>
+          <w:color w:val="FF0000"/>
+        </w:rPr>
+        <w:t>Egyéni</w:t>
+      </w:r>
+      <w:proofErr w:type="spellEnd"/>
+      <w:r>
+        <w:rPr>
+          <w:color w:val="FF0000"/>
+        </w:rPr>
+        <w:t xml:space="preserve"> / </w:t>
+      </w:r>
+      <w:proofErr w:type="spellStart"/>
+      <w:r>
+        <w:rPr>
+          <w:color w:val="FF0000"/>
+        </w:rPr>
+        <w:t>Csapat</w:t>
+      </w:r>
+      <w:proofErr w:type="spellEnd"/>
     </w:p>
     <w:p>
       <w:pPr>
@@ -371,7 +676,105 @@
         <w:rPr>
           <w:rFonts w:ascii="LiberationSerif" w:eastAsia="LiberationSerif" w:hAnsi="LiberationSerif" w:cs="LiberationSerif"/>
         </w:rPr>
-        <w:t>A csoportok az alábbi két értékelési módból választhatnak:</w:t>
+        <w:t xml:space="preserve">A </w:t>
+      </w:r>
+      <w:proofErr w:type="spellStart"/>
+      <w:r>
+        <w:rPr>
+          <w:rFonts w:ascii="LiberationSerif" w:eastAsia="LiberationSerif" w:hAnsi="LiberationSerif" w:cs="LiberationSerif"/>
+        </w:rPr>
+        <w:t>csoportok</w:t>
+      </w:r>
+      <w:proofErr w:type="spellEnd"/>
+      <w:r>
+        <w:rPr>
+          <w:rFonts w:ascii="LiberationSerif" w:eastAsia="LiberationSerif" w:hAnsi="LiberationSerif" w:cs="LiberationSerif"/>
+        </w:rPr>
+        <w:t xml:space="preserve"> </w:t>
+      </w:r>
+      <w:proofErr w:type="spellStart"/>
+      <w:r>
+        <w:rPr>
+          <w:rFonts w:ascii="LiberationSerif" w:eastAsia="LiberationSerif" w:hAnsi="LiberationSerif" w:cs="LiberationSerif"/>
+        </w:rPr>
+        <w:t>az</w:t>
+      </w:r>
+      <w:proofErr w:type="spellEnd"/>
+      <w:r>
+        <w:rPr>
+          <w:rFonts w:ascii="LiberationSerif" w:eastAsia="LiberationSerif" w:hAnsi="LiberationSerif" w:cs="LiberationSerif"/>
+        </w:rPr>
+        <w:t xml:space="preserve"> </w:t>
+      </w:r>
+      <w:proofErr w:type="spellStart"/>
+      <w:r>
+        <w:rPr>
+          <w:rFonts w:ascii="LiberationSerif" w:eastAsia="LiberationSerif" w:hAnsi="LiberationSerif" w:cs="LiberationSerif"/>
+        </w:rPr>
+        <w:t>alábbi</w:t>
+      </w:r>
+      <w:proofErr w:type="spellEnd"/>
+      <w:r>
+        <w:rPr>
+          <w:rFonts w:ascii="LiberationSerif" w:eastAsia="LiberationSerif" w:hAnsi="LiberationSerif" w:cs="LiberationSerif"/>
+        </w:rPr>
+        <w:t xml:space="preserve"> </w:t>
+      </w:r>
+      <w:proofErr w:type="spellStart"/>
+      <w:r>
+        <w:rPr>
+          <w:rFonts w:ascii="LiberationSerif" w:eastAsia="LiberationSerif" w:hAnsi="LiberationSerif" w:cs="LiberationSerif"/>
+        </w:rPr>
+        <w:t>két</w:t>
+      </w:r>
+      <w:proofErr w:type="spellEnd"/>
+      <w:r>
+        <w:rPr>
+          <w:rFonts w:ascii="LiberationSerif" w:eastAsia="LiberationSerif" w:hAnsi="LiberationSerif" w:cs="LiberationSerif"/>
+        </w:rPr>
+        <w:t xml:space="preserve"> </w:t>
+      </w:r>
+      <w:proofErr w:type="spellStart"/>
+      <w:r>
+        <w:rPr>
+          <w:rFonts w:ascii="LiberationSerif" w:eastAsia="LiberationSerif" w:hAnsi="LiberationSerif" w:cs="LiberationSerif"/>
+        </w:rPr>
+        <w:t>értékelési</w:t>
+      </w:r>
+      <w:proofErr w:type="spellEnd"/>
+      <w:r>
+        <w:rPr>
+          <w:rFonts w:ascii="LiberationSerif" w:eastAsia="LiberationSerif" w:hAnsi="LiberationSerif" w:cs="LiberationSerif"/>
+        </w:rPr>
+        <w:t xml:space="preserve"> </w:t>
+      </w:r>
+      <w:proofErr w:type="spellStart"/>
+      <w:r>
+        <w:rPr>
+          <w:rFonts w:ascii="LiberationSerif" w:eastAsia="LiberationSerif" w:hAnsi="LiberationSerif" w:cs="LiberationSerif"/>
+        </w:rPr>
+        <w:t>módból</w:t>
+      </w:r>
+      <w:proofErr w:type="spellEnd"/>
+      <w:r>
+        <w:rPr>
+          <w:rFonts w:ascii="LiberationSerif" w:eastAsia="LiberationSerif" w:hAnsi="LiberationSerif" w:cs="LiberationSerif"/>
+        </w:rPr>
+        <w:t xml:space="preserve"> </w:t>
+      </w:r>
+      <w:proofErr w:type="spellStart"/>
+      <w:r>
+        <w:rPr>
+          <w:rFonts w:ascii="LiberationSerif" w:eastAsia="LiberationSerif" w:hAnsi="LiberationSerif" w:cs="LiberationSerif"/>
+        </w:rPr>
+        <w:t>választhatnak</w:t>
+      </w:r>
+      <w:proofErr w:type="spellEnd"/>
+      <w:r>
+        <w:rPr>
+          <w:rFonts w:ascii="LiberationSerif" w:eastAsia="LiberationSerif" w:hAnsi="LiberationSerif" w:cs="LiberationSerif"/>
+        </w:rPr>
+        <w:t>:</w:t>
       </w:r>
     </w:p>
     <w:p>
@@ -397,8 +800,137 @@
           <w:rFonts w:ascii="LiberationSerif" w:eastAsia="LiberationSerif" w:hAnsi="LiberationSerif" w:cs="LiberationSerif"/>
           <w:color w:val="000000"/>
         </w:rPr>
-        <w:t>A csoport tagjai közösen dolgoznak, minden tag ugyanannyi pontot kap. (</w:t>
-      </w:r>
+        <w:t xml:space="preserve">A </w:t>
+      </w:r>
+      <w:proofErr w:type="spellStart"/>
+      <w:r>
+        <w:rPr>
+          <w:rFonts w:ascii="LiberationSerif" w:eastAsia="LiberationSerif" w:hAnsi="LiberationSerif" w:cs="LiberationSerif"/>
+          <w:color w:val="000000"/>
+        </w:rPr>
+        <w:t>csoport</w:t>
+      </w:r>
+      <w:proofErr w:type="spellEnd"/>
+      <w:r>
+        <w:rPr>
+          <w:rFonts w:ascii="LiberationSerif" w:eastAsia="LiberationSerif" w:hAnsi="LiberationSerif" w:cs="LiberationSerif"/>
+          <w:color w:val="000000"/>
+        </w:rPr>
+        <w:t xml:space="preserve"> </w:t>
+      </w:r>
+      <w:proofErr w:type="spellStart"/>
+      <w:r>
+        <w:rPr>
+          <w:rFonts w:ascii="LiberationSerif" w:eastAsia="LiberationSerif" w:hAnsi="LiberationSerif" w:cs="LiberationSerif"/>
+          <w:color w:val="000000"/>
+        </w:rPr>
+        <w:t>tagjai</w:t>
+      </w:r>
+      <w:proofErr w:type="spellEnd"/>
+      <w:r>
+        <w:rPr>
+          <w:rFonts w:ascii="LiberationSerif" w:eastAsia="LiberationSerif" w:hAnsi="LiberationSerif" w:cs="LiberationSerif"/>
+          <w:color w:val="000000"/>
+        </w:rPr>
+        <w:t xml:space="preserve"> </w:t>
+      </w:r>
+      <w:proofErr w:type="spellStart"/>
+      <w:r>
+        <w:rPr>
+          <w:rFonts w:ascii="LiberationSerif" w:eastAsia="LiberationSerif" w:hAnsi="LiberationSerif" w:cs="LiberationSerif"/>
+          <w:color w:val="000000"/>
+        </w:rPr>
+        <w:t>közösen</w:t>
+      </w:r>
+      <w:proofErr w:type="spellEnd"/>
+      <w:r>
+        <w:rPr>
+          <w:rFonts w:ascii="LiberationSerif" w:eastAsia="LiberationSerif" w:hAnsi="LiberationSerif" w:cs="LiberationSerif"/>
+          <w:color w:val="000000"/>
+        </w:rPr>
+        <w:t xml:space="preserve"> </w:t>
+      </w:r>
+      <w:proofErr w:type="spellStart"/>
+      <w:r>
+        <w:rPr>
+          <w:rFonts w:ascii="LiberationSerif" w:eastAsia="LiberationSerif" w:hAnsi="LiberationSerif" w:cs="LiberationSerif"/>
+          <w:color w:val="000000"/>
+        </w:rPr>
+        <w:t>dolgoznak</w:t>
+      </w:r>
+      <w:proofErr w:type="spellEnd"/>
+      <w:r>
+        <w:rPr>
+          <w:rFonts w:ascii="LiberationSerif" w:eastAsia="LiberationSerif" w:hAnsi="LiberationSerif" w:cs="LiberationSerif"/>
+          <w:color w:val="000000"/>
+        </w:rPr>
+        <w:t xml:space="preserve">, </w:t>
+      </w:r>
+      <w:proofErr w:type="spellStart"/>
+      <w:r>
+        <w:rPr>
+          <w:rFonts w:ascii="LiberationSerif" w:eastAsia="LiberationSerif" w:hAnsi="LiberationSerif" w:cs="LiberationSerif"/>
+          <w:color w:val="000000"/>
+        </w:rPr>
+        <w:t>minden</w:t>
+      </w:r>
+      <w:proofErr w:type="spellEnd"/>
+      <w:r>
+        <w:rPr>
+          <w:rFonts w:ascii="LiberationSerif" w:eastAsia="LiberationSerif" w:hAnsi="LiberationSerif" w:cs="LiberationSerif"/>
+          <w:color w:val="000000"/>
+        </w:rPr>
+        <w:t xml:space="preserve"> tag </w:t>
+      </w:r>
+      <w:proofErr w:type="spellStart"/>
+      <w:r>
+        <w:rPr>
+          <w:rFonts w:ascii="LiberationSerif" w:eastAsia="LiberationSerif" w:hAnsi="LiberationSerif" w:cs="LiberationSerif"/>
+          <w:color w:val="000000"/>
+        </w:rPr>
+        <w:t>ugyanannyi</w:t>
+      </w:r>
+      <w:proofErr w:type="spellEnd"/>
+      <w:r>
+        <w:rPr>
+          <w:rFonts w:ascii="LiberationSerif" w:eastAsia="LiberationSerif" w:hAnsi="LiberationSerif" w:cs="LiberationSerif"/>
+          <w:color w:val="000000"/>
+        </w:rPr>
+        <w:t xml:space="preserve"> </w:t>
+      </w:r>
+      <w:proofErr w:type="spellStart"/>
+      <w:r>
+        <w:rPr>
+          <w:rFonts w:ascii="LiberationSerif" w:eastAsia="LiberationSerif" w:hAnsi="LiberationSerif" w:cs="LiberationSerif"/>
+          <w:color w:val="000000"/>
+        </w:rPr>
+        <w:t>pontot</w:t>
+      </w:r>
+      <w:proofErr w:type="spellEnd"/>
+      <w:r>
+        <w:rPr>
+          <w:rFonts w:ascii="LiberationSerif" w:eastAsia="LiberationSerif" w:hAnsi="LiberationSerif" w:cs="LiberationSerif"/>
+          <w:color w:val="000000"/>
+        </w:rPr>
+        <w:t xml:space="preserve"> </w:t>
+      </w:r>
+      <w:proofErr w:type="spellStart"/>
+      <w:r>
+        <w:rPr>
+          <w:rFonts w:ascii="LiberationSerif" w:eastAsia="LiberationSerif" w:hAnsi="LiberationSerif" w:cs="LiberationSerif"/>
+          <w:color w:val="000000"/>
+        </w:rPr>
+        <w:t>kap</w:t>
+      </w:r>
+      <w:proofErr w:type="spellEnd"/>
+      <w:r>
+        <w:rPr>
+          <w:rFonts w:ascii="LiberationSerif" w:eastAsia="LiberationSerif" w:hAnsi="LiberationSerif" w:cs="LiberationSerif"/>
+          <w:color w:val="000000"/>
+        </w:rPr>
+        <w:t>. (</w:t>
+      </w:r>
+      <w:proofErr w:type="spellStart"/>
       <w:r>
         <w:rPr>
           <w:rFonts w:ascii="Times New Roman" w:eastAsia="Times New Roman" w:hAnsi="Times New Roman" w:cs="Times New Roman"/>
@@ -406,6 +938,7 @@
         </w:rPr>
         <w:t>Csapat</w:t>
       </w:r>
+      <w:proofErr w:type="spellEnd"/>
       <w:r>
         <w:rPr>
           <w:rFonts w:ascii="LiberationSerif" w:eastAsia="LiberationSerif" w:hAnsi="LiberationSerif" w:cs="LiberationSerif"/>
@@ -437,8 +970,105 @@
           <w:rFonts w:ascii="LiberationSerif" w:eastAsia="LiberationSerif" w:hAnsi="LiberationSerif" w:cs="LiberationSerif"/>
           <w:color w:val="000000"/>
         </w:rPr>
-        <w:t>A csoport tagjai felosztják a munkát, értékelés egyénenként. (</w:t>
-      </w:r>
+        <w:t xml:space="preserve">A </w:t>
+      </w:r>
+      <w:proofErr w:type="spellStart"/>
+      <w:r>
+        <w:rPr>
+          <w:rFonts w:ascii="LiberationSerif" w:eastAsia="LiberationSerif" w:hAnsi="LiberationSerif" w:cs="LiberationSerif"/>
+          <w:color w:val="000000"/>
+        </w:rPr>
+        <w:t>csoport</w:t>
+      </w:r>
+      <w:proofErr w:type="spellEnd"/>
+      <w:r>
+        <w:rPr>
+          <w:rFonts w:ascii="LiberationSerif" w:eastAsia="LiberationSerif" w:hAnsi="LiberationSerif" w:cs="LiberationSerif"/>
+          <w:color w:val="000000"/>
+        </w:rPr>
+        <w:t xml:space="preserve"> </w:t>
+      </w:r>
+      <w:proofErr w:type="spellStart"/>
+      <w:r>
+        <w:rPr>
+          <w:rFonts w:ascii="LiberationSerif" w:eastAsia="LiberationSerif" w:hAnsi="LiberationSerif" w:cs="LiberationSerif"/>
+          <w:color w:val="000000"/>
+        </w:rPr>
+        <w:t>tagjai</w:t>
+      </w:r>
+      <w:proofErr w:type="spellEnd"/>
+      <w:r>
+        <w:rPr>
+          <w:rFonts w:ascii="LiberationSerif" w:eastAsia="LiberationSerif" w:hAnsi="LiberationSerif" w:cs="LiberationSerif"/>
+          <w:color w:val="000000"/>
+        </w:rPr>
+        <w:t xml:space="preserve"> </w:t>
+      </w:r>
+      <w:proofErr w:type="spellStart"/>
+      <w:r>
+        <w:rPr>
+          <w:rFonts w:ascii="LiberationSerif" w:eastAsia="LiberationSerif" w:hAnsi="LiberationSerif" w:cs="LiberationSerif"/>
+          <w:color w:val="000000"/>
+        </w:rPr>
+        <w:t>felosztják</w:t>
+      </w:r>
+      <w:proofErr w:type="spellEnd"/>
+      <w:r>
+        <w:rPr>
+          <w:rFonts w:ascii="LiberationSerif" w:eastAsia="LiberationSerif" w:hAnsi="LiberationSerif" w:cs="LiberationSerif"/>
+          <w:color w:val="000000"/>
+        </w:rPr>
+        <w:t xml:space="preserve"> a </w:t>
+      </w:r>
+      <w:proofErr w:type="spellStart"/>
+      <w:r>
+        <w:rPr>
+          <w:rFonts w:ascii="LiberationSerif" w:eastAsia="LiberationSerif" w:hAnsi="LiberationSerif" w:cs="LiberationSerif"/>
+          <w:color w:val="000000"/>
+        </w:rPr>
+        <w:t>munkát</w:t>
+      </w:r>
+      <w:proofErr w:type="spellEnd"/>
+      <w:r>
+        <w:rPr>
+          <w:rFonts w:ascii="LiberationSerif" w:eastAsia="LiberationSerif" w:hAnsi="LiberationSerif" w:cs="LiberationSerif"/>
+          <w:color w:val="000000"/>
+        </w:rPr>
+        <w:t xml:space="preserve">, </w:t>
+      </w:r>
+      <w:proofErr w:type="spellStart"/>
+      <w:r>
+        <w:rPr>
+          <w:rFonts w:ascii="LiberationSerif" w:eastAsia="LiberationSerif" w:hAnsi="LiberationSerif" w:cs="LiberationSerif"/>
+          <w:color w:val="000000"/>
+        </w:rPr>
+        <w:t>értékelés</w:t>
+      </w:r>
+      <w:proofErr w:type="spellEnd"/>
+      <w:r>
+        <w:rPr>
+          <w:rFonts w:ascii="LiberationSerif" w:eastAsia="LiberationSerif" w:hAnsi="LiberationSerif" w:cs="LiberationSerif"/>
+          <w:color w:val="000000"/>
+        </w:rPr>
+        <w:t xml:space="preserve"> </w:t>
+      </w:r>
+      <w:proofErr w:type="spellStart"/>
+      <w:r>
+        <w:rPr>
+          <w:rFonts w:ascii="LiberationSerif" w:eastAsia="LiberationSerif" w:hAnsi="LiberationSerif" w:cs="LiberationSerif"/>
+          <w:color w:val="000000"/>
+        </w:rPr>
+        <w:t>egyénenként</w:t>
+      </w:r>
+      <w:proofErr w:type="spellEnd"/>
+      <w:r>
+        <w:rPr>
+          <w:rFonts w:ascii="LiberationSerif" w:eastAsia="LiberationSerif" w:hAnsi="LiberationSerif" w:cs="LiberationSerif"/>
+          <w:color w:val="000000"/>
+        </w:rPr>
+        <w:t>. (</w:t>
+      </w:r>
+      <w:proofErr w:type="spellStart"/>
       <w:r>
         <w:rPr>
           <w:rFonts w:ascii="Times New Roman" w:eastAsia="Times New Roman" w:hAnsi="Times New Roman" w:cs="Times New Roman"/>
@@ -446,6 +1076,7 @@
         </w:rPr>
         <w:t>Egyéni</w:t>
       </w:r>
+      <w:proofErr w:type="spellEnd"/>
       <w:r>
         <w:rPr>
           <w:rFonts w:ascii="LiberationSerif" w:eastAsia="LiberationSerif" w:hAnsi="LiberationSerif" w:cs="LiberationSerif"/>
@@ -458,9 +1089,27 @@
       <w:pPr>
         <w:pStyle w:val="Cmsor2"/>
       </w:pPr>
-      <w:r>
-        <w:t>Feladat szöveges leírása</w:t>
-      </w:r>
+      <w:proofErr w:type="spellStart"/>
+      <w:r>
+        <w:t>Feladat</w:t>
+      </w:r>
+      <w:proofErr w:type="spellEnd"/>
+      <w:r>
+        <w:t xml:space="preserve"> </w:t>
+      </w:r>
+      <w:proofErr w:type="spellStart"/>
+      <w:r>
+        <w:t>szöveges</w:t>
+      </w:r>
+      <w:proofErr w:type="spellEnd"/>
+      <w:r>
+        <w:t xml:space="preserve"> </w:t>
+      </w:r>
+      <w:proofErr w:type="spellStart"/>
+      <w:r>
+        <w:t>leírása</w:t>
+      </w:r>
+      <w:proofErr w:type="spellEnd"/>
     </w:p>
     <w:p>
       <w:pPr>
@@ -477,11 +1126,75 @@
           <w:color w:val="FF0000"/>
         </w:rPr>
       </w:pPr>
-      <w:r>
-        <w:rPr>
-          <w:color w:val="FF0000"/>
-        </w:rPr>
-        <w:t>Részletes leírás az elkészítendő projektről.</w:t>
+      <w:proofErr w:type="spellStart"/>
+      <w:r>
+        <w:rPr>
+          <w:color w:val="FF0000"/>
+        </w:rPr>
+        <w:t>Részletes</w:t>
+      </w:r>
+      <w:proofErr w:type="spellEnd"/>
+      <w:r>
+        <w:rPr>
+          <w:color w:val="FF0000"/>
+        </w:rPr>
+        <w:t xml:space="preserve"> </w:t>
+      </w:r>
+      <w:proofErr w:type="spellStart"/>
+      <w:r>
+        <w:rPr>
+          <w:color w:val="FF0000"/>
+        </w:rPr>
+        <w:t>leírás</w:t>
+      </w:r>
+      <w:proofErr w:type="spellEnd"/>
+      <w:r>
+        <w:rPr>
+          <w:color w:val="FF0000"/>
+        </w:rPr>
+        <w:t xml:space="preserve"> </w:t>
+      </w:r>
+      <w:proofErr w:type="spellStart"/>
+      <w:r>
+        <w:rPr>
+          <w:color w:val="FF0000"/>
+        </w:rPr>
+        <w:t>az</w:t>
+      </w:r>
+      <w:proofErr w:type="spellEnd"/>
+      <w:r>
+        <w:rPr>
+          <w:color w:val="FF0000"/>
+        </w:rPr>
+        <w:t xml:space="preserve"> </w:t>
+      </w:r>
+      <w:proofErr w:type="spellStart"/>
+      <w:r>
+        <w:rPr>
+          <w:color w:val="FF0000"/>
+        </w:rPr>
+        <w:t>elkészítendő</w:t>
+      </w:r>
+      <w:proofErr w:type="spellEnd"/>
+      <w:r>
+        <w:rPr>
+          <w:color w:val="FF0000"/>
+        </w:rPr>
+        <w:t xml:space="preserve"> </w:t>
+      </w:r>
+      <w:proofErr w:type="spellStart"/>
+      <w:r>
+        <w:rPr>
+          <w:color w:val="FF0000"/>
+        </w:rPr>
+        <w:t>projektről</w:t>
+      </w:r>
+      <w:proofErr w:type="spellEnd"/>
+      <w:r>
+        <w:rPr>
+          <w:color w:val="FF0000"/>
+        </w:rPr>
+        <w:t>.</w:t>
       </w:r>
     </w:p>
     <w:p/>
@@ -489,9 +1202,11 @@
       <w:pPr>
         <w:pStyle w:val="Cmsor2"/>
       </w:pPr>
+      <w:proofErr w:type="spellStart"/>
       <w:r>
         <w:t>Követelménykatalógus</w:t>
       </w:r>
+      <w:proofErr w:type="spellEnd"/>
     </w:p>
     <w:p/>
     <w:p>
@@ -504,7 +1219,77 @@
         <w:rPr>
           <w:color w:val="FF0000"/>
         </w:rPr>
-        <w:t>A követelménykatalógus tanult módon való megadása.</w:t>
+        <w:t xml:space="preserve">A </w:t>
+      </w:r>
+      <w:proofErr w:type="spellStart"/>
+      <w:r>
+        <w:rPr>
+          <w:color w:val="FF0000"/>
+        </w:rPr>
+        <w:t>követelménykatalógus</w:t>
+      </w:r>
+      <w:proofErr w:type="spellEnd"/>
+      <w:r>
+        <w:rPr>
+          <w:color w:val="FF0000"/>
+        </w:rPr>
+        <w:t xml:space="preserve"> </w:t>
+      </w:r>
+      <w:proofErr w:type="spellStart"/>
+      <w:r>
+        <w:rPr>
+          <w:color w:val="FF0000"/>
+        </w:rPr>
+        <w:t>tanult</w:t>
+      </w:r>
+      <w:proofErr w:type="spellEnd"/>
+      <w:r>
+        <w:rPr>
+          <w:color w:val="FF0000"/>
+        </w:rPr>
+        <w:t xml:space="preserve"> </w:t>
+      </w:r>
+      <w:proofErr w:type="spellStart"/>
+      <w:r>
+        <w:rPr>
+          <w:color w:val="FF0000"/>
+        </w:rPr>
+        <w:t>módon</w:t>
+      </w:r>
+      <w:proofErr w:type="spellEnd"/>
+      <w:r>
+        <w:rPr>
+          <w:color w:val="FF0000"/>
+        </w:rPr>
+        <w:t xml:space="preserve"> </w:t>
+      </w:r>
+      <w:proofErr w:type="spellStart"/>
+      <w:r>
+        <w:rPr>
+          <w:color w:val="FF0000"/>
+        </w:rPr>
+        <w:t>való</w:t>
+      </w:r>
+      <w:proofErr w:type="spellEnd"/>
+      <w:r>
+        <w:rPr>
+          <w:color w:val="FF0000"/>
+        </w:rPr>
+        <w:t xml:space="preserve"> </w:t>
+      </w:r>
+      <w:proofErr w:type="spellStart"/>
+      <w:r>
+        <w:rPr>
+          <w:color w:val="FF0000"/>
+        </w:rPr>
+        <w:t>megadása</w:t>
+      </w:r>
+      <w:proofErr w:type="spellEnd"/>
+      <w:r>
+        <w:rPr>
+          <w:color w:val="FF0000"/>
+        </w:rPr>
+        <w:t>.</w:t>
       </w:r>
     </w:p>
     <w:p/>
@@ -512,15 +1297,22 @@
       <w:pPr>
         <w:pStyle w:val="Cmsor2"/>
       </w:pPr>
-      <w:r>
-        <w:t>Adatfolyam diagram (DFD):</w:t>
+      <w:proofErr w:type="spellStart"/>
+      <w:r>
+        <w:t>Adatfolyam</w:t>
+      </w:r>
+      <w:proofErr w:type="spellEnd"/>
+      <w:r>
+        <w:t xml:space="preserve"> diagram (DFD):</w:t>
       </w:r>
     </w:p>
     <w:p/>
     <w:p>
+      <w:proofErr w:type="spellStart"/>
       <w:r>
         <w:t>Fizikai</w:t>
       </w:r>
+      <w:proofErr w:type="spellEnd"/>
     </w:p>
     <w:p>
       <w:pPr>
@@ -539,13 +1331,21 @@
         <w:rPr>
           <w:color w:val="FF0000"/>
         </w:rPr>
-        <w:t>A D</w:t>
-      </w:r>
-      <w:r>
-        <w:rPr>
-          <w:color w:val="FF0000"/>
-        </w:rPr>
-        <w:t>FD 1. szintje:</w:t>
+        <w:t xml:space="preserve">A DFD 1. </w:t>
+      </w:r>
+      <w:proofErr w:type="spellStart"/>
+      <w:r>
+        <w:rPr>
+          <w:color w:val="FF0000"/>
+        </w:rPr>
+        <w:t>szintje</w:t>
+      </w:r>
+      <w:proofErr w:type="spellEnd"/>
+      <w:r>
+        <w:rPr>
+          <w:color w:val="FF0000"/>
+        </w:rPr>
+        <w:t>:</w:t>
       </w:r>
     </w:p>
     <w:p>
@@ -565,7 +1365,21 @@
         <w:rPr>
           <w:color w:val="FF0000"/>
         </w:rPr>
-        <w:t>A DFD 2. szintje:</w:t>
+        <w:t xml:space="preserve">A DFD 2. </w:t>
+      </w:r>
+      <w:proofErr w:type="spellStart"/>
+      <w:r>
+        <w:rPr>
+          <w:color w:val="FF0000"/>
+        </w:rPr>
+        <w:t>szintje</w:t>
+      </w:r>
+      <w:proofErr w:type="spellEnd"/>
+      <w:r>
+        <w:rPr>
+          <w:color w:val="FF0000"/>
+        </w:rPr>
+        <w:t>:</w:t>
       </w:r>
     </w:p>
     <w:p>
@@ -581,9 +1395,11 @@
           <w:highlight w:val="yellow"/>
         </w:rPr>
       </w:pPr>
+      <w:proofErr w:type="spellStart"/>
       <w:r>
         <w:t>Logikai</w:t>
       </w:r>
+      <w:proofErr w:type="spellEnd"/>
     </w:p>
     <w:p>
       <w:pPr>
@@ -602,7 +1418,21 @@
         <w:rPr>
           <w:color w:val="FF0000"/>
         </w:rPr>
-        <w:t>A DFD 1. szintje:</w:t>
+        <w:t xml:space="preserve">A DFD 1. </w:t>
+      </w:r>
+      <w:proofErr w:type="spellStart"/>
+      <w:r>
+        <w:rPr>
+          <w:color w:val="FF0000"/>
+        </w:rPr>
+        <w:t>szintje</w:t>
+      </w:r>
+      <w:proofErr w:type="spellEnd"/>
+      <w:r>
+        <w:rPr>
+          <w:color w:val="FF0000"/>
+        </w:rPr>
+        <w:t>:</w:t>
       </w:r>
     </w:p>
     <w:p>
@@ -622,7 +1452,21 @@
         <w:rPr>
           <w:color w:val="FF0000"/>
         </w:rPr>
-        <w:t>A DFD 2. szintje:</w:t>
+        <w:t xml:space="preserve">A DFD 2. </w:t>
+      </w:r>
+      <w:proofErr w:type="spellStart"/>
+      <w:r>
+        <w:rPr>
+          <w:color w:val="FF0000"/>
+        </w:rPr>
+        <w:t>szintje</w:t>
+      </w:r>
+      <w:proofErr w:type="spellEnd"/>
+      <w:r>
+        <w:rPr>
+          <w:color w:val="FF0000"/>
+        </w:rPr>
+        <w:t>:</w:t>
       </w:r>
     </w:p>
     <w:p>
@@ -637,8 +1481,13 @@
       <w:pPr>
         <w:pStyle w:val="Cmsor2"/>
       </w:pPr>
-      <w:r>
-        <w:t>Egyedmodell:</w:t>
+      <w:proofErr w:type="spellStart"/>
+      <w:r>
+        <w:t>Egyedmodell</w:t>
+      </w:r>
+      <w:proofErr w:type="spellEnd"/>
+      <w:r>
+        <w:t>:</w:t>
       </w:r>
     </w:p>
     <w:p/>
@@ -648,11 +1497,47 @@
           <w:color w:val="FF0000"/>
         </w:rPr>
       </w:pPr>
-      <w:r>
-        <w:rPr>
-          <w:color w:val="FF0000"/>
-        </w:rPr>
-        <w:t>Egyedmodell-diagram a tanult módon.</w:t>
+      <w:proofErr w:type="spellStart"/>
+      <w:r>
+        <w:rPr>
+          <w:color w:val="FF0000"/>
+        </w:rPr>
+        <w:t>Egyedmodell</w:t>
+      </w:r>
+      <w:proofErr w:type="spellEnd"/>
+      <w:r>
+        <w:rPr>
+          <w:color w:val="FF0000"/>
+        </w:rPr>
+        <w:t xml:space="preserve">-diagram a </w:t>
+      </w:r>
+      <w:proofErr w:type="spellStart"/>
+      <w:r>
+        <w:rPr>
+          <w:color w:val="FF0000"/>
+        </w:rPr>
+        <w:t>tanult</w:t>
+      </w:r>
+      <w:proofErr w:type="spellEnd"/>
+      <w:r>
+        <w:rPr>
+          <w:color w:val="FF0000"/>
+        </w:rPr>
+        <w:t xml:space="preserve"> </w:t>
+      </w:r>
+      <w:proofErr w:type="spellStart"/>
+      <w:r>
+        <w:rPr>
+          <w:color w:val="FF0000"/>
+        </w:rPr>
+        <w:t>módon</w:t>
+      </w:r>
+      <w:proofErr w:type="spellEnd"/>
+      <w:r>
+        <w:rPr>
+          <w:color w:val="FF0000"/>
+        </w:rPr>
+        <w:t>.</w:t>
       </w:r>
     </w:p>
     <w:p>
@@ -681,7 +1566,35 @@
         <w:rPr>
           <w:color w:val="FF0000"/>
         </w:rPr>
-        <w:t>EKT-diagram a tanult módon.</w:t>
+        <w:t xml:space="preserve">EKT-diagram a </w:t>
+      </w:r>
+      <w:proofErr w:type="spellStart"/>
+      <w:r>
+        <w:rPr>
+          <w:color w:val="FF0000"/>
+        </w:rPr>
+        <w:t>tanult</w:t>
+      </w:r>
+      <w:proofErr w:type="spellEnd"/>
+      <w:r>
+        <w:rPr>
+          <w:color w:val="FF0000"/>
+        </w:rPr>
+        <w:t xml:space="preserve"> </w:t>
+      </w:r>
+      <w:proofErr w:type="spellStart"/>
+      <w:r>
+        <w:rPr>
+          <w:color w:val="FF0000"/>
+        </w:rPr>
+        <w:t>módon</w:t>
+      </w:r>
+      <w:proofErr w:type="spellEnd"/>
+      <w:r>
+        <w:rPr>
+          <w:color w:val="FF0000"/>
+        </w:rPr>
+        <w:t>.</w:t>
       </w:r>
     </w:p>
     <w:p/>
@@ -689,9 +1602,20 @@
       <w:pPr>
         <w:pStyle w:val="Cmsor2"/>
       </w:pPr>
-      <w:r>
-        <w:t>Relációs adatelemzés</w:t>
-      </w:r>
+      <w:proofErr w:type="spellStart"/>
+      <w:r>
+        <w:lastRenderedPageBreak/>
+        <w:t>Relációs</w:t>
+      </w:r>
+      <w:proofErr w:type="spellEnd"/>
+      <w:r>
+        <w:t xml:space="preserve"> </w:t>
+      </w:r>
+      <w:proofErr w:type="spellStart"/>
+      <w:r>
+        <w:t>adatelemzés</w:t>
+      </w:r>
+      <w:proofErr w:type="spellEnd"/>
     </w:p>
     <w:p>
       <w:pPr>
@@ -708,11 +1632,47 @@
           <w:u w:val="single"/>
         </w:rPr>
       </w:pPr>
+      <w:proofErr w:type="spellStart"/>
       <w:r>
         <w:rPr>
           <w:u w:val="single"/>
         </w:rPr>
-        <w:t>Adatelemzés felülről lefelé:</w:t>
+        <w:t>Adatelemzés</w:t>
+      </w:r>
+      <w:proofErr w:type="spellEnd"/>
+      <w:r>
+        <w:rPr>
+          <w:u w:val="single"/>
+        </w:rPr>
+        <w:t xml:space="preserve"> </w:t>
+      </w:r>
+      <w:proofErr w:type="spellStart"/>
+      <w:r>
+        <w:rPr>
+          <w:u w:val="single"/>
+        </w:rPr>
+        <w:t>felülről</w:t>
+      </w:r>
+      <w:proofErr w:type="spellEnd"/>
+      <w:r>
+        <w:rPr>
+          <w:u w:val="single"/>
+        </w:rPr>
+        <w:t xml:space="preserve"> </w:t>
+      </w:r>
+      <w:proofErr w:type="spellStart"/>
+      <w:r>
+        <w:rPr>
+          <w:u w:val="single"/>
+        </w:rPr>
+        <w:t>lefelé</w:t>
+      </w:r>
+      <w:proofErr w:type="spellEnd"/>
+      <w:r>
+        <w:rPr>
+          <w:u w:val="single"/>
+        </w:rPr>
+        <w:t>:</w:t>
       </w:r>
     </w:p>
     <w:p/>
@@ -722,12 +1682,22 @@
           <w:color w:val="000000"/>
         </w:rPr>
       </w:pPr>
-      <w:r>
-        <w:rPr>
-          <w:color w:val="000000"/>
-        </w:rPr>
-        <w:t>Felhasználó(</w:t>
-      </w:r>
+      <w:proofErr w:type="spellStart"/>
+      <w:proofErr w:type="gramStart"/>
+      <w:r>
+        <w:rPr>
+          <w:color w:val="000000"/>
+        </w:rPr>
+        <w:t>Felhasználó</w:t>
+      </w:r>
+      <w:proofErr w:type="spellEnd"/>
+      <w:r>
+        <w:rPr>
+          <w:color w:val="000000"/>
+        </w:rPr>
+        <w:t>(</w:t>
+      </w:r>
+      <w:proofErr w:type="gramEnd"/>
       <w:r>
         <w:rPr>
           <w:color w:val="000000"/>
@@ -739,8 +1709,51 @@
         <w:rPr>
           <w:color w:val="000000"/>
         </w:rPr>
-        <w:t xml:space="preserve"> jelszó, nickname, teljes név, </w:t>
-      </w:r>
+        <w:t xml:space="preserve"> </w:t>
+      </w:r>
+      <w:proofErr w:type="spellStart"/>
+      <w:r>
+        <w:rPr>
+          <w:color w:val="000000"/>
+        </w:rPr>
+        <w:t>jelszó</w:t>
+      </w:r>
+      <w:proofErr w:type="spellEnd"/>
+      <w:r>
+        <w:rPr>
+          <w:color w:val="000000"/>
+        </w:rPr>
+        <w:t xml:space="preserve">, nickname, </w:t>
+      </w:r>
+      <w:proofErr w:type="spellStart"/>
+      <w:r>
+        <w:rPr>
+          <w:color w:val="000000"/>
+        </w:rPr>
+        <w:t>teljes</w:t>
+      </w:r>
+      <w:proofErr w:type="spellEnd"/>
+      <w:r>
+        <w:rPr>
+          <w:color w:val="000000"/>
+        </w:rPr>
+        <w:t xml:space="preserve"> </w:t>
+      </w:r>
+      <w:proofErr w:type="spellStart"/>
+      <w:r>
+        <w:rPr>
+          <w:color w:val="000000"/>
+        </w:rPr>
+        <w:t>név</w:t>
+      </w:r>
+      <w:proofErr w:type="spellEnd"/>
+      <w:r>
+        <w:rPr>
+          <w:color w:val="000000"/>
+        </w:rPr>
+        <w:t xml:space="preserve">, </w:t>
+      </w:r>
+      <w:proofErr w:type="spellStart"/>
       <w:r>
         <w:rPr>
           <w:i/>
@@ -748,6 +1761,7 @@
         </w:rPr>
         <w:t>hely_id</w:t>
       </w:r>
+      <w:proofErr w:type="spellEnd"/>
       <w:r>
         <w:rPr>
           <w:color w:val="000000"/>
@@ -761,12 +1775,22 @@
           <w:color w:val="000000"/>
         </w:rPr>
       </w:pPr>
-      <w:r>
-        <w:rPr>
-          <w:color w:val="000000"/>
-        </w:rPr>
-        <w:t>Kép(</w:t>
-      </w:r>
+      <w:proofErr w:type="spellStart"/>
+      <w:proofErr w:type="gramStart"/>
+      <w:r>
+        <w:rPr>
+          <w:color w:val="000000"/>
+        </w:rPr>
+        <w:t>Kép</w:t>
+      </w:r>
+      <w:proofErr w:type="spellEnd"/>
+      <w:r>
+        <w:rPr>
+          <w:color w:val="000000"/>
+        </w:rPr>
+        <w:t>(</w:t>
+      </w:r>
+      <w:proofErr w:type="gramEnd"/>
       <w:r>
         <w:rPr>
           <w:i/>
@@ -780,6 +1804,7 @@
         </w:rPr>
         <w:t xml:space="preserve">, </w:t>
       </w:r>
+      <w:proofErr w:type="spellStart"/>
       <w:r>
         <w:rPr>
           <w:color w:val="000000"/>
@@ -787,12 +1812,84 @@
         </w:rPr>
         <w:t>kép_id</w:t>
       </w:r>
-      <w:r>
-        <w:rPr>
-          <w:color w:val="000000"/>
-        </w:rPr>
-        <w:t xml:space="preserve">, cím, leírás, értékelés, feltöltés ideje, </w:t>
-      </w:r>
+      <w:proofErr w:type="spellEnd"/>
+      <w:r>
+        <w:rPr>
+          <w:color w:val="000000"/>
+        </w:rPr>
+        <w:t xml:space="preserve">, </w:t>
+      </w:r>
+      <w:proofErr w:type="spellStart"/>
+      <w:r>
+        <w:rPr>
+          <w:color w:val="000000"/>
+        </w:rPr>
+        <w:t>cím</w:t>
+      </w:r>
+      <w:proofErr w:type="spellEnd"/>
+      <w:r>
+        <w:rPr>
+          <w:color w:val="000000"/>
+        </w:rPr>
+        <w:t xml:space="preserve">, </w:t>
+      </w:r>
+      <w:proofErr w:type="spellStart"/>
+      <w:r>
+        <w:rPr>
+          <w:color w:val="000000"/>
+        </w:rPr>
+        <w:t>leírás</w:t>
+      </w:r>
+      <w:proofErr w:type="spellEnd"/>
+      <w:r>
+        <w:rPr>
+          <w:color w:val="000000"/>
+        </w:rPr>
+        <w:t xml:space="preserve">, </w:t>
+      </w:r>
+      <w:proofErr w:type="spellStart"/>
+      <w:r>
+        <w:rPr>
+          <w:color w:val="000000"/>
+        </w:rPr>
+        <w:t>értékelés</w:t>
+      </w:r>
+      <w:proofErr w:type="spellEnd"/>
+      <w:r>
+        <w:rPr>
+          <w:color w:val="000000"/>
+        </w:rPr>
+        <w:t xml:space="preserve">, </w:t>
+      </w:r>
+      <w:proofErr w:type="spellStart"/>
+      <w:r>
+        <w:rPr>
+          <w:color w:val="000000"/>
+        </w:rPr>
+        <w:t>feltöltés</w:t>
+      </w:r>
+      <w:proofErr w:type="spellEnd"/>
+      <w:r>
+        <w:rPr>
+          <w:color w:val="000000"/>
+        </w:rPr>
+        <w:t xml:space="preserve"> </w:t>
+      </w:r>
+      <w:proofErr w:type="spellStart"/>
+      <w:r>
+        <w:rPr>
+          <w:color w:val="000000"/>
+        </w:rPr>
+        <w:t>ideje</w:t>
+      </w:r>
+      <w:proofErr w:type="spellEnd"/>
+      <w:r>
+        <w:rPr>
+          <w:color w:val="000000"/>
+        </w:rPr>
+        <w:t xml:space="preserve">, </w:t>
+      </w:r>
+      <w:proofErr w:type="spellStart"/>
       <w:r>
         <w:rPr>
           <w:i/>
@@ -800,6 +1897,7 @@
         </w:rPr>
         <w:t>hely_id</w:t>
       </w:r>
+      <w:proofErr w:type="spellEnd"/>
       <w:r>
         <w:rPr>
           <w:color w:val="000000"/>
@@ -813,12 +1911,23 @@
           <w:color w:val="000000"/>
         </w:rPr>
       </w:pPr>
-      <w:r>
-        <w:rPr>
-          <w:color w:val="000000"/>
-        </w:rPr>
-        <w:t>Helyszín(</w:t>
-      </w:r>
+      <w:proofErr w:type="spellStart"/>
+      <w:proofErr w:type="gramStart"/>
+      <w:r>
+        <w:rPr>
+          <w:color w:val="000000"/>
+        </w:rPr>
+        <w:t>Helyszín</w:t>
+      </w:r>
+      <w:proofErr w:type="spellEnd"/>
+      <w:r>
+        <w:rPr>
+          <w:color w:val="000000"/>
+        </w:rPr>
+        <w:t>(</w:t>
+      </w:r>
+      <w:proofErr w:type="spellStart"/>
+      <w:proofErr w:type="gramEnd"/>
       <w:r>
         <w:rPr>
           <w:color w:val="000000"/>
@@ -826,12 +1935,63 @@
         </w:rPr>
         <w:t>hely_id</w:t>
       </w:r>
-      <w:r>
-        <w:rPr>
-          <w:color w:val="000000"/>
-        </w:rPr>
-        <w:t>, ország, megye, város, település</w:t>
-      </w:r>
+      <w:proofErr w:type="spellEnd"/>
+      <w:r>
+        <w:rPr>
+          <w:color w:val="000000"/>
+        </w:rPr>
+        <w:t xml:space="preserve">, </w:t>
+      </w:r>
+      <w:proofErr w:type="spellStart"/>
+      <w:r>
+        <w:rPr>
+          <w:color w:val="000000"/>
+        </w:rPr>
+        <w:t>ország</w:t>
+      </w:r>
+      <w:proofErr w:type="spellEnd"/>
+      <w:r>
+        <w:rPr>
+          <w:color w:val="000000"/>
+        </w:rPr>
+        <w:t xml:space="preserve">, </w:t>
+      </w:r>
+      <w:proofErr w:type="spellStart"/>
+      <w:r>
+        <w:rPr>
+          <w:color w:val="000000"/>
+        </w:rPr>
+        <w:t>megye</w:t>
+      </w:r>
+      <w:proofErr w:type="spellEnd"/>
+      <w:r>
+        <w:rPr>
+          <w:color w:val="000000"/>
+        </w:rPr>
+        <w:t xml:space="preserve">, </w:t>
+      </w:r>
+      <w:proofErr w:type="spellStart"/>
+      <w:r>
+        <w:rPr>
+          <w:color w:val="000000"/>
+        </w:rPr>
+        <w:t>város</w:t>
+      </w:r>
+      <w:proofErr w:type="spellEnd"/>
+      <w:r>
+        <w:rPr>
+          <w:color w:val="000000"/>
+        </w:rPr>
+        <w:t xml:space="preserve">, </w:t>
+      </w:r>
+      <w:proofErr w:type="spellStart"/>
+      <w:r>
+        <w:rPr>
+          <w:color w:val="000000"/>
+        </w:rPr>
+        <w:t>település</w:t>
+      </w:r>
+      <w:proofErr w:type="spellEnd"/>
       <w:r>
         <w:rPr>
           <w:color w:val="000000"/>
@@ -845,12 +2005,15 @@
           <w:color w:val="000000"/>
         </w:rPr>
       </w:pPr>
+      <w:proofErr w:type="gramStart"/>
       <w:r>
         <w:rPr>
           <w:color w:val="000000"/>
         </w:rPr>
         <w:t>Album(</w:t>
       </w:r>
+      <w:proofErr w:type="spellStart"/>
+      <w:proofErr w:type="gramEnd"/>
       <w:r>
         <w:rPr>
           <w:color w:val="000000"/>
@@ -858,6 +2021,7 @@
         </w:rPr>
         <w:t>album_id</w:t>
       </w:r>
+      <w:proofErr w:type="spellEnd"/>
       <w:r>
         <w:rPr>
           <w:color w:val="000000"/>
@@ -875,7 +2039,49 @@
         <w:rPr>
           <w:color w:val="000000"/>
         </w:rPr>
-        <w:t>, létrehozás dátuma, cím)</w:t>
+        <w:t xml:space="preserve">, </w:t>
+      </w:r>
+      <w:proofErr w:type="spellStart"/>
+      <w:r>
+        <w:rPr>
+          <w:color w:val="000000"/>
+        </w:rPr>
+        <w:t>létrehozás</w:t>
+      </w:r>
+      <w:proofErr w:type="spellEnd"/>
+      <w:r>
+        <w:rPr>
+          <w:color w:val="000000"/>
+        </w:rPr>
+        <w:t xml:space="preserve"> </w:t>
+      </w:r>
+      <w:proofErr w:type="spellStart"/>
+      <w:r>
+        <w:rPr>
+          <w:color w:val="000000"/>
+        </w:rPr>
+        <w:t>dátuma</w:t>
+      </w:r>
+      <w:proofErr w:type="spellEnd"/>
+      <w:r>
+        <w:rPr>
+          <w:color w:val="000000"/>
+        </w:rPr>
+        <w:t xml:space="preserve">, </w:t>
+      </w:r>
+      <w:proofErr w:type="spellStart"/>
+      <w:r>
+        <w:rPr>
+          <w:color w:val="000000"/>
+        </w:rPr>
+        <w:t>cím</w:t>
+      </w:r>
+      <w:proofErr w:type="spellEnd"/>
+      <w:r>
+        <w:rPr>
+          <w:color w:val="000000"/>
+        </w:rPr>
+        <w:t>)</w:t>
       </w:r>
     </w:p>
     <w:p>
@@ -884,12 +2090,23 @@
           <w:color w:val="000000"/>
         </w:rPr>
       </w:pPr>
-      <w:r>
-        <w:rPr>
-          <w:color w:val="000000"/>
-        </w:rPr>
-        <w:t>Kategória(</w:t>
-      </w:r>
+      <w:proofErr w:type="spellStart"/>
+      <w:proofErr w:type="gramStart"/>
+      <w:r>
+        <w:rPr>
+          <w:color w:val="000000"/>
+        </w:rPr>
+        <w:t>Kategória</w:t>
+      </w:r>
+      <w:proofErr w:type="spellEnd"/>
+      <w:r>
+        <w:rPr>
+          <w:color w:val="000000"/>
+        </w:rPr>
+        <w:t>(</w:t>
+      </w:r>
+      <w:proofErr w:type="spellStart"/>
+      <w:proofErr w:type="gramEnd"/>
       <w:r>
         <w:rPr>
           <w:color w:val="000000"/>
@@ -897,11 +2114,40 @@
         </w:rPr>
         <w:t>kategória_id</w:t>
       </w:r>
-      <w:r>
-        <w:rPr>
-          <w:color w:val="000000"/>
-        </w:rPr>
-        <w:t>, megnevezés, leírás)</w:t>
+      <w:proofErr w:type="spellEnd"/>
+      <w:r>
+        <w:rPr>
+          <w:color w:val="000000"/>
+        </w:rPr>
+        <w:t xml:space="preserve">, </w:t>
+      </w:r>
+      <w:proofErr w:type="spellStart"/>
+      <w:r>
+        <w:rPr>
+          <w:color w:val="000000"/>
+        </w:rPr>
+        <w:t>megnevezés</w:t>
+      </w:r>
+      <w:proofErr w:type="spellEnd"/>
+      <w:r>
+        <w:rPr>
+          <w:color w:val="000000"/>
+        </w:rPr>
+        <w:t xml:space="preserve">, </w:t>
+      </w:r>
+      <w:proofErr w:type="spellStart"/>
+      <w:r>
+        <w:rPr>
+          <w:color w:val="000000"/>
+        </w:rPr>
+        <w:t>leírás</w:t>
+      </w:r>
+      <w:proofErr w:type="spellEnd"/>
+      <w:r>
+        <w:rPr>
+          <w:color w:val="000000"/>
+        </w:rPr>
+        <w:t>)</w:t>
       </w:r>
     </w:p>
     <w:p>
@@ -910,18 +2156,29 @@
           <w:color w:val="000000"/>
         </w:rPr>
       </w:pPr>
-      <w:r>
-        <w:rPr>
-          <w:color w:val="000000"/>
-        </w:rPr>
-        <w:t>Album</w:t>
-      </w:r>
-      <w:r>
-        <w:rPr>
-          <w:color w:val="000000"/>
-        </w:rPr>
-        <w:t>_Kép(</w:t>
-      </w:r>
+      <w:proofErr w:type="spellStart"/>
+      <w:r>
+        <w:rPr>
+          <w:color w:val="000000"/>
+        </w:rPr>
+        <w:t>Album_</w:t>
+      </w:r>
+      <w:proofErr w:type="gramStart"/>
+      <w:r>
+        <w:rPr>
+          <w:color w:val="000000"/>
+        </w:rPr>
+        <w:t>Kép</w:t>
+      </w:r>
+      <w:proofErr w:type="spellEnd"/>
+      <w:r>
+        <w:rPr>
+          <w:color w:val="000000"/>
+        </w:rPr>
+        <w:t>(</w:t>
+      </w:r>
+      <w:proofErr w:type="spellStart"/>
+      <w:proofErr w:type="gramEnd"/>
       <w:r>
         <w:rPr>
           <w:i/>
@@ -930,6 +2187,7 @@
         </w:rPr>
         <w:t>album_id</w:t>
       </w:r>
+      <w:proofErr w:type="spellEnd"/>
       <w:r>
         <w:rPr>
           <w:color w:val="000000"/>
@@ -943,8 +2201,18 @@
           <w:color w:val="000000"/>
           <w:u w:val="single"/>
         </w:rPr>
-        <w:t xml:space="preserve"> kép_id</w:t>
-      </w:r>
+        <w:t xml:space="preserve"> </w:t>
+      </w:r>
+      <w:proofErr w:type="spellStart"/>
+      <w:r>
+        <w:rPr>
+          <w:i/>
+          <w:color w:val="000000"/>
+          <w:u w:val="single"/>
+        </w:rPr>
+        <w:t>kép_id</w:t>
+      </w:r>
+      <w:proofErr w:type="spellEnd"/>
       <w:r>
         <w:rPr>
           <w:color w:val="000000"/>
@@ -958,20 +2226,56 @@
           <w:color w:val="000000"/>
         </w:rPr>
       </w:pPr>
-      <w:r>
-        <w:rPr>
-          <w:color w:val="000000"/>
-        </w:rPr>
-        <w:t>Kategória_Kép(</w:t>
-      </w:r>
+      <w:proofErr w:type="spellStart"/>
+      <w:r>
+        <w:rPr>
+          <w:color w:val="000000"/>
+        </w:rPr>
+        <w:t>Kategória_</w:t>
+      </w:r>
+      <w:proofErr w:type="gramStart"/>
+      <w:r>
+        <w:rPr>
+          <w:color w:val="000000"/>
+        </w:rPr>
+        <w:t>Kép</w:t>
+      </w:r>
+      <w:proofErr w:type="spellEnd"/>
+      <w:r>
+        <w:rPr>
+          <w:color w:val="000000"/>
+        </w:rPr>
+        <w:t>(</w:t>
+      </w:r>
+      <w:proofErr w:type="spellStart"/>
+      <w:proofErr w:type="gramEnd"/>
       <w:r>
         <w:rPr>
           <w:i/>
           <w:color w:val="000000"/>
           <w:u w:val="single"/>
         </w:rPr>
-        <w:t>kategória_id, kép_id</w:t>
-      </w:r>
+        <w:t>kategória_id</w:t>
+      </w:r>
+      <w:proofErr w:type="spellEnd"/>
+      <w:r>
+        <w:rPr>
+          <w:i/>
+          <w:color w:val="000000"/>
+          <w:u w:val="single"/>
+        </w:rPr>
+        <w:t xml:space="preserve">, </w:t>
+      </w:r>
+      <w:proofErr w:type="spellStart"/>
+      <w:r>
+        <w:rPr>
+          <w:i/>
+          <w:color w:val="000000"/>
+          <w:u w:val="single"/>
+        </w:rPr>
+        <w:t>kép_id</w:t>
+      </w:r>
+      <w:proofErr w:type="spellEnd"/>
       <w:r>
         <w:rPr>
           <w:color w:val="000000"/>
@@ -980,24 +2284,62 @@
       </w:r>
     </w:p>
     <w:p>
-      <w:r>
-        <w:t>Hozzászólás(</w:t>
-      </w:r>
+      <w:proofErr w:type="spellStart"/>
+      <w:proofErr w:type="gramStart"/>
+      <w:r>
+        <w:t>Hozzászólás</w:t>
+      </w:r>
+      <w:proofErr w:type="spellEnd"/>
+      <w:r>
+        <w:t>(</w:t>
+      </w:r>
+      <w:proofErr w:type="gramEnd"/>
       <w:r>
         <w:rPr>
           <w:i/>
           <w:u w:val="single"/>
         </w:rPr>
-        <w:t>email, kép_id</w:t>
-      </w:r>
-      <w:r>
-        <w:rPr>
+        <w:t xml:space="preserve">email, </w:t>
+      </w:r>
+      <w:proofErr w:type="spellStart"/>
+      <w:r>
+        <w:rPr>
+          <w:i/>
           <w:u w:val="single"/>
         </w:rPr>
-        <w:t>, időpont,</w:t>
-      </w:r>
-      <w:r>
-        <w:t xml:space="preserve"> szöveg)</w:t>
+        <w:t>kép_id</w:t>
+      </w:r>
+      <w:proofErr w:type="spellEnd"/>
+      <w:r>
+        <w:rPr>
+          <w:u w:val="single"/>
+        </w:rPr>
+        <w:t xml:space="preserve">, </w:t>
+      </w:r>
+      <w:proofErr w:type="spellStart"/>
+      <w:r>
+        <w:rPr>
+          <w:u w:val="single"/>
+        </w:rPr>
+        <w:t>időpont</w:t>
+      </w:r>
+      <w:proofErr w:type="spellEnd"/>
+      <w:r>
+        <w:rPr>
+          <w:u w:val="single"/>
+        </w:rPr>
+        <w:t>,</w:t>
+      </w:r>
+      <w:r>
+        <w:t xml:space="preserve"> </w:t>
+      </w:r>
+      <w:proofErr w:type="spellStart"/>
+      <w:r>
+        <w:t>szöveg</w:t>
+      </w:r>
+      <w:proofErr w:type="spellEnd"/>
+      <w:r>
+        <w:t>)</w:t>
       </w:r>
     </w:p>
     <w:p>
@@ -1006,11 +2348,47 @@
           <w:color w:val="FF0000"/>
         </w:rPr>
       </w:pPr>
-      <w:r>
-        <w:rPr>
-          <w:color w:val="FF0000"/>
-        </w:rPr>
-        <w:t>Normalizálás „táblázatos” formában.</w:t>
+      <w:proofErr w:type="spellStart"/>
+      <w:r>
+        <w:rPr>
+          <w:color w:val="FF0000"/>
+        </w:rPr>
+        <w:t>Normalizálás</w:t>
+      </w:r>
+      <w:proofErr w:type="spellEnd"/>
+      <w:r>
+        <w:rPr>
+          <w:color w:val="FF0000"/>
+        </w:rPr>
+        <w:t xml:space="preserve"> „</w:t>
+      </w:r>
+      <w:proofErr w:type="spellStart"/>
+      <w:r>
+        <w:rPr>
+          <w:color w:val="FF0000"/>
+        </w:rPr>
+        <w:t>táblázatos</w:t>
+      </w:r>
+      <w:proofErr w:type="spellEnd"/>
+      <w:r>
+        <w:rPr>
+          <w:color w:val="FF0000"/>
+        </w:rPr>
+        <w:t xml:space="preserve">” </w:t>
+      </w:r>
+      <w:proofErr w:type="spellStart"/>
+      <w:r>
+        <w:rPr>
+          <w:color w:val="FF0000"/>
+        </w:rPr>
+        <w:t>formában</w:t>
+      </w:r>
+      <w:proofErr w:type="spellEnd"/>
+      <w:r>
+        <w:rPr>
+          <w:color w:val="FF0000"/>
+        </w:rPr>
+        <w:t>.</w:t>
       </w:r>
     </w:p>
     <w:p/>
@@ -1018,8 +2396,21 @@
       <w:pPr>
         <w:pStyle w:val="Cmsor2"/>
       </w:pPr>
-      <w:r>
-        <w:t>Táblák leírása:</w:t>
+      <w:proofErr w:type="spellStart"/>
+      <w:r>
+        <w:t>Táblák</w:t>
+      </w:r>
+      <w:proofErr w:type="spellEnd"/>
+      <w:r>
+        <w:t xml:space="preserve"> </w:t>
+      </w:r>
+      <w:proofErr w:type="spellStart"/>
+      <w:r>
+        <w:t>leírása</w:t>
+      </w:r>
+      <w:proofErr w:type="spellEnd"/>
+      <w:r>
+        <w:t>:</w:t>
       </w:r>
     </w:p>
     <w:p/>
@@ -1033,7 +2424,63 @@
         <w:rPr>
           <w:color w:val="FF0000"/>
         </w:rPr>
-        <w:t xml:space="preserve">Minden tábláról: Táblázatos megadása + leírása. </w:t>
+        <w:t xml:space="preserve">Minden </w:t>
+      </w:r>
+      <w:proofErr w:type="spellStart"/>
+      <w:r>
+        <w:rPr>
+          <w:color w:val="FF0000"/>
+        </w:rPr>
+        <w:t>tábláról</w:t>
+      </w:r>
+      <w:proofErr w:type="spellEnd"/>
+      <w:r>
+        <w:rPr>
+          <w:color w:val="FF0000"/>
+        </w:rPr>
+        <w:t xml:space="preserve">: </w:t>
+      </w:r>
+      <w:proofErr w:type="spellStart"/>
+      <w:r>
+        <w:rPr>
+          <w:color w:val="FF0000"/>
+        </w:rPr>
+        <w:t>Táblázatos</w:t>
+      </w:r>
+      <w:proofErr w:type="spellEnd"/>
+      <w:r>
+        <w:rPr>
+          <w:color w:val="FF0000"/>
+        </w:rPr>
+        <w:t xml:space="preserve"> </w:t>
+      </w:r>
+      <w:proofErr w:type="spellStart"/>
+      <w:r>
+        <w:rPr>
+          <w:color w:val="FF0000"/>
+        </w:rPr>
+        <w:t>megadása</w:t>
+      </w:r>
+      <w:proofErr w:type="spellEnd"/>
+      <w:r>
+        <w:rPr>
+          <w:color w:val="FF0000"/>
+        </w:rPr>
+        <w:t xml:space="preserve"> + </w:t>
+      </w:r>
+      <w:proofErr w:type="spellStart"/>
+      <w:r>
+        <w:rPr>
+          <w:color w:val="FF0000"/>
+        </w:rPr>
+        <w:t>leírása</w:t>
+      </w:r>
+      <w:proofErr w:type="spellEnd"/>
+      <w:r>
+        <w:rPr>
+          <w:color w:val="FF0000"/>
+        </w:rPr>
+        <w:t xml:space="preserve">. </w:t>
       </w:r>
     </w:p>
     <w:p>
@@ -1067,7 +2514,39 @@
           <w:i/>
           <w:color w:val="FF0000"/>
         </w:rPr>
-        <w:t xml:space="preserve"> Tábla1 tartalmának leírása.</w:t>
+        <w:t xml:space="preserve"> Tábla1 </w:t>
+      </w:r>
+      <w:proofErr w:type="spellStart"/>
+      <w:r>
+        <w:rPr>
+          <w:i/>
+          <w:color w:val="FF0000"/>
+        </w:rPr>
+        <w:t>tartalmának</w:t>
+      </w:r>
+      <w:proofErr w:type="spellEnd"/>
+      <w:r>
+        <w:rPr>
+          <w:i/>
+          <w:color w:val="FF0000"/>
+        </w:rPr>
+        <w:t xml:space="preserve"> </w:t>
+      </w:r>
+      <w:proofErr w:type="spellStart"/>
+      <w:r>
+        <w:rPr>
+          <w:i/>
+          <w:color w:val="FF0000"/>
+        </w:rPr>
+        <w:t>leírása</w:t>
+      </w:r>
+      <w:proofErr w:type="spellEnd"/>
+      <w:r>
+        <w:rPr>
+          <w:i/>
+          <w:color w:val="FF0000"/>
+        </w:rPr>
+        <w:t>.</w:t>
       </w:r>
     </w:p>
     <w:p>
@@ -1116,12 +2595,14 @@
                 <w:b/>
               </w:rPr>
             </w:pPr>
+            <w:proofErr w:type="spellStart"/>
             <w:r>
               <w:rPr>
                 <w:b/>
               </w:rPr>
               <w:t>Név</w:t>
             </w:r>
+            <w:proofErr w:type="spellEnd"/>
           </w:p>
         </w:tc>
         <w:tc>
@@ -1137,12 +2618,14 @@
                 <w:b/>
               </w:rPr>
             </w:pPr>
+            <w:proofErr w:type="spellStart"/>
             <w:r>
               <w:rPr>
                 <w:b/>
               </w:rPr>
               <w:t>Típus</w:t>
             </w:r>
+            <w:proofErr w:type="spellEnd"/>
           </w:p>
         </w:tc>
         <w:tc>
@@ -1158,12 +2641,14 @@
                 <w:b/>
               </w:rPr>
             </w:pPr>
+            <w:proofErr w:type="spellStart"/>
             <w:r>
               <w:rPr>
                 <w:b/>
               </w:rPr>
               <w:t>Leírás</w:t>
             </w:r>
+            <w:proofErr w:type="spellEnd"/>
           </w:p>
         </w:tc>
       </w:tr>
@@ -1258,8 +2743,21 @@
       <w:pPr>
         <w:pStyle w:val="Cmsor2"/>
       </w:pPr>
-      <w:r>
-        <w:t>Szerep-funkció mátrix:</w:t>
+      <w:proofErr w:type="spellStart"/>
+      <w:r>
+        <w:t>Szerep-funkció</w:t>
+      </w:r>
+      <w:proofErr w:type="spellEnd"/>
+      <w:r>
+        <w:t xml:space="preserve"> </w:t>
+      </w:r>
+      <w:proofErr w:type="spellStart"/>
+      <w:r>
+        <w:t>mátrix</w:t>
+      </w:r>
+      <w:proofErr w:type="spellEnd"/>
+      <w:r>
+        <w:t>:</w:t>
       </w:r>
     </w:p>
     <w:p/>
@@ -1621,6 +3119,7 @@
                 <w:lang w:val="hu-HU"/>
               </w:rPr>
             </w:pPr>
+            <w:proofErr w:type="gramStart"/>
             <w:r>
               <w:rPr>
                 <w:rFonts w:ascii="Calibri" w:eastAsia="Times New Roman" w:hAnsi="Calibri" w:cs="Times New Roman"/>
@@ -1629,7 +3128,18 @@
                 <w:szCs w:val="22"/>
                 <w:lang w:val="hu-HU" w:eastAsia="hu-HU"/>
               </w:rPr>
-              <w:t>Kategória létrehozása</w:t>
+              <w:t>Kategória</w:t>
+            </w:r>
+            <w:proofErr w:type="gramEnd"/>
+            <w:r>
+              <w:rPr>
+                <w:rFonts w:ascii="Calibri" w:eastAsia="Times New Roman" w:hAnsi="Calibri" w:cs="Times New Roman"/>
+                <w:color w:val="000000"/>
+                <w:sz w:val="22"/>
+                <w:szCs w:val="22"/>
+                <w:lang w:val="hu-HU" w:eastAsia="hu-HU"/>
+              </w:rPr>
+              <w:t xml:space="preserve"> létrehozása</w:t>
             </w:r>
           </w:p>
         </w:tc>
@@ -1647,6 +3157,7 @@
                 <w:lang w:val="hu-HU"/>
               </w:rPr>
             </w:pPr>
+            <w:proofErr w:type="gramStart"/>
             <w:r>
               <w:rPr>
                 <w:rFonts w:ascii="Calibri" w:eastAsia="Times New Roman" w:hAnsi="Calibri" w:cs="Times New Roman"/>
@@ -1655,7 +3166,18 @@
                 <w:szCs w:val="22"/>
                 <w:lang w:val="hu-HU" w:eastAsia="hu-HU"/>
               </w:rPr>
-              <w:t>Kategória módosítása</w:t>
+              <w:t>Kategória</w:t>
+            </w:r>
+            <w:proofErr w:type="gramEnd"/>
+            <w:r>
+              <w:rPr>
+                <w:rFonts w:ascii="Calibri" w:eastAsia="Times New Roman" w:hAnsi="Calibri" w:cs="Times New Roman"/>
+                <w:color w:val="000000"/>
+                <w:sz w:val="22"/>
+                <w:szCs w:val="22"/>
+                <w:lang w:val="hu-HU" w:eastAsia="hu-HU"/>
+              </w:rPr>
+              <w:t xml:space="preserve"> módosítása</w:t>
             </w:r>
           </w:p>
         </w:tc>
@@ -1704,6 +3226,14 @@
                 <w:lang w:val="hu-HU"/>
               </w:rPr>
             </w:pPr>
+            <w:r>
+              <w:rPr>
+                <w:sz w:val="20"/>
+                <w:szCs w:val="20"/>
+                <w:lang w:val="hu-HU"/>
+              </w:rPr>
+              <w:t>X</w:t>
+            </w:r>
           </w:p>
         </w:tc>
         <w:tc>
@@ -1935,14 +3465,6 @@
                 <w:lang w:val="hu-HU"/>
               </w:rPr>
             </w:pPr>
-            <w:r>
-              <w:rPr>
-                <w:sz w:val="20"/>
-                <w:szCs w:val="20"/>
-                <w:lang w:val="hu-HU"/>
-              </w:rPr>
-              <w:t>X</w:t>
-            </w:r>
           </w:p>
         </w:tc>
         <w:tc>
@@ -2254,14 +3776,6 @@
                 <w:lang w:val="hu-HU"/>
               </w:rPr>
             </w:pPr>
-            <w:r>
-              <w:rPr>
-                <w:sz w:val="20"/>
-                <w:szCs w:val="20"/>
-                <w:lang w:val="hu-HU"/>
-              </w:rPr>
-              <w:t>X</w:t>
-            </w:r>
           </w:p>
         </w:tc>
         <w:tc>
@@ -2504,8 +4018,21 @@
       <w:pPr>
         <w:pStyle w:val="Cmsor2"/>
       </w:pPr>
-      <w:r>
-        <w:t>Egyed-esemény mátrix:</w:t>
+      <w:proofErr w:type="spellStart"/>
+      <w:r>
+        <w:t>Egyed-esemény</w:t>
+      </w:r>
+      <w:proofErr w:type="spellEnd"/>
+      <w:r>
+        <w:t xml:space="preserve"> </w:t>
+      </w:r>
+      <w:proofErr w:type="spellStart"/>
+      <w:r>
+        <w:t>mátrix</w:t>
+      </w:r>
+      <w:proofErr w:type="spellEnd"/>
+      <w:r>
+        <w:t>:</w:t>
       </w:r>
     </w:p>
     <w:p>
@@ -2520,12 +4047,78 @@
           <w:color w:val="FF0000"/>
         </w:rPr>
       </w:pPr>
-      <w:r>
-        <w:rPr>
-          <w:color w:val="FF0000"/>
-        </w:rPr>
-        <w:t>Táblázat  L: Létrehozás , M: Módosítás, O: Olvasás, T: Törlés</w:t>
-      </w:r>
+      <w:proofErr w:type="spellStart"/>
+      <w:proofErr w:type="gramStart"/>
+      <w:r>
+        <w:rPr>
+          <w:color w:val="FF0000"/>
+        </w:rPr>
+        <w:t>Táblázat</w:t>
+      </w:r>
+      <w:proofErr w:type="spellEnd"/>
+      <w:r>
+        <w:rPr>
+          <w:color w:val="FF0000"/>
+        </w:rPr>
+        <w:t xml:space="preserve">  L</w:t>
+      </w:r>
+      <w:proofErr w:type="gramEnd"/>
+      <w:r>
+        <w:rPr>
+          <w:color w:val="FF0000"/>
+        </w:rPr>
+        <w:t xml:space="preserve">: </w:t>
+      </w:r>
+      <w:proofErr w:type="spellStart"/>
+      <w:r>
+        <w:rPr>
+          <w:color w:val="FF0000"/>
+        </w:rPr>
+        <w:t>Létrehozás</w:t>
+      </w:r>
+      <w:proofErr w:type="spellEnd"/>
+      <w:r>
+        <w:rPr>
+          <w:color w:val="FF0000"/>
+        </w:rPr>
+        <w:t xml:space="preserve"> , M: </w:t>
+      </w:r>
+      <w:proofErr w:type="spellStart"/>
+      <w:r>
+        <w:rPr>
+          <w:color w:val="FF0000"/>
+        </w:rPr>
+        <w:t>Módosítás</w:t>
+      </w:r>
+      <w:proofErr w:type="spellEnd"/>
+      <w:r>
+        <w:rPr>
+          <w:color w:val="FF0000"/>
+        </w:rPr>
+        <w:t xml:space="preserve">, O: </w:t>
+      </w:r>
+      <w:proofErr w:type="spellStart"/>
+      <w:r>
+        <w:rPr>
+          <w:color w:val="FF0000"/>
+        </w:rPr>
+        <w:t>Olvasás</w:t>
+      </w:r>
+      <w:proofErr w:type="spellEnd"/>
+      <w:r>
+        <w:rPr>
+          <w:color w:val="FF0000"/>
+        </w:rPr>
+        <w:t xml:space="preserve">, T: </w:t>
+      </w:r>
+      <w:proofErr w:type="spellStart"/>
+      <w:r>
+        <w:rPr>
+          <w:color w:val="FF0000"/>
+        </w:rPr>
+        <w:t>Törlés</w:t>
+      </w:r>
+      <w:proofErr w:type="spellEnd"/>
     </w:p>
     <w:tbl>
       <w:tblPr>
@@ -3135,6 +4728,7 @@
                 <w:lang w:val="hu-HU" w:eastAsia="hu-HU"/>
               </w:rPr>
             </w:pPr>
+            <w:proofErr w:type="gramStart"/>
             <w:r>
               <w:rPr>
                 <w:rFonts w:ascii="Calibri" w:eastAsia="Times New Roman" w:hAnsi="Calibri" w:cs="Times New Roman"/>
@@ -3143,7 +4737,18 @@
                 <w:szCs w:val="22"/>
                 <w:lang w:val="hu-HU" w:eastAsia="hu-HU"/>
               </w:rPr>
-              <w:t>Kategória létrehozása</w:t>
+              <w:t>Kategória</w:t>
+            </w:r>
+            <w:proofErr w:type="gramEnd"/>
+            <w:r>
+              <w:rPr>
+                <w:rFonts w:ascii="Calibri" w:eastAsia="Times New Roman" w:hAnsi="Calibri" w:cs="Times New Roman"/>
+                <w:color w:val="000000"/>
+                <w:sz w:val="22"/>
+                <w:szCs w:val="22"/>
+                <w:lang w:val="hu-HU" w:eastAsia="hu-HU"/>
+              </w:rPr>
+              <w:t xml:space="preserve"> létrehozása</w:t>
             </w:r>
           </w:p>
         </w:tc>
@@ -3170,6 +4775,7 @@
                 <w:lang w:val="hu-HU" w:eastAsia="hu-HU"/>
               </w:rPr>
             </w:pPr>
+            <w:proofErr w:type="gramStart"/>
             <w:r>
               <w:rPr>
                 <w:rFonts w:ascii="Calibri" w:eastAsia="Times New Roman" w:hAnsi="Calibri" w:cs="Times New Roman"/>
@@ -3178,7 +4784,18 @@
                 <w:szCs w:val="22"/>
                 <w:lang w:val="hu-HU" w:eastAsia="hu-HU"/>
               </w:rPr>
-              <w:t>Kategória módosítása</w:t>
+              <w:t>Kategória</w:t>
+            </w:r>
+            <w:proofErr w:type="gramEnd"/>
+            <w:r>
+              <w:rPr>
+                <w:rFonts w:ascii="Calibri" w:eastAsia="Times New Roman" w:hAnsi="Calibri" w:cs="Times New Roman"/>
+                <w:color w:val="000000"/>
+                <w:sz w:val="22"/>
+                <w:szCs w:val="22"/>
+                <w:lang w:val="hu-HU" w:eastAsia="hu-HU"/>
+              </w:rPr>
+              <w:t xml:space="preserve"> módosítása</w:t>
             </w:r>
           </w:p>
         </w:tc>
@@ -4977,6 +6594,7 @@
                 <w:lang w:val="hu-HU" w:eastAsia="hu-HU"/>
               </w:rPr>
             </w:pPr>
+            <w:proofErr w:type="gramStart"/>
             <w:r>
               <w:rPr>
                 <w:rFonts w:ascii="Calibri" w:eastAsia="Times New Roman" w:hAnsi="Calibri" w:cs="Times New Roman"/>
@@ -4987,6 +6605,7 @@
               </w:rPr>
               <w:t>Kategória</w:t>
             </w:r>
+            <w:proofErr w:type="gramEnd"/>
           </w:p>
         </w:tc>
         <w:tc>
@@ -6396,6 +8015,16 @@
                 <w:lang w:val="hu-HU" w:eastAsia="hu-HU"/>
               </w:rPr>
             </w:pPr>
+            <w:r>
+              <w:rPr>
+                <w:rFonts w:ascii="Calibri" w:eastAsia="Times New Roman" w:hAnsi="Calibri" w:cs="Times New Roman"/>
+                <w:color w:val="000000"/>
+                <w:sz w:val="22"/>
+                <w:szCs w:val="22"/>
+                <w:lang w:val="hu-HU" w:eastAsia="hu-HU"/>
+              </w:rPr>
+              <w:t>O</w:t>
+            </w:r>
           </w:p>
         </w:tc>
         <w:tc>
@@ -6602,6 +8231,16 @@
         </w:tc>
       </w:tr>
     </w:tbl>
+    <w:p>
+      <w:pPr>
+        <w:jc w:val="center"/>
+        <w:rPr>
+          <w:b/>
+          <w:sz w:val="28"/>
+          <w:szCs w:val="28"/>
+        </w:rPr>
+      </w:pPr>
+    </w:p>
     <w:p>
       <w:pPr>
         <w:jc w:val="center"/>
@@ -6616,7 +8255,24 @@
     </w:p>
     <w:p>
       <w:pPr>
-        <w:jc w:val="center"/>
+        <w:pStyle w:val="Cmsor2"/>
+      </w:pPr>
+      <w:proofErr w:type="spellStart"/>
+      <w:r>
+        <w:t>Funkció</w:t>
+      </w:r>
+      <w:proofErr w:type="spellEnd"/>
+      <w:r>
+        <w:t xml:space="preserve"> </w:t>
+      </w:r>
+      <w:proofErr w:type="spellStart"/>
+      <w:r>
+        <w:t>megadása</w:t>
+      </w:r>
+      <w:proofErr w:type="spellEnd"/>
+    </w:p>
+    <w:p>
+      <w:pPr>
         <w:rPr>
           <w:b/>
           <w:sz w:val="28"/>
@@ -6626,72 +8282,117 @@
     </w:p>
     <w:p>
       <w:pPr>
-        <w:pStyle w:val="Cmsor2"/>
-      </w:pPr>
-      <w:r>
-        <w:t>Funkció megadása</w:t>
+        <w:rPr>
+          <w:color w:val="FF0000"/>
+        </w:rPr>
+      </w:pPr>
+      <w:proofErr w:type="spellStart"/>
+      <w:r>
+        <w:rPr>
+          <w:color w:val="FF0000"/>
+        </w:rPr>
+        <w:t>Űrlap</w:t>
+      </w:r>
+      <w:proofErr w:type="spellEnd"/>
+      <w:r>
+        <w:rPr>
+          <w:color w:val="FF0000"/>
+        </w:rPr>
+        <w:t xml:space="preserve"> </w:t>
+      </w:r>
+      <w:proofErr w:type="spellStart"/>
+      <w:r>
+        <w:rPr>
+          <w:color w:val="FF0000"/>
+        </w:rPr>
+        <w:t>segítségével</w:t>
+      </w:r>
+      <w:proofErr w:type="spellEnd"/>
+      <w:r>
+        <w:rPr>
+          <w:color w:val="FF0000"/>
+        </w:rPr>
+        <w:t>.</w:t>
       </w:r>
     </w:p>
     <w:p>
       <w:pPr>
-        <w:rPr>
-          <w:b/>
-          <w:sz w:val="28"/>
-          <w:szCs w:val="28"/>
-        </w:rPr>
-      </w:pPr>
+        <w:pStyle w:val="Cmsor2"/>
+      </w:pPr>
+      <w:proofErr w:type="spellStart"/>
+      <w:r>
+        <w:t>Képernyőtervek</w:t>
+      </w:r>
+      <w:proofErr w:type="spellEnd"/>
     </w:p>
     <w:p>
       <w:pPr>
-        <w:rPr>
-          <w:color w:val="FF0000"/>
-        </w:rPr>
-      </w:pPr>
-      <w:r>
-        <w:rPr>
-          <w:color w:val="FF0000"/>
-        </w:rPr>
-        <w:t>Űrlap segítségével.</w:t>
-      </w:r>
+        <w:pStyle w:val="Cmsor2"/>
+      </w:pPr>
+      <w:proofErr w:type="spellStart"/>
+      <w:r>
+        <w:t>Menütervek</w:t>
+      </w:r>
+      <w:proofErr w:type="spellEnd"/>
     </w:p>
     <w:p>
       <w:pPr>
         <w:pStyle w:val="Cmsor2"/>
       </w:pPr>
-      <w:r>
-        <w:t>Képernyőtervek</w:t>
-      </w:r>
+      <w:proofErr w:type="spellStart"/>
+      <w:r>
+        <w:t>Összetett</w:t>
+      </w:r>
+      <w:proofErr w:type="spellEnd"/>
+      <w:r>
+        <w:t xml:space="preserve"> </w:t>
+      </w:r>
+      <w:proofErr w:type="spellStart"/>
+      <w:r>
+        <w:t>lekérdezések</w:t>
+      </w:r>
+      <w:proofErr w:type="spellEnd"/>
     </w:p>
     <w:p>
       <w:pPr>
         <w:pStyle w:val="Cmsor2"/>
       </w:pPr>
-      <w:r>
-        <w:t>Menütervek</w:t>
+      <w:proofErr w:type="spellStart"/>
+      <w:r>
+        <w:t>Az</w:t>
+      </w:r>
+      <w:proofErr w:type="spellEnd"/>
+      <w:r>
+        <w:t xml:space="preserve"> </w:t>
+      </w:r>
+      <w:proofErr w:type="spellStart"/>
+      <w:r>
+        <w:t>alkalmazás</w:t>
+      </w:r>
+      <w:proofErr w:type="spellEnd"/>
+      <w:r>
+        <w:t xml:space="preserve"> </w:t>
+      </w:r>
+      <w:proofErr w:type="spellStart"/>
+      <w:r>
+        <w:t>telepítése</w:t>
+      </w:r>
+      <w:proofErr w:type="spellEnd"/>
+      <w:r>
+        <w:t xml:space="preserve"> </w:t>
       </w:r>
     </w:p>
     <w:p>
       <w:pPr>
         <w:pStyle w:val="Cmsor2"/>
       </w:pPr>
-      <w:r>
-        <w:t>Összetett lekérdezések</w:t>
-      </w:r>
-    </w:p>
-    <w:p>
-      <w:pPr>
-        <w:pStyle w:val="Cmsor2"/>
-      </w:pPr>
-      <w:r>
-        <w:t xml:space="preserve">Az alkalmazás telepítése </w:t>
-      </w:r>
-    </w:p>
-    <w:p>
-      <w:pPr>
-        <w:pStyle w:val="Cmsor2"/>
-      </w:pPr>
-      <w:r>
-        <w:t>Egyéb:</w:t>
+      <w:proofErr w:type="spellStart"/>
+      <w:r>
+        <w:t>Egyéb</w:t>
+      </w:r>
+      <w:proofErr w:type="spellEnd"/>
+      <w:r>
+        <w:t>:</w:t>
       </w:r>
     </w:p>
     <w:p>

</xml_diff>

<commit_message>
Funkció megadása, meg követelmény katalógus létrehozása
</commit_message>
<xml_diff>
--- a/SSADMsablon.docx
+++ b/SSADMsablon.docx
@@ -1211,262 +1211,102 @@
     <w:p/>
     <w:p>
       <w:pPr>
-        <w:rPr>
-          <w:color w:val="FF0000"/>
+        <w:pStyle w:val="Listaszerbekezds"/>
+        <w:numPr>
+          <w:ilvl w:val="0"/>
+          <w:numId w:val="3"/>
+        </w:numPr>
+        <w:rPr>
+          <w:lang w:val="hu-HU"/>
         </w:rPr>
       </w:pPr>
-      <w:r>
-        <w:rPr>
-          <w:color w:val="FF0000"/>
-        </w:rPr>
-        <w:t xml:space="preserve">A </w:t>
-      </w:r>
-      <w:proofErr w:type="spellStart"/>
-      <w:r>
-        <w:rPr>
-          <w:color w:val="FF0000"/>
-        </w:rPr>
-        <w:t>követelménykatalógus</w:t>
-      </w:r>
-      <w:proofErr w:type="spellEnd"/>
-      <w:r>
-        <w:rPr>
-          <w:color w:val="FF0000"/>
-        </w:rPr>
-        <w:t xml:space="preserve"> </w:t>
-      </w:r>
-      <w:proofErr w:type="spellStart"/>
-      <w:r>
-        <w:rPr>
-          <w:color w:val="FF0000"/>
-        </w:rPr>
-        <w:t>tanult</w:t>
-      </w:r>
-      <w:proofErr w:type="spellEnd"/>
-      <w:r>
-        <w:rPr>
-          <w:color w:val="FF0000"/>
-        </w:rPr>
-        <w:t xml:space="preserve"> </w:t>
-      </w:r>
-      <w:proofErr w:type="spellStart"/>
-      <w:r>
-        <w:rPr>
-          <w:color w:val="FF0000"/>
-        </w:rPr>
-        <w:t>módon</w:t>
-      </w:r>
-      <w:proofErr w:type="spellEnd"/>
-      <w:r>
-        <w:rPr>
-          <w:color w:val="FF0000"/>
-        </w:rPr>
-        <w:t xml:space="preserve"> </w:t>
-      </w:r>
-      <w:proofErr w:type="spellStart"/>
-      <w:r>
-        <w:rPr>
-          <w:color w:val="FF0000"/>
-        </w:rPr>
-        <w:t>való</w:t>
-      </w:r>
-      <w:proofErr w:type="spellEnd"/>
-      <w:r>
-        <w:rPr>
-          <w:color w:val="FF0000"/>
-        </w:rPr>
-        <w:t xml:space="preserve"> </w:t>
-      </w:r>
-      <w:proofErr w:type="spellStart"/>
-      <w:r>
-        <w:rPr>
-          <w:color w:val="FF0000"/>
-        </w:rPr>
-        <w:t>megadása</w:t>
-      </w:r>
-      <w:proofErr w:type="spellEnd"/>
-      <w:r>
-        <w:rPr>
-          <w:color w:val="FF0000"/>
-        </w:rPr>
-        <w:t>.</w:t>
-      </w:r>
-    </w:p>
-    <w:p/>
-    <w:p>
-      <w:pPr>
-        <w:pStyle w:val="Cmsor2"/>
-      </w:pPr>
-      <w:proofErr w:type="spellStart"/>
-      <w:r>
-        <w:t>Adatfolyam</w:t>
-      </w:r>
-      <w:proofErr w:type="spellEnd"/>
-      <w:r>
-        <w:t xml:space="preserve"> diagram (DFD):</w:t>
-      </w:r>
-    </w:p>
-    <w:p/>
-    <w:p>
-      <w:proofErr w:type="spellStart"/>
-      <w:r>
-        <w:t>Fizikai</w:t>
-      </w:r>
-      <w:proofErr w:type="spellEnd"/>
+      <w:bookmarkStart w:id="0" w:name="_GoBack"/>
+      <w:bookmarkEnd w:id="0"/>
+      <w:r>
+        <w:rPr>
+          <w:lang w:val="hu-HU"/>
+        </w:rPr>
+        <w:t>Felhasználó regisztrációja</w:t>
+      </w:r>
     </w:p>
     <w:p>
       <w:pPr>
-        <w:rPr>
-          <w:color w:val="FF0000"/>
+        <w:pStyle w:val="Listaszerbekezds"/>
+        <w:numPr>
+          <w:ilvl w:val="0"/>
+          <w:numId w:val="3"/>
+        </w:numPr>
+        <w:rPr>
+          <w:lang w:val="hu-HU"/>
         </w:rPr>
       </w:pPr>
+      <w:r>
+        <w:rPr>
+          <w:lang w:val="hu-HU"/>
+        </w:rPr>
+        <w:t>Felhasználó bejelentkezése</w:t>
+      </w:r>
     </w:p>
     <w:p>
       <w:pPr>
-        <w:rPr>
-          <w:color w:val="FF0000"/>
+        <w:pStyle w:val="Listaszerbekezds"/>
+        <w:numPr>
+          <w:ilvl w:val="0"/>
+          <w:numId w:val="3"/>
+        </w:numPr>
+        <w:rPr>
+          <w:lang w:val="hu-HU"/>
         </w:rPr>
       </w:pPr>
       <w:r>
         <w:rPr>
-          <w:color w:val="FF0000"/>
-        </w:rPr>
-        <w:t xml:space="preserve">A DFD 1. </w:t>
-      </w:r>
-      <w:proofErr w:type="spellStart"/>
-      <w:r>
-        <w:rPr>
-          <w:color w:val="FF0000"/>
-        </w:rPr>
-        <w:t>szintje</w:t>
-      </w:r>
-      <w:proofErr w:type="spellEnd"/>
-      <w:r>
-        <w:rPr>
-          <w:color w:val="FF0000"/>
-        </w:rPr>
-        <w:t>:</w:t>
+          <w:lang w:val="hu-HU"/>
+        </w:rPr>
+        <w:t>Fényképek feltöltése, vagy böngészése</w:t>
       </w:r>
     </w:p>
     <w:p>
       <w:pPr>
-        <w:rPr>
-          <w:color w:val="FF0000"/>
+        <w:pStyle w:val="Listaszerbekezds"/>
+        <w:numPr>
+          <w:ilvl w:val="0"/>
+          <w:numId w:val="3"/>
+        </w:numPr>
+        <w:rPr>
+          <w:lang w:val="hu-HU"/>
         </w:rPr>
       </w:pPr>
+      <w:r>
+        <w:rPr>
+          <w:lang w:val="hu-HU"/>
+        </w:rPr>
+        <w:t xml:space="preserve">Fényképek albumba </w:t>
+      </w:r>
+      <w:proofErr w:type="gramStart"/>
+      <w:r>
+        <w:rPr>
+          <w:lang w:val="hu-HU"/>
+        </w:rPr>
+        <w:t>helyezése ?</w:t>
+      </w:r>
+      <w:proofErr w:type="gramEnd"/>
     </w:p>
     <w:p>
       <w:pPr>
-        <w:rPr>
-          <w:color w:val="FF0000"/>
+        <w:pStyle w:val="Listaszerbekezds"/>
+        <w:numPr>
+          <w:ilvl w:val="0"/>
+          <w:numId w:val="3"/>
+        </w:numPr>
+        <w:rPr>
+          <w:lang w:val="hu-HU"/>
         </w:rPr>
       </w:pPr>
       <w:r>
         <w:rPr>
-          <w:color w:val="FF0000"/>
-        </w:rPr>
-        <w:t xml:space="preserve">A DFD 2. </w:t>
-      </w:r>
-      <w:proofErr w:type="spellStart"/>
-      <w:r>
-        <w:rPr>
-          <w:color w:val="FF0000"/>
-        </w:rPr>
-        <w:t>szintje</w:t>
-      </w:r>
-      <w:proofErr w:type="spellEnd"/>
-      <w:r>
-        <w:rPr>
-          <w:color w:val="FF0000"/>
-        </w:rPr>
-        <w:t>:</w:t>
-      </w:r>
-    </w:p>
-    <w:p>
-      <w:pPr>
-        <w:rPr>
-          <w:color w:val="FF0000"/>
-        </w:rPr>
-      </w:pPr>
-    </w:p>
-    <w:p>
-      <w:pPr>
-        <w:rPr>
-          <w:highlight w:val="yellow"/>
-        </w:rPr>
-      </w:pPr>
-      <w:proofErr w:type="spellStart"/>
-      <w:r>
-        <w:t>Logikai</w:t>
-      </w:r>
-      <w:proofErr w:type="spellEnd"/>
-    </w:p>
-    <w:p>
-      <w:pPr>
-        <w:rPr>
-          <w:color w:val="FF0000"/>
-        </w:rPr>
-      </w:pPr>
-    </w:p>
-    <w:p>
-      <w:pPr>
-        <w:rPr>
-          <w:color w:val="FF0000"/>
-        </w:rPr>
-      </w:pPr>
-      <w:r>
-        <w:rPr>
-          <w:color w:val="FF0000"/>
-        </w:rPr>
-        <w:t xml:space="preserve">A DFD 1. </w:t>
-      </w:r>
-      <w:proofErr w:type="spellStart"/>
-      <w:r>
-        <w:rPr>
-          <w:color w:val="FF0000"/>
-        </w:rPr>
-        <w:t>szintje</w:t>
-      </w:r>
-      <w:proofErr w:type="spellEnd"/>
-      <w:r>
-        <w:rPr>
-          <w:color w:val="FF0000"/>
-        </w:rPr>
-        <w:t>:</w:t>
-      </w:r>
-    </w:p>
-    <w:p>
-      <w:pPr>
-        <w:rPr>
-          <w:color w:val="FF0000"/>
-        </w:rPr>
-      </w:pPr>
-    </w:p>
-    <w:p>
-      <w:pPr>
-        <w:rPr>
-          <w:color w:val="FF0000"/>
-        </w:rPr>
-      </w:pPr>
-      <w:r>
-        <w:rPr>
-          <w:color w:val="FF0000"/>
-        </w:rPr>
-        <w:t xml:space="preserve">A DFD 2. </w:t>
-      </w:r>
-      <w:proofErr w:type="spellStart"/>
-      <w:r>
-        <w:rPr>
-          <w:color w:val="FF0000"/>
-        </w:rPr>
-        <w:t>szintje</w:t>
-      </w:r>
-      <w:proofErr w:type="spellEnd"/>
-      <w:r>
-        <w:rPr>
-          <w:color w:val="FF0000"/>
-        </w:rPr>
-        <w:t>:</w:t>
+          <w:lang w:val="hu-HU"/>
+        </w:rPr>
+        <w:t xml:space="preserve">Fényképek értékelése, véleményezése </w:t>
       </w:r>
     </w:p>
     <w:p>
@@ -1483,6 +1323,190 @@
       </w:pPr>
       <w:proofErr w:type="spellStart"/>
       <w:r>
+        <w:t>Adatfolyam</w:t>
+      </w:r>
+      <w:proofErr w:type="spellEnd"/>
+      <w:r>
+        <w:t xml:space="preserve"> diagram (DFD):</w:t>
+      </w:r>
+    </w:p>
+    <w:p/>
+    <w:p>
+      <w:proofErr w:type="spellStart"/>
+      <w:r>
+        <w:t>Fizikai</w:t>
+      </w:r>
+      <w:proofErr w:type="spellEnd"/>
+    </w:p>
+    <w:p>
+      <w:pPr>
+        <w:rPr>
+          <w:color w:val="FF0000"/>
+        </w:rPr>
+      </w:pPr>
+    </w:p>
+    <w:p>
+      <w:pPr>
+        <w:rPr>
+          <w:color w:val="FF0000"/>
+        </w:rPr>
+      </w:pPr>
+      <w:r>
+        <w:rPr>
+          <w:color w:val="FF0000"/>
+        </w:rPr>
+        <w:t xml:space="preserve">A DFD 1. </w:t>
+      </w:r>
+      <w:proofErr w:type="spellStart"/>
+      <w:r>
+        <w:rPr>
+          <w:color w:val="FF0000"/>
+        </w:rPr>
+        <w:t>szintje</w:t>
+      </w:r>
+      <w:proofErr w:type="spellEnd"/>
+      <w:r>
+        <w:rPr>
+          <w:color w:val="FF0000"/>
+        </w:rPr>
+        <w:t>:</w:t>
+      </w:r>
+    </w:p>
+    <w:p>
+      <w:pPr>
+        <w:rPr>
+          <w:color w:val="FF0000"/>
+        </w:rPr>
+      </w:pPr>
+    </w:p>
+    <w:p>
+      <w:pPr>
+        <w:rPr>
+          <w:color w:val="FF0000"/>
+        </w:rPr>
+      </w:pPr>
+      <w:r>
+        <w:rPr>
+          <w:color w:val="FF0000"/>
+        </w:rPr>
+        <w:t xml:space="preserve">A DFD 2. </w:t>
+      </w:r>
+      <w:proofErr w:type="spellStart"/>
+      <w:r>
+        <w:rPr>
+          <w:color w:val="FF0000"/>
+        </w:rPr>
+        <w:t>szintje</w:t>
+      </w:r>
+      <w:proofErr w:type="spellEnd"/>
+      <w:r>
+        <w:rPr>
+          <w:color w:val="FF0000"/>
+        </w:rPr>
+        <w:t>:</w:t>
+      </w:r>
+    </w:p>
+    <w:p>
+      <w:pPr>
+        <w:rPr>
+          <w:color w:val="FF0000"/>
+        </w:rPr>
+      </w:pPr>
+    </w:p>
+    <w:p>
+      <w:pPr>
+        <w:rPr>
+          <w:highlight w:val="yellow"/>
+        </w:rPr>
+      </w:pPr>
+      <w:proofErr w:type="spellStart"/>
+      <w:r>
+        <w:t>Logikai</w:t>
+      </w:r>
+      <w:proofErr w:type="spellEnd"/>
+    </w:p>
+    <w:p>
+      <w:pPr>
+        <w:rPr>
+          <w:color w:val="FF0000"/>
+        </w:rPr>
+      </w:pPr>
+    </w:p>
+    <w:p>
+      <w:pPr>
+        <w:rPr>
+          <w:color w:val="FF0000"/>
+        </w:rPr>
+      </w:pPr>
+      <w:r>
+        <w:rPr>
+          <w:color w:val="FF0000"/>
+        </w:rPr>
+        <w:t xml:space="preserve">A DFD 1. </w:t>
+      </w:r>
+      <w:proofErr w:type="spellStart"/>
+      <w:r>
+        <w:rPr>
+          <w:color w:val="FF0000"/>
+        </w:rPr>
+        <w:t>szintje</w:t>
+      </w:r>
+      <w:proofErr w:type="spellEnd"/>
+      <w:r>
+        <w:rPr>
+          <w:color w:val="FF0000"/>
+        </w:rPr>
+        <w:t>:</w:t>
+      </w:r>
+    </w:p>
+    <w:p>
+      <w:pPr>
+        <w:rPr>
+          <w:color w:val="FF0000"/>
+        </w:rPr>
+      </w:pPr>
+    </w:p>
+    <w:p>
+      <w:pPr>
+        <w:rPr>
+          <w:color w:val="FF0000"/>
+        </w:rPr>
+      </w:pPr>
+      <w:r>
+        <w:rPr>
+          <w:color w:val="FF0000"/>
+        </w:rPr>
+        <w:t xml:space="preserve">A DFD 2. </w:t>
+      </w:r>
+      <w:proofErr w:type="spellStart"/>
+      <w:r>
+        <w:rPr>
+          <w:color w:val="FF0000"/>
+        </w:rPr>
+        <w:t>szintje</w:t>
+      </w:r>
+      <w:proofErr w:type="spellEnd"/>
+      <w:r>
+        <w:rPr>
+          <w:color w:val="FF0000"/>
+        </w:rPr>
+        <w:t>:</w:t>
+      </w:r>
+    </w:p>
+    <w:p>
+      <w:pPr>
+        <w:rPr>
+          <w:color w:val="FF0000"/>
+        </w:rPr>
+      </w:pPr>
+    </w:p>
+    <w:p/>
+    <w:p>
+      <w:pPr>
+        <w:pStyle w:val="Cmsor2"/>
+      </w:pPr>
+      <w:proofErr w:type="spellStart"/>
+      <w:r>
         <w:t>Egyedmodell</w:t>
       </w:r>
       <w:proofErr w:type="spellEnd"/>
@@ -1552,6 +1576,7 @@
         <w:pStyle w:val="Cmsor2"/>
       </w:pPr>
       <w:r>
+        <w:lastRenderedPageBreak/>
         <w:t>EKT-diagram:</w:t>
       </w:r>
     </w:p>
@@ -1604,7 +1629,6 @@
       </w:pPr>
       <w:proofErr w:type="spellStart"/>
       <w:r>
-        <w:lastRenderedPageBreak/>
         <w:t>Relációs</w:t>
       </w:r>
       <w:proofErr w:type="spellEnd"/>
@@ -4020,6 +4044,7 @@
       </w:pPr>
       <w:proofErr w:type="spellStart"/>
       <w:r>
+        <w:lastRenderedPageBreak/>
         <w:t>Egyed-esemény</w:t>
       </w:r>
       <w:proofErr w:type="spellEnd"/>
@@ -4189,7 +4214,6 @@
                 <w:szCs w:val="22"/>
                 <w:lang w:val="hu-HU" w:eastAsia="hu-HU"/>
               </w:rPr>
-              <w:lastRenderedPageBreak/>
               <w:t>Egyed-esemény mátrix</w:t>
             </w:r>
           </w:p>
@@ -8250,8 +8274,6 @@
           <w:szCs w:val="28"/>
         </w:rPr>
       </w:pPr>
-      <w:bookmarkStart w:id="0" w:name="_GoBack"/>
-      <w:bookmarkEnd w:id="0"/>
     </w:p>
     <w:p>
       <w:pPr>
@@ -8259,6 +8281,7 @@
       </w:pPr>
       <w:proofErr w:type="spellStart"/>
       <w:r>
+        <w:lastRenderedPageBreak/>
         <w:t>Funkció</w:t>
       </w:r>
       <w:proofErr w:type="spellEnd"/>
@@ -8270,6 +8293,4027 @@
         <w:t>megadása</w:t>
       </w:r>
       <w:proofErr w:type="spellEnd"/>
+    </w:p>
+    <w:tbl>
+      <w:tblPr>
+        <w:tblStyle w:val="Rcsostblzat"/>
+        <w:tblW w:w="0" w:type="auto"/>
+        <w:tblLook w:val="04A0" w:firstRow="1" w:lastRow="0" w:firstColumn="1" w:lastColumn="0" w:noHBand="0" w:noVBand="1"/>
+      </w:tblPr>
+      <w:tblGrid>
+        <w:gridCol w:w="2614"/>
+        <w:gridCol w:w="2614"/>
+        <w:gridCol w:w="2614"/>
+        <w:gridCol w:w="2614"/>
+      </w:tblGrid>
+      <w:tr>
+        <w:tc>
+          <w:tcPr>
+            <w:tcW w:w="5228" w:type="dxa"/>
+            <w:gridSpan w:val="2"/>
+          </w:tcPr>
+          <w:p>
+            <w:pPr>
+              <w:pStyle w:val="Cmsor2"/>
+              <w:outlineLvl w:val="1"/>
+              <w:rPr>
+                <w:sz w:val="24"/>
+                <w:szCs w:val="24"/>
+              </w:rPr>
+            </w:pPr>
+            <w:proofErr w:type="spellStart"/>
+            <w:r>
+              <w:rPr>
+                <w:sz w:val="24"/>
+                <w:szCs w:val="24"/>
+              </w:rPr>
+              <w:t>Funkciónév</w:t>
+            </w:r>
+            <w:proofErr w:type="spellEnd"/>
+            <w:r>
+              <w:rPr>
+                <w:sz w:val="24"/>
+                <w:szCs w:val="24"/>
+              </w:rPr>
+              <w:t>:</w:t>
+            </w:r>
+            <w:r>
+              <w:rPr>
+                <w:sz w:val="24"/>
+                <w:szCs w:val="24"/>
+              </w:rPr>
+              <w:t xml:space="preserve"> </w:t>
+            </w:r>
+            <w:proofErr w:type="spellStart"/>
+            <w:r>
+              <w:rPr>
+                <w:b w:val="0"/>
+                <w:i/>
+                <w:sz w:val="24"/>
+                <w:szCs w:val="24"/>
+              </w:rPr>
+              <w:t>Képfeltöltés</w:t>
+            </w:r>
+            <w:proofErr w:type="spellEnd"/>
+          </w:p>
+          <w:p>
+            <w:pPr>
+              <w:pStyle w:val="Cmsor2"/>
+              <w:outlineLvl w:val="1"/>
+              <w:rPr>
+                <w:sz w:val="24"/>
+                <w:szCs w:val="24"/>
+              </w:rPr>
+            </w:pPr>
+          </w:p>
+        </w:tc>
+        <w:tc>
+          <w:tcPr>
+            <w:tcW w:w="5228" w:type="dxa"/>
+            <w:gridSpan w:val="2"/>
+          </w:tcPr>
+          <w:p>
+            <w:pPr>
+              <w:pStyle w:val="Cmsor2"/>
+              <w:outlineLvl w:val="1"/>
+              <w:rPr>
+                <w:b w:val="0"/>
+                <w:sz w:val="24"/>
+                <w:szCs w:val="24"/>
+              </w:rPr>
+            </w:pPr>
+            <w:proofErr w:type="spellStart"/>
+            <w:r>
+              <w:rPr>
+                <w:sz w:val="24"/>
+                <w:szCs w:val="24"/>
+              </w:rPr>
+              <w:t>Funkció</w:t>
+            </w:r>
+            <w:proofErr w:type="spellEnd"/>
+            <w:r>
+              <w:rPr>
+                <w:sz w:val="24"/>
+                <w:szCs w:val="24"/>
+              </w:rPr>
+              <w:t xml:space="preserve"> </w:t>
+            </w:r>
+            <w:proofErr w:type="spellStart"/>
+            <w:r>
+              <w:rPr>
+                <w:sz w:val="24"/>
+                <w:szCs w:val="24"/>
+              </w:rPr>
+              <w:t>azonosító</w:t>
+            </w:r>
+            <w:proofErr w:type="spellEnd"/>
+            <w:r>
+              <w:rPr>
+                <w:sz w:val="24"/>
+                <w:szCs w:val="24"/>
+              </w:rPr>
+              <w:t xml:space="preserve">: </w:t>
+            </w:r>
+            <w:r>
+              <w:rPr>
+                <w:b w:val="0"/>
+                <w:sz w:val="24"/>
+                <w:szCs w:val="24"/>
+              </w:rPr>
+              <w:t>4</w:t>
+            </w:r>
+          </w:p>
+        </w:tc>
+      </w:tr>
+      <w:tr>
+        <w:tc>
+          <w:tcPr>
+            <w:tcW w:w="10456" w:type="dxa"/>
+            <w:gridSpan w:val="4"/>
+          </w:tcPr>
+          <w:p>
+            <w:pPr>
+              <w:pStyle w:val="Cmsor2"/>
+              <w:outlineLvl w:val="1"/>
+              <w:rPr>
+                <w:sz w:val="24"/>
+                <w:szCs w:val="24"/>
+              </w:rPr>
+            </w:pPr>
+            <w:proofErr w:type="spellStart"/>
+            <w:r>
+              <w:rPr>
+                <w:sz w:val="24"/>
+                <w:szCs w:val="24"/>
+              </w:rPr>
+              <w:t>Típus</w:t>
+            </w:r>
+            <w:proofErr w:type="spellEnd"/>
+            <w:r>
+              <w:rPr>
+                <w:sz w:val="24"/>
+                <w:szCs w:val="24"/>
+              </w:rPr>
+              <w:t>:</w:t>
+            </w:r>
+            <w:r>
+              <w:rPr>
+                <w:sz w:val="24"/>
+                <w:szCs w:val="24"/>
+              </w:rPr>
+              <w:t xml:space="preserve"> </w:t>
+            </w:r>
+            <w:proofErr w:type="spellStart"/>
+            <w:r>
+              <w:rPr>
+                <w:b w:val="0"/>
+                <w:i/>
+                <w:sz w:val="24"/>
+                <w:szCs w:val="24"/>
+              </w:rPr>
+              <w:t>Alkalmazás</w:t>
+            </w:r>
+            <w:proofErr w:type="spellEnd"/>
+            <w:r>
+              <w:rPr>
+                <w:b w:val="0"/>
+                <w:i/>
+                <w:sz w:val="24"/>
+                <w:szCs w:val="24"/>
+              </w:rPr>
+              <w:t xml:space="preserve"> ?</w:t>
+            </w:r>
+          </w:p>
+        </w:tc>
+      </w:tr>
+      <w:tr>
+        <w:tc>
+          <w:tcPr>
+            <w:tcW w:w="10456" w:type="dxa"/>
+            <w:gridSpan w:val="4"/>
+          </w:tcPr>
+          <w:p>
+            <w:pPr>
+              <w:pStyle w:val="Cmsor2"/>
+              <w:outlineLvl w:val="1"/>
+              <w:rPr>
+                <w:sz w:val="24"/>
+                <w:szCs w:val="24"/>
+              </w:rPr>
+            </w:pPr>
+            <w:proofErr w:type="spellStart"/>
+            <w:r>
+              <w:rPr>
+                <w:sz w:val="24"/>
+                <w:szCs w:val="24"/>
+              </w:rPr>
+              <w:t>Felhasználói</w:t>
+            </w:r>
+            <w:proofErr w:type="spellEnd"/>
+            <w:r>
+              <w:rPr>
+                <w:sz w:val="24"/>
+                <w:szCs w:val="24"/>
+              </w:rPr>
+              <w:t xml:space="preserve"> </w:t>
+            </w:r>
+            <w:proofErr w:type="spellStart"/>
+            <w:r>
+              <w:rPr>
+                <w:sz w:val="24"/>
+                <w:szCs w:val="24"/>
+              </w:rPr>
+              <w:t>szerepek</w:t>
+            </w:r>
+            <w:proofErr w:type="spellEnd"/>
+            <w:r>
+              <w:rPr>
+                <w:sz w:val="24"/>
+                <w:szCs w:val="24"/>
+              </w:rPr>
+              <w:t>:</w:t>
+            </w:r>
+            <w:r>
+              <w:rPr>
+                <w:sz w:val="24"/>
+                <w:szCs w:val="24"/>
+              </w:rPr>
+              <w:t xml:space="preserve"> </w:t>
+            </w:r>
+          </w:p>
+          <w:p>
+            <w:pPr>
+              <w:pStyle w:val="Cmsor2"/>
+              <w:outlineLvl w:val="1"/>
+              <w:rPr>
+                <w:i/>
+                <w:sz w:val="24"/>
+                <w:szCs w:val="24"/>
+              </w:rPr>
+            </w:pPr>
+            <w:proofErr w:type="spellStart"/>
+            <w:r>
+              <w:rPr>
+                <w:b w:val="0"/>
+                <w:i/>
+                <w:sz w:val="24"/>
+                <w:szCs w:val="24"/>
+              </w:rPr>
+              <w:t>Jogosult</w:t>
+            </w:r>
+            <w:proofErr w:type="spellEnd"/>
+            <w:r>
+              <w:rPr>
+                <w:b w:val="0"/>
+                <w:i/>
+                <w:sz w:val="24"/>
+                <w:szCs w:val="24"/>
+              </w:rPr>
+              <w:t xml:space="preserve">: </w:t>
+            </w:r>
+            <w:proofErr w:type="spellStart"/>
+            <w:r>
+              <w:rPr>
+                <w:b w:val="0"/>
+                <w:i/>
+                <w:sz w:val="24"/>
+                <w:szCs w:val="24"/>
+              </w:rPr>
+              <w:t>Fényképész</w:t>
+            </w:r>
+            <w:proofErr w:type="spellEnd"/>
+            <w:r>
+              <w:rPr>
+                <w:b w:val="0"/>
+                <w:i/>
+                <w:sz w:val="24"/>
+                <w:szCs w:val="24"/>
+              </w:rPr>
+              <w:t xml:space="preserve"> ?</w:t>
+            </w:r>
+          </w:p>
+        </w:tc>
+      </w:tr>
+      <w:tr>
+        <w:tc>
+          <w:tcPr>
+            <w:tcW w:w="10456" w:type="dxa"/>
+            <w:gridSpan w:val="4"/>
+          </w:tcPr>
+          <w:p>
+            <w:pPr>
+              <w:pStyle w:val="Cmsor2"/>
+              <w:outlineLvl w:val="1"/>
+              <w:rPr>
+                <w:sz w:val="24"/>
+                <w:szCs w:val="24"/>
+              </w:rPr>
+            </w:pPr>
+            <w:proofErr w:type="spellStart"/>
+            <w:r>
+              <w:rPr>
+                <w:sz w:val="24"/>
+                <w:szCs w:val="24"/>
+              </w:rPr>
+              <w:t>Funkció</w:t>
+            </w:r>
+            <w:proofErr w:type="spellEnd"/>
+            <w:r>
+              <w:rPr>
+                <w:sz w:val="24"/>
+                <w:szCs w:val="24"/>
+              </w:rPr>
+              <w:t xml:space="preserve"> </w:t>
+            </w:r>
+            <w:proofErr w:type="spellStart"/>
+            <w:r>
+              <w:rPr>
+                <w:sz w:val="24"/>
+                <w:szCs w:val="24"/>
+              </w:rPr>
+              <w:t>leírás</w:t>
+            </w:r>
+            <w:proofErr w:type="spellEnd"/>
+            <w:r>
+              <w:rPr>
+                <w:sz w:val="24"/>
+                <w:szCs w:val="24"/>
+              </w:rPr>
+              <w:t>:</w:t>
+            </w:r>
+          </w:p>
+          <w:p>
+            <w:pPr>
+              <w:pStyle w:val="Cmsor2"/>
+              <w:outlineLvl w:val="1"/>
+              <w:rPr>
+                <w:b w:val="0"/>
+                <w:i/>
+                <w:sz w:val="24"/>
+                <w:szCs w:val="24"/>
+              </w:rPr>
+            </w:pPr>
+            <w:proofErr w:type="spellStart"/>
+            <w:r>
+              <w:rPr>
+                <w:b w:val="0"/>
+                <w:i/>
+                <w:sz w:val="24"/>
+                <w:szCs w:val="24"/>
+              </w:rPr>
+              <w:t>Új</w:t>
+            </w:r>
+            <w:proofErr w:type="spellEnd"/>
+            <w:r>
+              <w:rPr>
+                <w:b w:val="0"/>
+                <w:i/>
+                <w:sz w:val="24"/>
+                <w:szCs w:val="24"/>
+              </w:rPr>
+              <w:t xml:space="preserve"> </w:t>
+            </w:r>
+            <w:proofErr w:type="spellStart"/>
+            <w:r>
+              <w:rPr>
+                <w:b w:val="0"/>
+                <w:i/>
+                <w:sz w:val="24"/>
+                <w:szCs w:val="24"/>
+              </w:rPr>
+              <w:t>fényképek</w:t>
+            </w:r>
+            <w:proofErr w:type="spellEnd"/>
+            <w:r>
+              <w:rPr>
+                <w:b w:val="0"/>
+                <w:i/>
+                <w:sz w:val="24"/>
+                <w:szCs w:val="24"/>
+              </w:rPr>
+              <w:t xml:space="preserve"> </w:t>
+            </w:r>
+            <w:proofErr w:type="spellStart"/>
+            <w:r>
+              <w:rPr>
+                <w:b w:val="0"/>
+                <w:i/>
+                <w:sz w:val="24"/>
+                <w:szCs w:val="24"/>
+              </w:rPr>
+              <w:t>feltöltése</w:t>
+            </w:r>
+            <w:proofErr w:type="spellEnd"/>
+            <w:r>
+              <w:rPr>
+                <w:b w:val="0"/>
+                <w:i/>
+                <w:sz w:val="24"/>
+                <w:szCs w:val="24"/>
+              </w:rPr>
+              <w:t xml:space="preserve"> </w:t>
+            </w:r>
+            <w:proofErr w:type="spellStart"/>
+            <w:r>
+              <w:rPr>
+                <w:b w:val="0"/>
+                <w:i/>
+                <w:sz w:val="24"/>
+                <w:szCs w:val="24"/>
+              </w:rPr>
+              <w:t>az</w:t>
+            </w:r>
+            <w:proofErr w:type="spellEnd"/>
+            <w:r>
+              <w:rPr>
+                <w:b w:val="0"/>
+                <w:i/>
+                <w:sz w:val="24"/>
+                <w:szCs w:val="24"/>
+              </w:rPr>
+              <w:t xml:space="preserve"> </w:t>
+            </w:r>
+            <w:proofErr w:type="spellStart"/>
+            <w:r>
+              <w:rPr>
+                <w:b w:val="0"/>
+                <w:i/>
+                <w:sz w:val="24"/>
+                <w:szCs w:val="24"/>
+              </w:rPr>
+              <w:t>adatbázisba</w:t>
+            </w:r>
+            <w:proofErr w:type="spellEnd"/>
+            <w:r>
+              <w:rPr>
+                <w:b w:val="0"/>
+                <w:i/>
+                <w:sz w:val="24"/>
+                <w:szCs w:val="24"/>
+              </w:rPr>
+              <w:t xml:space="preserve">. </w:t>
+            </w:r>
+            <w:proofErr w:type="spellStart"/>
+            <w:r>
+              <w:rPr>
+                <w:b w:val="0"/>
+                <w:i/>
+                <w:sz w:val="24"/>
+                <w:szCs w:val="24"/>
+              </w:rPr>
+              <w:t>Fénykép</w:t>
+            </w:r>
+            <w:proofErr w:type="spellEnd"/>
+            <w:r>
+              <w:rPr>
+                <w:b w:val="0"/>
+                <w:i/>
+                <w:sz w:val="24"/>
+                <w:szCs w:val="24"/>
+              </w:rPr>
+              <w:t xml:space="preserve"> </w:t>
+            </w:r>
+            <w:proofErr w:type="spellStart"/>
+            <w:r>
+              <w:rPr>
+                <w:b w:val="0"/>
+                <w:i/>
+                <w:sz w:val="24"/>
+                <w:szCs w:val="24"/>
+              </w:rPr>
+              <w:t>feltöltése</w:t>
+            </w:r>
+            <w:proofErr w:type="spellEnd"/>
+            <w:r>
+              <w:rPr>
+                <w:b w:val="0"/>
+                <w:i/>
+                <w:sz w:val="24"/>
+                <w:szCs w:val="24"/>
+              </w:rPr>
+              <w:t xml:space="preserve"> </w:t>
+            </w:r>
+            <w:proofErr w:type="spellStart"/>
+            <w:r>
+              <w:rPr>
+                <w:b w:val="0"/>
+                <w:i/>
+                <w:sz w:val="24"/>
+                <w:szCs w:val="24"/>
+              </w:rPr>
+              <w:t>esetén</w:t>
+            </w:r>
+            <w:proofErr w:type="spellEnd"/>
+            <w:r>
+              <w:rPr>
+                <w:b w:val="0"/>
+                <w:i/>
+                <w:sz w:val="24"/>
+                <w:szCs w:val="24"/>
+              </w:rPr>
+              <w:t xml:space="preserve"> </w:t>
+            </w:r>
+            <w:proofErr w:type="spellStart"/>
+            <w:r>
+              <w:rPr>
+                <w:b w:val="0"/>
+                <w:i/>
+                <w:sz w:val="24"/>
+                <w:szCs w:val="24"/>
+              </w:rPr>
+              <w:t>először</w:t>
+            </w:r>
+            <w:proofErr w:type="spellEnd"/>
+            <w:r>
+              <w:rPr>
+                <w:b w:val="0"/>
+                <w:i/>
+                <w:sz w:val="24"/>
+                <w:szCs w:val="24"/>
+              </w:rPr>
+              <w:t xml:space="preserve"> </w:t>
+            </w:r>
+            <w:proofErr w:type="spellStart"/>
+            <w:r>
+              <w:rPr>
+                <w:b w:val="0"/>
+                <w:i/>
+                <w:sz w:val="24"/>
+                <w:szCs w:val="24"/>
+              </w:rPr>
+              <w:t>ki</w:t>
+            </w:r>
+            <w:proofErr w:type="spellEnd"/>
+            <w:r>
+              <w:rPr>
+                <w:b w:val="0"/>
+                <w:i/>
+                <w:sz w:val="24"/>
+                <w:szCs w:val="24"/>
+              </w:rPr>
+              <w:t xml:space="preserve"> </w:t>
+            </w:r>
+            <w:proofErr w:type="spellStart"/>
+            <w:r>
+              <w:rPr>
+                <w:b w:val="0"/>
+                <w:i/>
+                <w:sz w:val="24"/>
+                <w:szCs w:val="24"/>
+              </w:rPr>
+              <w:t>kell</w:t>
+            </w:r>
+            <w:proofErr w:type="spellEnd"/>
+            <w:r>
+              <w:rPr>
+                <w:b w:val="0"/>
+                <w:i/>
+                <w:sz w:val="24"/>
+                <w:szCs w:val="24"/>
+              </w:rPr>
+              <w:t xml:space="preserve"> </w:t>
+            </w:r>
+            <w:proofErr w:type="spellStart"/>
+            <w:r>
+              <w:rPr>
+                <w:b w:val="0"/>
+                <w:i/>
+                <w:sz w:val="24"/>
+                <w:szCs w:val="24"/>
+              </w:rPr>
+              <w:t>választani</w:t>
+            </w:r>
+            <w:proofErr w:type="spellEnd"/>
+            <w:r>
+              <w:rPr>
+                <w:b w:val="0"/>
+                <w:i/>
+                <w:sz w:val="24"/>
+                <w:szCs w:val="24"/>
+              </w:rPr>
+              <w:t xml:space="preserve"> a </w:t>
+            </w:r>
+            <w:proofErr w:type="spellStart"/>
+            <w:r>
+              <w:rPr>
+                <w:b w:val="0"/>
+                <w:i/>
+                <w:sz w:val="24"/>
+                <w:szCs w:val="24"/>
+              </w:rPr>
+              <w:t>feltölteni</w:t>
+            </w:r>
+            <w:proofErr w:type="spellEnd"/>
+            <w:r>
+              <w:rPr>
+                <w:b w:val="0"/>
+                <w:i/>
+                <w:sz w:val="24"/>
+                <w:szCs w:val="24"/>
+              </w:rPr>
+              <w:t xml:space="preserve"> </w:t>
+            </w:r>
+            <w:proofErr w:type="spellStart"/>
+            <w:r>
+              <w:rPr>
+                <w:b w:val="0"/>
+                <w:i/>
+                <w:sz w:val="24"/>
+                <w:szCs w:val="24"/>
+              </w:rPr>
+              <w:t>kívánt</w:t>
+            </w:r>
+            <w:proofErr w:type="spellEnd"/>
+            <w:r>
+              <w:rPr>
+                <w:b w:val="0"/>
+                <w:i/>
+                <w:sz w:val="24"/>
+                <w:szCs w:val="24"/>
+              </w:rPr>
+              <w:t xml:space="preserve"> </w:t>
+            </w:r>
+            <w:proofErr w:type="spellStart"/>
+            <w:r>
+              <w:rPr>
+                <w:b w:val="0"/>
+                <w:i/>
+                <w:sz w:val="24"/>
+                <w:szCs w:val="24"/>
+              </w:rPr>
+              <w:t>képet</w:t>
+            </w:r>
+            <w:proofErr w:type="spellEnd"/>
+            <w:r>
+              <w:rPr>
+                <w:b w:val="0"/>
+                <w:i/>
+                <w:sz w:val="24"/>
+                <w:szCs w:val="24"/>
+              </w:rPr>
+              <w:t xml:space="preserve"> </w:t>
+            </w:r>
+            <w:proofErr w:type="spellStart"/>
+            <w:r>
+              <w:rPr>
+                <w:b w:val="0"/>
+                <w:i/>
+                <w:sz w:val="24"/>
+                <w:szCs w:val="24"/>
+              </w:rPr>
+              <w:t>egy</w:t>
+            </w:r>
+            <w:proofErr w:type="spellEnd"/>
+            <w:r>
+              <w:rPr>
+                <w:b w:val="0"/>
+                <w:i/>
+                <w:sz w:val="24"/>
+                <w:szCs w:val="24"/>
+              </w:rPr>
+              <w:t xml:space="preserve"> </w:t>
+            </w:r>
+            <w:proofErr w:type="spellStart"/>
+            <w:proofErr w:type="gramStart"/>
+            <w:r>
+              <w:rPr>
+                <w:b w:val="0"/>
+                <w:i/>
+                <w:sz w:val="24"/>
+                <w:szCs w:val="24"/>
+              </w:rPr>
+              <w:t>felugró</w:t>
+            </w:r>
+            <w:proofErr w:type="spellEnd"/>
+            <w:r>
+              <w:rPr>
+                <w:b w:val="0"/>
+                <w:i/>
+                <w:sz w:val="24"/>
+                <w:szCs w:val="24"/>
+              </w:rPr>
+              <w:t xml:space="preserve"> ,,</w:t>
+            </w:r>
+            <w:proofErr w:type="spellStart"/>
+            <w:r>
+              <w:rPr>
+                <w:b w:val="0"/>
+                <w:i/>
+                <w:sz w:val="24"/>
+                <w:szCs w:val="24"/>
+              </w:rPr>
+              <w:t>fájl</w:t>
+            </w:r>
+            <w:proofErr w:type="spellEnd"/>
+            <w:proofErr w:type="gramEnd"/>
+            <w:r>
+              <w:rPr>
+                <w:b w:val="0"/>
+                <w:i/>
+                <w:sz w:val="24"/>
+                <w:szCs w:val="24"/>
+              </w:rPr>
+              <w:t xml:space="preserve"> </w:t>
+            </w:r>
+            <w:proofErr w:type="spellStart"/>
+            <w:r>
+              <w:rPr>
+                <w:b w:val="0"/>
+                <w:i/>
+                <w:sz w:val="24"/>
+                <w:szCs w:val="24"/>
+              </w:rPr>
+              <w:t>kiválasztása</w:t>
+            </w:r>
+            <w:proofErr w:type="spellEnd"/>
+            <w:r>
+              <w:rPr>
+                <w:b w:val="0"/>
+                <w:i/>
+                <w:sz w:val="24"/>
+                <w:szCs w:val="24"/>
+              </w:rPr>
+              <w:t xml:space="preserve">” </w:t>
+            </w:r>
+            <w:proofErr w:type="spellStart"/>
+            <w:r>
+              <w:rPr>
+                <w:b w:val="0"/>
+                <w:i/>
+                <w:sz w:val="24"/>
+                <w:szCs w:val="24"/>
+              </w:rPr>
+              <w:t>gombra</w:t>
+            </w:r>
+            <w:proofErr w:type="spellEnd"/>
+            <w:r>
+              <w:rPr>
+                <w:b w:val="0"/>
+                <w:i/>
+                <w:sz w:val="24"/>
+                <w:szCs w:val="24"/>
+              </w:rPr>
+              <w:t xml:space="preserve"> </w:t>
+            </w:r>
+            <w:proofErr w:type="spellStart"/>
+            <w:r>
+              <w:rPr>
+                <w:b w:val="0"/>
+                <w:i/>
+                <w:sz w:val="24"/>
+                <w:szCs w:val="24"/>
+              </w:rPr>
+              <w:t>kattintva</w:t>
+            </w:r>
+            <w:proofErr w:type="spellEnd"/>
+            <w:r>
+              <w:rPr>
+                <w:b w:val="0"/>
+                <w:i/>
+                <w:sz w:val="24"/>
+                <w:szCs w:val="24"/>
+              </w:rPr>
+              <w:t xml:space="preserve">, </w:t>
+            </w:r>
+            <w:proofErr w:type="spellStart"/>
+            <w:r>
+              <w:rPr>
+                <w:b w:val="0"/>
+                <w:i/>
+                <w:sz w:val="24"/>
+                <w:szCs w:val="24"/>
+              </w:rPr>
+              <w:t>ezután</w:t>
+            </w:r>
+            <w:proofErr w:type="spellEnd"/>
+            <w:r>
+              <w:rPr>
+                <w:b w:val="0"/>
+                <w:i/>
+                <w:sz w:val="24"/>
+                <w:szCs w:val="24"/>
+              </w:rPr>
+              <w:t xml:space="preserve"> </w:t>
+            </w:r>
+            <w:proofErr w:type="spellStart"/>
+            <w:r>
+              <w:rPr>
+                <w:b w:val="0"/>
+                <w:i/>
+                <w:sz w:val="24"/>
+                <w:szCs w:val="24"/>
+              </w:rPr>
+              <w:t>ki</w:t>
+            </w:r>
+            <w:proofErr w:type="spellEnd"/>
+            <w:r>
+              <w:rPr>
+                <w:b w:val="0"/>
+                <w:i/>
+                <w:sz w:val="24"/>
+                <w:szCs w:val="24"/>
+              </w:rPr>
+              <w:t xml:space="preserve"> </w:t>
+            </w:r>
+            <w:proofErr w:type="spellStart"/>
+            <w:r>
+              <w:rPr>
+                <w:b w:val="0"/>
+                <w:i/>
+                <w:sz w:val="24"/>
+                <w:szCs w:val="24"/>
+              </w:rPr>
+              <w:t>kell</w:t>
+            </w:r>
+            <w:proofErr w:type="spellEnd"/>
+            <w:r>
+              <w:rPr>
+                <w:b w:val="0"/>
+                <w:i/>
+                <w:sz w:val="24"/>
+                <w:szCs w:val="24"/>
+              </w:rPr>
+              <w:t xml:space="preserve"> </w:t>
+            </w:r>
+            <w:proofErr w:type="spellStart"/>
+            <w:r>
+              <w:rPr>
+                <w:b w:val="0"/>
+                <w:i/>
+                <w:sz w:val="24"/>
+                <w:szCs w:val="24"/>
+              </w:rPr>
+              <w:t>találni</w:t>
+            </w:r>
+            <w:proofErr w:type="spellEnd"/>
+            <w:r>
+              <w:rPr>
+                <w:b w:val="0"/>
+                <w:i/>
+                <w:sz w:val="24"/>
+                <w:szCs w:val="24"/>
+              </w:rPr>
+              <w:t xml:space="preserve"> </w:t>
+            </w:r>
+            <w:proofErr w:type="spellStart"/>
+            <w:r>
+              <w:rPr>
+                <w:b w:val="0"/>
+                <w:i/>
+                <w:sz w:val="24"/>
+                <w:szCs w:val="24"/>
+              </w:rPr>
+              <w:t>hozzá</w:t>
+            </w:r>
+            <w:proofErr w:type="spellEnd"/>
+            <w:r>
+              <w:rPr>
+                <w:b w:val="0"/>
+                <w:i/>
+                <w:sz w:val="24"/>
+                <w:szCs w:val="24"/>
+              </w:rPr>
+              <w:t xml:space="preserve"> </w:t>
+            </w:r>
+            <w:proofErr w:type="spellStart"/>
+            <w:r>
+              <w:rPr>
+                <w:b w:val="0"/>
+                <w:i/>
+                <w:sz w:val="24"/>
+                <w:szCs w:val="24"/>
+              </w:rPr>
+              <w:t>egy</w:t>
+            </w:r>
+            <w:proofErr w:type="spellEnd"/>
+            <w:r>
+              <w:rPr>
+                <w:b w:val="0"/>
+                <w:i/>
+                <w:sz w:val="24"/>
+                <w:szCs w:val="24"/>
+              </w:rPr>
+              <w:t xml:space="preserve"> </w:t>
+            </w:r>
+            <w:proofErr w:type="spellStart"/>
+            <w:r>
+              <w:rPr>
+                <w:b w:val="0"/>
+                <w:i/>
+                <w:sz w:val="24"/>
+                <w:szCs w:val="24"/>
+              </w:rPr>
+              <w:t>címet</w:t>
+            </w:r>
+            <w:proofErr w:type="spellEnd"/>
+            <w:r>
+              <w:rPr>
+                <w:b w:val="0"/>
+                <w:i/>
+                <w:sz w:val="24"/>
+                <w:szCs w:val="24"/>
+              </w:rPr>
+              <w:t xml:space="preserve">, meg </w:t>
+            </w:r>
+            <w:proofErr w:type="spellStart"/>
+            <w:r>
+              <w:rPr>
+                <w:b w:val="0"/>
+                <w:i/>
+                <w:sz w:val="24"/>
+                <w:szCs w:val="24"/>
+              </w:rPr>
+              <w:t>írni</w:t>
+            </w:r>
+            <w:proofErr w:type="spellEnd"/>
+            <w:r>
+              <w:rPr>
+                <w:b w:val="0"/>
+                <w:i/>
+                <w:sz w:val="24"/>
+                <w:szCs w:val="24"/>
+              </w:rPr>
+              <w:t xml:space="preserve"> </w:t>
+            </w:r>
+            <w:proofErr w:type="spellStart"/>
+            <w:r>
+              <w:rPr>
+                <w:b w:val="0"/>
+                <w:i/>
+                <w:sz w:val="24"/>
+                <w:szCs w:val="24"/>
+              </w:rPr>
+              <w:t>kell</w:t>
+            </w:r>
+            <w:proofErr w:type="spellEnd"/>
+            <w:r>
+              <w:rPr>
+                <w:b w:val="0"/>
+                <w:i/>
+                <w:sz w:val="24"/>
+                <w:szCs w:val="24"/>
+              </w:rPr>
+              <w:t xml:space="preserve"> </w:t>
+            </w:r>
+            <w:proofErr w:type="spellStart"/>
+            <w:r>
+              <w:rPr>
+                <w:b w:val="0"/>
+                <w:i/>
+                <w:sz w:val="24"/>
+                <w:szCs w:val="24"/>
+              </w:rPr>
+              <w:t>egy</w:t>
+            </w:r>
+            <w:proofErr w:type="spellEnd"/>
+            <w:r>
+              <w:rPr>
+                <w:b w:val="0"/>
+                <w:i/>
+                <w:sz w:val="24"/>
+                <w:szCs w:val="24"/>
+              </w:rPr>
+              <w:t xml:space="preserve"> </w:t>
+            </w:r>
+            <w:proofErr w:type="spellStart"/>
+            <w:r>
+              <w:rPr>
+                <w:b w:val="0"/>
+                <w:i/>
+                <w:sz w:val="24"/>
+                <w:szCs w:val="24"/>
+              </w:rPr>
+              <w:t>rövid</w:t>
+            </w:r>
+            <w:proofErr w:type="spellEnd"/>
+            <w:r>
+              <w:rPr>
+                <w:b w:val="0"/>
+                <w:i/>
+                <w:sz w:val="24"/>
+                <w:szCs w:val="24"/>
+              </w:rPr>
+              <w:t xml:space="preserve"> </w:t>
+            </w:r>
+            <w:proofErr w:type="spellStart"/>
+            <w:r>
+              <w:rPr>
+                <w:b w:val="0"/>
+                <w:i/>
+                <w:sz w:val="24"/>
+                <w:szCs w:val="24"/>
+              </w:rPr>
+              <w:t>leírást</w:t>
+            </w:r>
+            <w:proofErr w:type="spellEnd"/>
+            <w:r>
+              <w:rPr>
+                <w:b w:val="0"/>
+                <w:i/>
+                <w:sz w:val="24"/>
+                <w:szCs w:val="24"/>
+              </w:rPr>
+              <w:t xml:space="preserve"> is. </w:t>
+            </w:r>
+            <w:proofErr w:type="spellStart"/>
+            <w:proofErr w:type="gramStart"/>
+            <w:r>
+              <w:rPr>
+                <w:b w:val="0"/>
+                <w:i/>
+                <w:sz w:val="24"/>
+                <w:szCs w:val="24"/>
+              </w:rPr>
+              <w:t>Helyszínt</w:t>
+            </w:r>
+            <w:proofErr w:type="spellEnd"/>
+            <w:r>
+              <w:rPr>
+                <w:b w:val="0"/>
+                <w:i/>
+                <w:sz w:val="24"/>
+                <w:szCs w:val="24"/>
+              </w:rPr>
+              <w:t>(</w:t>
+            </w:r>
+            <w:proofErr w:type="spellStart"/>
+            <w:proofErr w:type="gramEnd"/>
+            <w:r>
+              <w:rPr>
+                <w:b w:val="0"/>
+                <w:i/>
+                <w:sz w:val="24"/>
+                <w:szCs w:val="24"/>
+              </w:rPr>
+              <w:t>lenyíló</w:t>
+            </w:r>
+            <w:proofErr w:type="spellEnd"/>
+            <w:r>
+              <w:rPr>
+                <w:b w:val="0"/>
+                <w:i/>
+                <w:sz w:val="24"/>
+                <w:szCs w:val="24"/>
+              </w:rPr>
+              <w:t xml:space="preserve"> </w:t>
+            </w:r>
+            <w:proofErr w:type="spellStart"/>
+            <w:r>
+              <w:rPr>
+                <w:b w:val="0"/>
+                <w:i/>
+                <w:sz w:val="24"/>
+                <w:szCs w:val="24"/>
+              </w:rPr>
+              <w:t>listával</w:t>
+            </w:r>
+            <w:proofErr w:type="spellEnd"/>
+            <w:r>
+              <w:rPr>
+                <w:b w:val="0"/>
+                <w:i/>
+                <w:sz w:val="24"/>
+                <w:szCs w:val="24"/>
+              </w:rPr>
+              <w:t xml:space="preserve">) </w:t>
+            </w:r>
+            <w:proofErr w:type="spellStart"/>
+            <w:r>
+              <w:rPr>
+                <w:b w:val="0"/>
+                <w:i/>
+                <w:sz w:val="24"/>
+                <w:szCs w:val="24"/>
+              </w:rPr>
+              <w:t>és</w:t>
+            </w:r>
+            <w:proofErr w:type="spellEnd"/>
+            <w:r>
+              <w:rPr>
+                <w:b w:val="0"/>
+                <w:i/>
+                <w:sz w:val="24"/>
+                <w:szCs w:val="24"/>
+              </w:rPr>
+              <w:t xml:space="preserve"> </w:t>
+            </w:r>
+            <w:proofErr w:type="spellStart"/>
+            <w:r>
+              <w:rPr>
+                <w:b w:val="0"/>
+                <w:i/>
+                <w:sz w:val="24"/>
+                <w:szCs w:val="24"/>
+              </w:rPr>
+              <w:t>Kategória</w:t>
+            </w:r>
+            <w:proofErr w:type="spellEnd"/>
+            <w:r>
+              <w:rPr>
+                <w:b w:val="0"/>
+                <w:i/>
+                <w:sz w:val="24"/>
+                <w:szCs w:val="24"/>
+              </w:rPr>
+              <w:t xml:space="preserve"> </w:t>
+            </w:r>
+            <w:proofErr w:type="spellStart"/>
+            <w:r>
+              <w:rPr>
+                <w:b w:val="0"/>
+                <w:i/>
+                <w:sz w:val="24"/>
+                <w:szCs w:val="24"/>
+              </w:rPr>
+              <w:t>megnevezést</w:t>
+            </w:r>
+            <w:proofErr w:type="spellEnd"/>
+            <w:r>
+              <w:rPr>
+                <w:b w:val="0"/>
+                <w:i/>
+                <w:sz w:val="24"/>
+                <w:szCs w:val="24"/>
+              </w:rPr>
+              <w:t xml:space="preserve"> </w:t>
+            </w:r>
+            <w:proofErr w:type="spellStart"/>
+            <w:r>
+              <w:rPr>
+                <w:b w:val="0"/>
+                <w:i/>
+                <w:sz w:val="24"/>
+                <w:szCs w:val="24"/>
+              </w:rPr>
+              <w:t>hozzá</w:t>
+            </w:r>
+            <w:proofErr w:type="spellEnd"/>
+            <w:r>
+              <w:rPr>
+                <w:b w:val="0"/>
+                <w:i/>
+                <w:sz w:val="24"/>
+                <w:szCs w:val="24"/>
+              </w:rPr>
+              <w:t xml:space="preserve"> </w:t>
+            </w:r>
+            <w:proofErr w:type="spellStart"/>
+            <w:r>
+              <w:rPr>
+                <w:b w:val="0"/>
+                <w:i/>
+                <w:sz w:val="24"/>
+                <w:szCs w:val="24"/>
+              </w:rPr>
+              <w:t>kell</w:t>
+            </w:r>
+            <w:proofErr w:type="spellEnd"/>
+            <w:r>
+              <w:rPr>
+                <w:b w:val="0"/>
+                <w:i/>
+                <w:sz w:val="24"/>
+                <w:szCs w:val="24"/>
+              </w:rPr>
+              <w:t xml:space="preserve"> </w:t>
+            </w:r>
+            <w:proofErr w:type="spellStart"/>
+            <w:r>
+              <w:rPr>
+                <w:b w:val="0"/>
+                <w:i/>
+                <w:sz w:val="24"/>
+                <w:szCs w:val="24"/>
+              </w:rPr>
+              <w:t>rendelni</w:t>
+            </w:r>
+            <w:proofErr w:type="spellEnd"/>
+            <w:r>
+              <w:rPr>
+                <w:b w:val="0"/>
+                <w:i/>
+                <w:sz w:val="24"/>
+                <w:szCs w:val="24"/>
+              </w:rPr>
+              <w:t xml:space="preserve"> a </w:t>
+            </w:r>
+            <w:proofErr w:type="spellStart"/>
+            <w:r>
+              <w:rPr>
+                <w:b w:val="0"/>
+                <w:i/>
+                <w:sz w:val="24"/>
+                <w:szCs w:val="24"/>
+              </w:rPr>
+              <w:t>feltöltésre</w:t>
+            </w:r>
+            <w:proofErr w:type="spellEnd"/>
+            <w:r>
+              <w:rPr>
+                <w:b w:val="0"/>
+                <w:i/>
+                <w:sz w:val="24"/>
+                <w:szCs w:val="24"/>
+              </w:rPr>
+              <w:t xml:space="preserve"> </w:t>
+            </w:r>
+            <w:proofErr w:type="spellStart"/>
+            <w:r>
+              <w:rPr>
+                <w:b w:val="0"/>
+                <w:i/>
+                <w:sz w:val="24"/>
+                <w:szCs w:val="24"/>
+              </w:rPr>
+              <w:t>váró</w:t>
+            </w:r>
+            <w:proofErr w:type="spellEnd"/>
+            <w:r>
+              <w:rPr>
+                <w:b w:val="0"/>
+                <w:i/>
+                <w:sz w:val="24"/>
+                <w:szCs w:val="24"/>
+              </w:rPr>
+              <w:t xml:space="preserve"> </w:t>
+            </w:r>
+            <w:proofErr w:type="spellStart"/>
+            <w:r>
+              <w:rPr>
+                <w:b w:val="0"/>
+                <w:i/>
+                <w:sz w:val="24"/>
+                <w:szCs w:val="24"/>
+              </w:rPr>
+              <w:t>képhez</w:t>
+            </w:r>
+            <w:proofErr w:type="spellEnd"/>
+            <w:r>
+              <w:rPr>
+                <w:b w:val="0"/>
+                <w:i/>
+                <w:sz w:val="24"/>
+                <w:szCs w:val="24"/>
+              </w:rPr>
+              <w:t xml:space="preserve">. </w:t>
+            </w:r>
+            <w:proofErr w:type="spellStart"/>
+            <w:r>
+              <w:rPr>
+                <w:b w:val="0"/>
+                <w:i/>
+                <w:sz w:val="24"/>
+                <w:szCs w:val="24"/>
+              </w:rPr>
+              <w:t>Feltöltési</w:t>
+            </w:r>
+            <w:proofErr w:type="spellEnd"/>
+            <w:r>
+              <w:rPr>
+                <w:b w:val="0"/>
+                <w:i/>
+                <w:sz w:val="24"/>
+                <w:szCs w:val="24"/>
+              </w:rPr>
+              <w:t xml:space="preserve"> </w:t>
+            </w:r>
+            <w:proofErr w:type="spellStart"/>
+            <w:r>
+              <w:rPr>
+                <w:b w:val="0"/>
+                <w:i/>
+                <w:sz w:val="24"/>
+                <w:szCs w:val="24"/>
+              </w:rPr>
+              <w:t>időpontot</w:t>
+            </w:r>
+            <w:proofErr w:type="spellEnd"/>
+            <w:r>
+              <w:rPr>
+                <w:b w:val="0"/>
+                <w:i/>
+                <w:sz w:val="24"/>
+                <w:szCs w:val="24"/>
+              </w:rPr>
+              <w:t xml:space="preserve"> </w:t>
+            </w:r>
+            <w:proofErr w:type="spellStart"/>
+            <w:r>
+              <w:rPr>
+                <w:b w:val="0"/>
+                <w:i/>
+                <w:sz w:val="24"/>
+                <w:szCs w:val="24"/>
+              </w:rPr>
+              <w:t>nem</w:t>
+            </w:r>
+            <w:proofErr w:type="spellEnd"/>
+            <w:r>
+              <w:rPr>
+                <w:b w:val="0"/>
+                <w:i/>
+                <w:sz w:val="24"/>
+                <w:szCs w:val="24"/>
+              </w:rPr>
+              <w:t xml:space="preserve"> </w:t>
+            </w:r>
+            <w:proofErr w:type="spellStart"/>
+            <w:r>
+              <w:rPr>
+                <w:b w:val="0"/>
+                <w:i/>
+                <w:sz w:val="24"/>
+                <w:szCs w:val="24"/>
+              </w:rPr>
+              <w:t>kell</w:t>
+            </w:r>
+            <w:proofErr w:type="spellEnd"/>
+            <w:r>
+              <w:rPr>
+                <w:b w:val="0"/>
+                <w:i/>
+                <w:sz w:val="24"/>
+                <w:szCs w:val="24"/>
+              </w:rPr>
+              <w:t xml:space="preserve"> </w:t>
+            </w:r>
+            <w:proofErr w:type="spellStart"/>
+            <w:r>
+              <w:rPr>
+                <w:b w:val="0"/>
+                <w:i/>
+                <w:sz w:val="24"/>
+                <w:szCs w:val="24"/>
+              </w:rPr>
+              <w:t>megadni</w:t>
+            </w:r>
+            <w:proofErr w:type="spellEnd"/>
+            <w:r>
+              <w:rPr>
+                <w:b w:val="0"/>
+                <w:i/>
+                <w:sz w:val="24"/>
+                <w:szCs w:val="24"/>
+              </w:rPr>
+              <w:t xml:space="preserve">, </w:t>
+            </w:r>
+            <w:proofErr w:type="spellStart"/>
+            <w:r>
+              <w:rPr>
+                <w:b w:val="0"/>
+                <w:i/>
+                <w:sz w:val="24"/>
+                <w:szCs w:val="24"/>
+              </w:rPr>
+              <w:t>azt</w:t>
+            </w:r>
+            <w:proofErr w:type="spellEnd"/>
+            <w:r>
+              <w:rPr>
+                <w:b w:val="0"/>
+                <w:i/>
+                <w:sz w:val="24"/>
+                <w:szCs w:val="24"/>
+              </w:rPr>
+              <w:t xml:space="preserve"> </w:t>
+            </w:r>
+            <w:proofErr w:type="spellStart"/>
+            <w:r>
+              <w:rPr>
+                <w:b w:val="0"/>
+                <w:i/>
+                <w:sz w:val="24"/>
+                <w:szCs w:val="24"/>
+              </w:rPr>
+              <w:t>az</w:t>
+            </w:r>
+            <w:proofErr w:type="spellEnd"/>
+            <w:r>
+              <w:rPr>
+                <w:b w:val="0"/>
+                <w:i/>
+                <w:sz w:val="24"/>
+                <w:szCs w:val="24"/>
+              </w:rPr>
+              <w:t xml:space="preserve"> </w:t>
+            </w:r>
+            <w:proofErr w:type="spellStart"/>
+            <w:r>
+              <w:rPr>
+                <w:b w:val="0"/>
+                <w:i/>
+                <w:sz w:val="24"/>
+                <w:szCs w:val="24"/>
+              </w:rPr>
+              <w:t>alkalmazás</w:t>
+            </w:r>
+            <w:proofErr w:type="spellEnd"/>
+            <w:r>
+              <w:rPr>
+                <w:b w:val="0"/>
+                <w:i/>
+                <w:sz w:val="24"/>
+                <w:szCs w:val="24"/>
+              </w:rPr>
+              <w:t xml:space="preserve"> fog </w:t>
+            </w:r>
+            <w:proofErr w:type="spellStart"/>
+            <w:r>
+              <w:rPr>
+                <w:b w:val="0"/>
+                <w:i/>
+                <w:sz w:val="24"/>
+                <w:szCs w:val="24"/>
+              </w:rPr>
+              <w:t>hozzárendelni</w:t>
+            </w:r>
+            <w:proofErr w:type="spellEnd"/>
+            <w:r>
+              <w:rPr>
+                <w:b w:val="0"/>
+                <w:i/>
+                <w:sz w:val="24"/>
+                <w:szCs w:val="24"/>
+              </w:rPr>
+              <w:t xml:space="preserve"> a </w:t>
+            </w:r>
+            <w:proofErr w:type="spellStart"/>
+            <w:r>
+              <w:rPr>
+                <w:b w:val="0"/>
+                <w:i/>
+                <w:sz w:val="24"/>
+                <w:szCs w:val="24"/>
+              </w:rPr>
+              <w:t>képhez</w:t>
+            </w:r>
+            <w:proofErr w:type="spellEnd"/>
+            <w:r>
+              <w:rPr>
+                <w:b w:val="0"/>
+                <w:i/>
+                <w:sz w:val="24"/>
+                <w:szCs w:val="24"/>
+              </w:rPr>
+              <w:t xml:space="preserve">. </w:t>
+            </w:r>
+            <w:proofErr w:type="spellStart"/>
+            <w:r>
+              <w:rPr>
+                <w:b w:val="0"/>
+                <w:i/>
+                <w:sz w:val="24"/>
+                <w:szCs w:val="24"/>
+              </w:rPr>
+              <w:t>Sikeres</w:t>
+            </w:r>
+            <w:proofErr w:type="spellEnd"/>
+            <w:r>
+              <w:rPr>
+                <w:b w:val="0"/>
+                <w:i/>
+                <w:sz w:val="24"/>
+                <w:szCs w:val="24"/>
+              </w:rPr>
+              <w:t xml:space="preserve"> </w:t>
+            </w:r>
+            <w:proofErr w:type="spellStart"/>
+            <w:r>
+              <w:rPr>
+                <w:b w:val="0"/>
+                <w:i/>
+                <w:sz w:val="24"/>
+                <w:szCs w:val="24"/>
+              </w:rPr>
+              <w:t>feltöltés</w:t>
+            </w:r>
+            <w:proofErr w:type="spellEnd"/>
+            <w:r>
+              <w:rPr>
+                <w:b w:val="0"/>
+                <w:i/>
+                <w:sz w:val="24"/>
+                <w:szCs w:val="24"/>
+              </w:rPr>
+              <w:t xml:space="preserve"> </w:t>
+            </w:r>
+            <w:proofErr w:type="spellStart"/>
+            <w:proofErr w:type="gramStart"/>
+            <w:r>
+              <w:rPr>
+                <w:b w:val="0"/>
+                <w:i/>
+                <w:sz w:val="24"/>
+                <w:szCs w:val="24"/>
+              </w:rPr>
+              <w:t>után</w:t>
+            </w:r>
+            <w:proofErr w:type="spellEnd"/>
+            <w:r>
+              <w:rPr>
+                <w:b w:val="0"/>
+                <w:i/>
+                <w:sz w:val="24"/>
+                <w:szCs w:val="24"/>
+              </w:rPr>
+              <w:t>,  a</w:t>
+            </w:r>
+            <w:proofErr w:type="gramEnd"/>
+            <w:r>
+              <w:rPr>
+                <w:b w:val="0"/>
+                <w:i/>
+                <w:sz w:val="24"/>
+                <w:szCs w:val="24"/>
+              </w:rPr>
+              <w:t xml:space="preserve"> </w:t>
+            </w:r>
+            <w:proofErr w:type="spellStart"/>
+            <w:r>
+              <w:rPr>
+                <w:b w:val="0"/>
+                <w:i/>
+                <w:sz w:val="24"/>
+                <w:szCs w:val="24"/>
+              </w:rPr>
+              <w:t>képet</w:t>
+            </w:r>
+            <w:proofErr w:type="spellEnd"/>
+            <w:r>
+              <w:rPr>
+                <w:b w:val="0"/>
+                <w:i/>
+                <w:sz w:val="24"/>
+                <w:szCs w:val="24"/>
+              </w:rPr>
+              <w:t xml:space="preserve"> </w:t>
+            </w:r>
+            <w:proofErr w:type="spellStart"/>
+            <w:r>
+              <w:rPr>
+                <w:b w:val="0"/>
+                <w:i/>
+                <w:sz w:val="24"/>
+                <w:szCs w:val="24"/>
+              </w:rPr>
+              <w:t>más</w:t>
+            </w:r>
+            <w:proofErr w:type="spellEnd"/>
+            <w:r>
+              <w:rPr>
+                <w:b w:val="0"/>
+                <w:i/>
+                <w:sz w:val="24"/>
+                <w:szCs w:val="24"/>
+              </w:rPr>
+              <w:t xml:space="preserve"> </w:t>
+            </w:r>
+            <w:proofErr w:type="spellStart"/>
+            <w:r>
+              <w:rPr>
+                <w:b w:val="0"/>
+                <w:i/>
+                <w:sz w:val="24"/>
+                <w:szCs w:val="24"/>
+              </w:rPr>
+              <w:t>felhasználók</w:t>
+            </w:r>
+            <w:proofErr w:type="spellEnd"/>
+            <w:r>
+              <w:rPr>
+                <w:b w:val="0"/>
+                <w:i/>
+                <w:sz w:val="24"/>
+                <w:szCs w:val="24"/>
+              </w:rPr>
+              <w:t xml:space="preserve"> </w:t>
+            </w:r>
+            <w:proofErr w:type="spellStart"/>
+            <w:r>
+              <w:rPr>
+                <w:b w:val="0"/>
+                <w:i/>
+                <w:sz w:val="24"/>
+                <w:szCs w:val="24"/>
+              </w:rPr>
+              <w:t>értékelni</w:t>
+            </w:r>
+            <w:proofErr w:type="spellEnd"/>
+            <w:r>
+              <w:rPr>
+                <w:b w:val="0"/>
+                <w:i/>
+                <w:sz w:val="24"/>
+                <w:szCs w:val="24"/>
+              </w:rPr>
+              <w:t xml:space="preserve"> </w:t>
+            </w:r>
+            <w:proofErr w:type="spellStart"/>
+            <w:r>
+              <w:rPr>
+                <w:b w:val="0"/>
+                <w:i/>
+                <w:sz w:val="24"/>
+                <w:szCs w:val="24"/>
+              </w:rPr>
+              <w:t>tudnják</w:t>
+            </w:r>
+            <w:proofErr w:type="spellEnd"/>
+            <w:r>
+              <w:rPr>
+                <w:b w:val="0"/>
+                <w:i/>
+                <w:sz w:val="24"/>
+                <w:szCs w:val="24"/>
+              </w:rPr>
+              <w:t xml:space="preserve"> </w:t>
+            </w:r>
+            <w:proofErr w:type="spellStart"/>
+            <w:r>
+              <w:rPr>
+                <w:b w:val="0"/>
+                <w:i/>
+                <w:sz w:val="24"/>
+                <w:szCs w:val="24"/>
+              </w:rPr>
+              <w:t>egy</w:t>
+            </w:r>
+            <w:proofErr w:type="spellEnd"/>
+            <w:r>
+              <w:rPr>
+                <w:b w:val="0"/>
+                <w:i/>
+                <w:sz w:val="24"/>
+                <w:szCs w:val="24"/>
+              </w:rPr>
+              <w:t xml:space="preserve"> 1-től 5-ig </w:t>
+            </w:r>
+            <w:proofErr w:type="spellStart"/>
+            <w:r>
+              <w:rPr>
+                <w:b w:val="0"/>
+                <w:i/>
+                <w:sz w:val="24"/>
+                <w:szCs w:val="24"/>
+              </w:rPr>
+              <w:t>terjedő</w:t>
+            </w:r>
+            <w:proofErr w:type="spellEnd"/>
+            <w:r>
+              <w:rPr>
+                <w:b w:val="0"/>
+                <w:i/>
+                <w:sz w:val="24"/>
+                <w:szCs w:val="24"/>
+              </w:rPr>
+              <w:t xml:space="preserve"> </w:t>
+            </w:r>
+            <w:proofErr w:type="spellStart"/>
+            <w:r>
+              <w:rPr>
+                <w:b w:val="0"/>
+                <w:i/>
+                <w:sz w:val="24"/>
+                <w:szCs w:val="24"/>
+              </w:rPr>
+              <w:t>skálán</w:t>
+            </w:r>
+            <w:proofErr w:type="spellEnd"/>
+            <w:r>
+              <w:rPr>
+                <w:b w:val="0"/>
+                <w:i/>
+                <w:sz w:val="24"/>
+                <w:szCs w:val="24"/>
+              </w:rPr>
+              <w:t xml:space="preserve">. Ha </w:t>
+            </w:r>
+            <w:proofErr w:type="spellStart"/>
+            <w:r>
+              <w:rPr>
+                <w:b w:val="0"/>
+                <w:i/>
+                <w:sz w:val="24"/>
+                <w:szCs w:val="24"/>
+              </w:rPr>
+              <w:t>kedve</w:t>
+            </w:r>
+            <w:proofErr w:type="spellEnd"/>
+            <w:r>
+              <w:rPr>
+                <w:b w:val="0"/>
+                <w:i/>
+                <w:sz w:val="24"/>
+                <w:szCs w:val="24"/>
+              </w:rPr>
+              <w:t xml:space="preserve"> </w:t>
+            </w:r>
+            <w:proofErr w:type="spellStart"/>
+            <w:r>
+              <w:rPr>
+                <w:b w:val="0"/>
+                <w:i/>
+                <w:sz w:val="24"/>
+                <w:szCs w:val="24"/>
+              </w:rPr>
+              <w:t>támad</w:t>
+            </w:r>
+            <w:proofErr w:type="spellEnd"/>
+            <w:r>
+              <w:rPr>
+                <w:b w:val="0"/>
+                <w:i/>
+                <w:sz w:val="24"/>
+                <w:szCs w:val="24"/>
+              </w:rPr>
+              <w:t xml:space="preserve"> a </w:t>
+            </w:r>
+            <w:proofErr w:type="spellStart"/>
+            <w:r>
+              <w:rPr>
+                <w:b w:val="0"/>
+                <w:i/>
+                <w:sz w:val="24"/>
+                <w:szCs w:val="24"/>
+              </w:rPr>
+              <w:t>felhasználónak</w:t>
+            </w:r>
+            <w:proofErr w:type="spellEnd"/>
+            <w:r>
+              <w:rPr>
+                <w:b w:val="0"/>
+                <w:i/>
+                <w:sz w:val="24"/>
+                <w:szCs w:val="24"/>
+              </w:rPr>
+              <w:t xml:space="preserve">, </w:t>
+            </w:r>
+            <w:proofErr w:type="spellStart"/>
+            <w:r>
+              <w:rPr>
+                <w:b w:val="0"/>
+                <w:i/>
+                <w:sz w:val="24"/>
+                <w:szCs w:val="24"/>
+              </w:rPr>
+              <w:t>akár</w:t>
+            </w:r>
+            <w:proofErr w:type="spellEnd"/>
+            <w:r>
+              <w:rPr>
+                <w:b w:val="0"/>
+                <w:i/>
+                <w:sz w:val="24"/>
+                <w:szCs w:val="24"/>
+              </w:rPr>
+              <w:t xml:space="preserve"> </w:t>
+            </w:r>
+            <w:proofErr w:type="spellStart"/>
+            <w:r>
+              <w:rPr>
+                <w:b w:val="0"/>
+                <w:i/>
+                <w:sz w:val="24"/>
+                <w:szCs w:val="24"/>
+              </w:rPr>
+              <w:t>albumba</w:t>
+            </w:r>
+            <w:proofErr w:type="spellEnd"/>
+            <w:r>
+              <w:rPr>
+                <w:b w:val="0"/>
+                <w:i/>
+                <w:sz w:val="24"/>
+                <w:szCs w:val="24"/>
+              </w:rPr>
+              <w:t xml:space="preserve"> is </w:t>
+            </w:r>
+            <w:proofErr w:type="spellStart"/>
+            <w:r>
+              <w:rPr>
+                <w:b w:val="0"/>
+                <w:i/>
+                <w:sz w:val="24"/>
+                <w:szCs w:val="24"/>
+              </w:rPr>
+              <w:t>belehelyezheti</w:t>
+            </w:r>
+            <w:proofErr w:type="spellEnd"/>
+            <w:r>
+              <w:rPr>
+                <w:b w:val="0"/>
+                <w:i/>
+                <w:sz w:val="24"/>
+                <w:szCs w:val="24"/>
+              </w:rPr>
+              <w:t xml:space="preserve"> a </w:t>
+            </w:r>
+            <w:proofErr w:type="spellStart"/>
+            <w:r>
+              <w:rPr>
+                <w:b w:val="0"/>
+                <w:i/>
+                <w:sz w:val="24"/>
+                <w:szCs w:val="24"/>
+              </w:rPr>
+              <w:t>fényképét</w:t>
+            </w:r>
+            <w:proofErr w:type="spellEnd"/>
+            <w:r>
+              <w:rPr>
+                <w:b w:val="0"/>
+                <w:i/>
+                <w:sz w:val="24"/>
+                <w:szCs w:val="24"/>
+              </w:rPr>
+              <w:t>.</w:t>
+            </w:r>
+          </w:p>
+        </w:tc>
+      </w:tr>
+      <w:tr>
+        <w:tc>
+          <w:tcPr>
+            <w:tcW w:w="10456" w:type="dxa"/>
+            <w:gridSpan w:val="4"/>
+          </w:tcPr>
+          <w:p>
+            <w:pPr>
+              <w:pStyle w:val="Cmsor2"/>
+              <w:outlineLvl w:val="1"/>
+              <w:rPr>
+                <w:sz w:val="24"/>
+                <w:szCs w:val="24"/>
+              </w:rPr>
+            </w:pPr>
+            <w:proofErr w:type="spellStart"/>
+            <w:r>
+              <w:rPr>
+                <w:sz w:val="24"/>
+                <w:szCs w:val="24"/>
+              </w:rPr>
+              <w:t>Hibakezelés</w:t>
+            </w:r>
+            <w:proofErr w:type="spellEnd"/>
+            <w:r>
+              <w:rPr>
+                <w:sz w:val="24"/>
+                <w:szCs w:val="24"/>
+              </w:rPr>
+              <w:t>:</w:t>
+            </w:r>
+          </w:p>
+          <w:p>
+            <w:pPr>
+              <w:pStyle w:val="Cmsor2"/>
+              <w:outlineLvl w:val="1"/>
+              <w:rPr>
+                <w:b w:val="0"/>
+                <w:i/>
+                <w:sz w:val="24"/>
+                <w:szCs w:val="24"/>
+              </w:rPr>
+            </w:pPr>
+            <w:r>
+              <w:rPr>
+                <w:b w:val="0"/>
+                <w:i/>
+                <w:sz w:val="24"/>
+                <w:szCs w:val="24"/>
+              </w:rPr>
+              <w:t xml:space="preserve">Ha a </w:t>
+            </w:r>
+            <w:proofErr w:type="spellStart"/>
+            <w:r>
+              <w:rPr>
+                <w:b w:val="0"/>
+                <w:i/>
+                <w:sz w:val="24"/>
+                <w:szCs w:val="24"/>
+              </w:rPr>
+              <w:t>kötelező</w:t>
+            </w:r>
+            <w:proofErr w:type="spellEnd"/>
+            <w:r>
+              <w:rPr>
+                <w:b w:val="0"/>
+                <w:i/>
+                <w:sz w:val="24"/>
+                <w:szCs w:val="24"/>
+              </w:rPr>
+              <w:t xml:space="preserve"> </w:t>
+            </w:r>
+            <w:proofErr w:type="spellStart"/>
+            <w:r>
+              <w:rPr>
+                <w:b w:val="0"/>
+                <w:i/>
+                <w:sz w:val="24"/>
+                <w:szCs w:val="24"/>
+              </w:rPr>
+              <w:t>elemek</w:t>
+            </w:r>
+            <w:proofErr w:type="spellEnd"/>
+            <w:r>
+              <w:rPr>
+                <w:b w:val="0"/>
+                <w:i/>
+                <w:sz w:val="24"/>
+                <w:szCs w:val="24"/>
+              </w:rPr>
+              <w:t xml:space="preserve"> </w:t>
+            </w:r>
+            <w:proofErr w:type="spellStart"/>
+            <w:r>
+              <w:rPr>
+                <w:b w:val="0"/>
+                <w:i/>
+                <w:sz w:val="24"/>
+                <w:szCs w:val="24"/>
+              </w:rPr>
+              <w:t>nincsenek</w:t>
+            </w:r>
+            <w:proofErr w:type="spellEnd"/>
+            <w:r>
+              <w:rPr>
+                <w:b w:val="0"/>
+                <w:i/>
+                <w:sz w:val="24"/>
+                <w:szCs w:val="24"/>
+              </w:rPr>
+              <w:t xml:space="preserve"> </w:t>
+            </w:r>
+            <w:proofErr w:type="spellStart"/>
+            <w:r>
+              <w:rPr>
+                <w:b w:val="0"/>
+                <w:i/>
+                <w:sz w:val="24"/>
+                <w:szCs w:val="24"/>
+              </w:rPr>
+              <w:t>megadva</w:t>
+            </w:r>
+            <w:proofErr w:type="spellEnd"/>
+            <w:r>
+              <w:rPr>
+                <w:b w:val="0"/>
+                <w:i/>
+                <w:sz w:val="24"/>
+                <w:szCs w:val="24"/>
+              </w:rPr>
+              <w:t xml:space="preserve"> </w:t>
+            </w:r>
+            <w:proofErr w:type="spellStart"/>
+            <w:r>
+              <w:rPr>
+                <w:b w:val="0"/>
+                <w:i/>
+                <w:sz w:val="24"/>
+                <w:szCs w:val="24"/>
+              </w:rPr>
+              <w:t>az</w:t>
+            </w:r>
+            <w:proofErr w:type="spellEnd"/>
+            <w:r>
+              <w:rPr>
+                <w:b w:val="0"/>
+                <w:i/>
+                <w:sz w:val="24"/>
+                <w:szCs w:val="24"/>
+              </w:rPr>
+              <w:t xml:space="preserve"> </w:t>
+            </w:r>
+            <w:proofErr w:type="spellStart"/>
+            <w:r>
+              <w:rPr>
+                <w:b w:val="0"/>
+                <w:i/>
+                <w:sz w:val="24"/>
+                <w:szCs w:val="24"/>
+              </w:rPr>
+              <w:t>oldalon</w:t>
+            </w:r>
+            <w:proofErr w:type="spellEnd"/>
+            <w:r>
+              <w:rPr>
+                <w:b w:val="0"/>
+                <w:i/>
+                <w:sz w:val="24"/>
+                <w:szCs w:val="24"/>
+              </w:rPr>
+              <w:t xml:space="preserve">, </w:t>
+            </w:r>
+            <w:proofErr w:type="spellStart"/>
+            <w:r>
+              <w:rPr>
+                <w:b w:val="0"/>
+                <w:i/>
+                <w:sz w:val="24"/>
+                <w:szCs w:val="24"/>
+              </w:rPr>
+              <w:t>akkor</w:t>
+            </w:r>
+            <w:proofErr w:type="spellEnd"/>
+            <w:r>
+              <w:rPr>
+                <w:b w:val="0"/>
+                <w:i/>
+                <w:sz w:val="24"/>
+                <w:szCs w:val="24"/>
+              </w:rPr>
+              <w:t xml:space="preserve"> </w:t>
+            </w:r>
+            <w:proofErr w:type="spellStart"/>
+            <w:r>
+              <w:rPr>
+                <w:b w:val="0"/>
+                <w:i/>
+                <w:sz w:val="24"/>
+                <w:szCs w:val="24"/>
+              </w:rPr>
+              <w:t>az</w:t>
+            </w:r>
+            <w:proofErr w:type="spellEnd"/>
+            <w:r>
+              <w:rPr>
+                <w:b w:val="0"/>
+                <w:i/>
+                <w:sz w:val="24"/>
+                <w:szCs w:val="24"/>
+              </w:rPr>
+              <w:t xml:space="preserve"> </w:t>
+            </w:r>
+            <w:proofErr w:type="spellStart"/>
+            <w:r>
+              <w:rPr>
+                <w:b w:val="0"/>
+                <w:i/>
+                <w:sz w:val="24"/>
+                <w:szCs w:val="24"/>
+              </w:rPr>
+              <w:t>adott</w:t>
+            </w:r>
+            <w:proofErr w:type="spellEnd"/>
+            <w:r>
+              <w:rPr>
+                <w:b w:val="0"/>
+                <w:i/>
+                <w:sz w:val="24"/>
+                <w:szCs w:val="24"/>
+              </w:rPr>
+              <w:t xml:space="preserve"> </w:t>
+            </w:r>
+            <w:proofErr w:type="spellStart"/>
+            <w:r>
+              <w:rPr>
+                <w:b w:val="0"/>
+                <w:i/>
+                <w:sz w:val="24"/>
+                <w:szCs w:val="24"/>
+              </w:rPr>
+              <w:t>hiányosságát</w:t>
+            </w:r>
+            <w:proofErr w:type="spellEnd"/>
+            <w:r>
+              <w:rPr>
+                <w:b w:val="0"/>
+                <w:i/>
+                <w:sz w:val="24"/>
+                <w:szCs w:val="24"/>
+              </w:rPr>
+              <w:t xml:space="preserve"> </w:t>
+            </w:r>
+            <w:proofErr w:type="spellStart"/>
+            <w:r>
+              <w:rPr>
+                <w:b w:val="0"/>
+                <w:i/>
+                <w:sz w:val="24"/>
+                <w:szCs w:val="24"/>
+              </w:rPr>
+              <w:t>megnevezve</w:t>
+            </w:r>
+            <w:proofErr w:type="spellEnd"/>
+            <w:r>
+              <w:rPr>
+                <w:b w:val="0"/>
+                <w:i/>
+                <w:sz w:val="24"/>
+                <w:szCs w:val="24"/>
+              </w:rPr>
+              <w:t xml:space="preserve"> </w:t>
+            </w:r>
+            <w:proofErr w:type="spellStart"/>
+            <w:r>
+              <w:rPr>
+                <w:b w:val="0"/>
+                <w:i/>
+                <w:sz w:val="24"/>
+                <w:szCs w:val="24"/>
+              </w:rPr>
+              <w:t>hibaüzenetet</w:t>
+            </w:r>
+            <w:proofErr w:type="spellEnd"/>
+            <w:r>
+              <w:rPr>
+                <w:b w:val="0"/>
+                <w:i/>
+                <w:sz w:val="24"/>
+                <w:szCs w:val="24"/>
+              </w:rPr>
+              <w:t xml:space="preserve"> fog </w:t>
+            </w:r>
+            <w:proofErr w:type="spellStart"/>
+            <w:r>
+              <w:rPr>
+                <w:b w:val="0"/>
+                <w:i/>
+                <w:sz w:val="24"/>
+                <w:szCs w:val="24"/>
+              </w:rPr>
+              <w:t>kapni</w:t>
+            </w:r>
+            <w:proofErr w:type="spellEnd"/>
+            <w:r>
+              <w:rPr>
+                <w:b w:val="0"/>
+                <w:i/>
+                <w:sz w:val="24"/>
+                <w:szCs w:val="24"/>
+              </w:rPr>
+              <w:t xml:space="preserve"> a </w:t>
+            </w:r>
+            <w:proofErr w:type="spellStart"/>
+            <w:r>
+              <w:rPr>
+                <w:b w:val="0"/>
+                <w:i/>
+                <w:sz w:val="24"/>
+                <w:szCs w:val="24"/>
+              </w:rPr>
+              <w:t>felhasználó</w:t>
+            </w:r>
+            <w:proofErr w:type="spellEnd"/>
+            <w:r>
+              <w:rPr>
+                <w:b w:val="0"/>
+                <w:i/>
+                <w:sz w:val="24"/>
+                <w:szCs w:val="24"/>
+              </w:rPr>
+              <w:t xml:space="preserve">. </w:t>
+            </w:r>
+            <w:proofErr w:type="spellStart"/>
+            <w:r>
+              <w:rPr>
+                <w:b w:val="0"/>
+                <w:i/>
+                <w:sz w:val="24"/>
+                <w:szCs w:val="24"/>
+              </w:rPr>
+              <w:t>Kategória</w:t>
+            </w:r>
+            <w:proofErr w:type="spellEnd"/>
+            <w:r>
+              <w:rPr>
+                <w:b w:val="0"/>
+                <w:i/>
+                <w:sz w:val="24"/>
+                <w:szCs w:val="24"/>
+              </w:rPr>
+              <w:t xml:space="preserve"> </w:t>
+            </w:r>
+            <w:proofErr w:type="spellStart"/>
+            <w:r>
+              <w:rPr>
+                <w:b w:val="0"/>
+                <w:i/>
+                <w:sz w:val="24"/>
+                <w:szCs w:val="24"/>
+              </w:rPr>
+              <w:t>hozzárendelésnél</w:t>
+            </w:r>
+            <w:proofErr w:type="spellEnd"/>
+            <w:r>
+              <w:rPr>
+                <w:b w:val="0"/>
+                <w:i/>
+                <w:sz w:val="24"/>
+                <w:szCs w:val="24"/>
+              </w:rPr>
+              <w:t xml:space="preserve">, </w:t>
+            </w:r>
+            <w:proofErr w:type="spellStart"/>
+            <w:r>
+              <w:rPr>
+                <w:b w:val="0"/>
+                <w:i/>
+                <w:sz w:val="24"/>
+                <w:szCs w:val="24"/>
+              </w:rPr>
+              <w:t>hogyha</w:t>
+            </w:r>
+            <w:proofErr w:type="spellEnd"/>
+            <w:r>
+              <w:rPr>
+                <w:b w:val="0"/>
+                <w:i/>
+                <w:sz w:val="24"/>
+                <w:szCs w:val="24"/>
+              </w:rPr>
+              <w:t xml:space="preserve"> </w:t>
+            </w:r>
+            <w:proofErr w:type="spellStart"/>
+            <w:r>
+              <w:rPr>
+                <w:b w:val="0"/>
+                <w:i/>
+                <w:sz w:val="24"/>
+                <w:szCs w:val="24"/>
+              </w:rPr>
+              <w:t>nem</w:t>
+            </w:r>
+            <w:proofErr w:type="spellEnd"/>
+            <w:r>
+              <w:rPr>
+                <w:b w:val="0"/>
+                <w:i/>
+                <w:sz w:val="24"/>
+                <w:szCs w:val="24"/>
+              </w:rPr>
+              <w:t xml:space="preserve"> </w:t>
+            </w:r>
+            <w:proofErr w:type="spellStart"/>
+            <w:r>
+              <w:rPr>
+                <w:b w:val="0"/>
+                <w:i/>
+                <w:sz w:val="24"/>
+                <w:szCs w:val="24"/>
+              </w:rPr>
+              <w:t>létező</w:t>
+            </w:r>
+            <w:proofErr w:type="spellEnd"/>
+            <w:r>
+              <w:rPr>
+                <w:b w:val="0"/>
+                <w:i/>
+                <w:sz w:val="24"/>
+                <w:szCs w:val="24"/>
+              </w:rPr>
+              <w:t xml:space="preserve"> </w:t>
+            </w:r>
+            <w:proofErr w:type="spellStart"/>
+            <w:r>
+              <w:rPr>
+                <w:b w:val="0"/>
+                <w:i/>
+                <w:sz w:val="24"/>
+                <w:szCs w:val="24"/>
+              </w:rPr>
+              <w:t>kategóriát</w:t>
+            </w:r>
+            <w:proofErr w:type="spellEnd"/>
+            <w:r>
+              <w:rPr>
+                <w:b w:val="0"/>
+                <w:i/>
+                <w:sz w:val="24"/>
+                <w:szCs w:val="24"/>
+              </w:rPr>
+              <w:t xml:space="preserve"> </w:t>
+            </w:r>
+            <w:proofErr w:type="spellStart"/>
+            <w:r>
+              <w:rPr>
+                <w:b w:val="0"/>
+                <w:i/>
+                <w:sz w:val="24"/>
+                <w:szCs w:val="24"/>
+              </w:rPr>
+              <w:t>ír</w:t>
+            </w:r>
+            <w:proofErr w:type="spellEnd"/>
+            <w:r>
+              <w:rPr>
+                <w:b w:val="0"/>
+                <w:i/>
+                <w:sz w:val="24"/>
+                <w:szCs w:val="24"/>
+              </w:rPr>
+              <w:t xml:space="preserve"> be a </w:t>
+            </w:r>
+            <w:proofErr w:type="spellStart"/>
+            <w:r>
+              <w:rPr>
+                <w:b w:val="0"/>
+                <w:i/>
+                <w:sz w:val="24"/>
+                <w:szCs w:val="24"/>
+              </w:rPr>
+              <w:t>felhasználó</w:t>
+            </w:r>
+            <w:proofErr w:type="spellEnd"/>
+            <w:r>
+              <w:rPr>
+                <w:b w:val="0"/>
+                <w:i/>
+                <w:sz w:val="24"/>
+                <w:szCs w:val="24"/>
+              </w:rPr>
+              <w:t xml:space="preserve">, </w:t>
+            </w:r>
+            <w:proofErr w:type="spellStart"/>
+            <w:proofErr w:type="gramStart"/>
+            <w:r>
+              <w:rPr>
+                <w:b w:val="0"/>
+                <w:i/>
+                <w:sz w:val="24"/>
+                <w:szCs w:val="24"/>
+              </w:rPr>
+              <w:t>akkor</w:t>
+            </w:r>
+            <w:proofErr w:type="spellEnd"/>
+            <w:r>
+              <w:rPr>
+                <w:b w:val="0"/>
+                <w:i/>
+                <w:sz w:val="24"/>
+                <w:szCs w:val="24"/>
+              </w:rPr>
+              <w:t xml:space="preserve"> ,,</w:t>
+            </w:r>
+            <w:proofErr w:type="spellStart"/>
+            <w:r>
+              <w:rPr>
+                <w:b w:val="0"/>
+                <w:i/>
+                <w:sz w:val="24"/>
+                <w:szCs w:val="24"/>
+              </w:rPr>
+              <w:t>nem</w:t>
+            </w:r>
+            <w:proofErr w:type="spellEnd"/>
+            <w:proofErr w:type="gramEnd"/>
+            <w:r>
+              <w:rPr>
+                <w:b w:val="0"/>
+                <w:i/>
+                <w:sz w:val="24"/>
+                <w:szCs w:val="24"/>
+              </w:rPr>
+              <w:t xml:space="preserve"> </w:t>
+            </w:r>
+            <w:proofErr w:type="spellStart"/>
+            <w:r>
+              <w:rPr>
+                <w:b w:val="0"/>
+                <w:i/>
+                <w:sz w:val="24"/>
+                <w:szCs w:val="24"/>
+              </w:rPr>
+              <w:t>létező</w:t>
+            </w:r>
+            <w:proofErr w:type="spellEnd"/>
+            <w:r>
+              <w:rPr>
+                <w:b w:val="0"/>
+                <w:i/>
+                <w:sz w:val="24"/>
+                <w:szCs w:val="24"/>
+              </w:rPr>
+              <w:t xml:space="preserve"> </w:t>
+            </w:r>
+            <w:proofErr w:type="spellStart"/>
+            <w:r>
+              <w:rPr>
+                <w:b w:val="0"/>
+                <w:i/>
+                <w:sz w:val="24"/>
+                <w:szCs w:val="24"/>
+              </w:rPr>
+              <w:t>kategória</w:t>
+            </w:r>
+            <w:proofErr w:type="spellEnd"/>
+            <w:r>
+              <w:rPr>
+                <w:b w:val="0"/>
+                <w:i/>
+                <w:sz w:val="24"/>
+                <w:szCs w:val="24"/>
+              </w:rPr>
+              <w:t xml:space="preserve">” </w:t>
+            </w:r>
+            <w:proofErr w:type="spellStart"/>
+            <w:r>
+              <w:rPr>
+                <w:b w:val="0"/>
+                <w:i/>
+                <w:sz w:val="24"/>
+                <w:szCs w:val="24"/>
+              </w:rPr>
+              <w:t>címmel</w:t>
+            </w:r>
+            <w:proofErr w:type="spellEnd"/>
+            <w:r>
+              <w:rPr>
+                <w:b w:val="0"/>
+                <w:i/>
+                <w:sz w:val="24"/>
+                <w:szCs w:val="24"/>
+              </w:rPr>
+              <w:t xml:space="preserve"> </w:t>
+            </w:r>
+            <w:proofErr w:type="spellStart"/>
+            <w:r>
+              <w:rPr>
+                <w:b w:val="0"/>
+                <w:i/>
+                <w:sz w:val="24"/>
+                <w:szCs w:val="24"/>
+              </w:rPr>
+              <w:t>hibaüzenet</w:t>
+            </w:r>
+            <w:proofErr w:type="spellEnd"/>
+            <w:r>
+              <w:rPr>
+                <w:b w:val="0"/>
+                <w:i/>
+                <w:sz w:val="24"/>
+                <w:szCs w:val="24"/>
+              </w:rPr>
+              <w:t xml:space="preserve"> fog </w:t>
+            </w:r>
+            <w:proofErr w:type="spellStart"/>
+            <w:r>
+              <w:rPr>
+                <w:b w:val="0"/>
+                <w:i/>
+                <w:sz w:val="24"/>
+                <w:szCs w:val="24"/>
+              </w:rPr>
+              <w:t>kapni</w:t>
+            </w:r>
+            <w:proofErr w:type="spellEnd"/>
+            <w:r>
+              <w:rPr>
+                <w:b w:val="0"/>
+                <w:i/>
+                <w:sz w:val="24"/>
+                <w:szCs w:val="24"/>
+              </w:rPr>
+              <w:t xml:space="preserve">. </w:t>
+            </w:r>
+            <w:proofErr w:type="spellStart"/>
+            <w:r>
+              <w:rPr>
+                <w:b w:val="0"/>
+                <w:i/>
+                <w:sz w:val="24"/>
+                <w:szCs w:val="24"/>
+              </w:rPr>
+              <w:t>Helyszín</w:t>
+            </w:r>
+            <w:proofErr w:type="spellEnd"/>
+            <w:r>
+              <w:rPr>
+                <w:b w:val="0"/>
+                <w:i/>
+                <w:sz w:val="24"/>
+                <w:szCs w:val="24"/>
+              </w:rPr>
+              <w:t xml:space="preserve"> </w:t>
+            </w:r>
+            <w:proofErr w:type="spellStart"/>
+            <w:r>
+              <w:rPr>
+                <w:b w:val="0"/>
+                <w:i/>
+                <w:sz w:val="24"/>
+                <w:szCs w:val="24"/>
+              </w:rPr>
+              <w:t>hozzárendelésnél</w:t>
+            </w:r>
+            <w:proofErr w:type="spellEnd"/>
+            <w:r>
+              <w:rPr>
+                <w:b w:val="0"/>
+                <w:i/>
+                <w:sz w:val="24"/>
+                <w:szCs w:val="24"/>
+              </w:rPr>
+              <w:t xml:space="preserve"> </w:t>
+            </w:r>
+            <w:proofErr w:type="spellStart"/>
+            <w:r>
+              <w:rPr>
+                <w:b w:val="0"/>
+                <w:i/>
+                <w:sz w:val="24"/>
+                <w:szCs w:val="24"/>
+              </w:rPr>
+              <w:t>mivel</w:t>
+            </w:r>
+            <w:proofErr w:type="spellEnd"/>
+            <w:r>
+              <w:rPr>
+                <w:b w:val="0"/>
+                <w:i/>
+                <w:sz w:val="24"/>
+                <w:szCs w:val="24"/>
+              </w:rPr>
+              <w:t xml:space="preserve"> </w:t>
+            </w:r>
+            <w:proofErr w:type="spellStart"/>
+            <w:r>
+              <w:rPr>
+                <w:b w:val="0"/>
+                <w:i/>
+                <w:sz w:val="24"/>
+                <w:szCs w:val="24"/>
+              </w:rPr>
+              <w:t>lenyíló</w:t>
+            </w:r>
+            <w:proofErr w:type="spellEnd"/>
+            <w:r>
+              <w:rPr>
+                <w:b w:val="0"/>
+                <w:i/>
+                <w:sz w:val="24"/>
+                <w:szCs w:val="24"/>
+              </w:rPr>
+              <w:t xml:space="preserve"> </w:t>
+            </w:r>
+            <w:proofErr w:type="spellStart"/>
+            <w:r>
+              <w:rPr>
+                <w:b w:val="0"/>
+                <w:i/>
+                <w:sz w:val="24"/>
+                <w:szCs w:val="24"/>
+              </w:rPr>
+              <w:t>listát</w:t>
+            </w:r>
+            <w:proofErr w:type="spellEnd"/>
+            <w:r>
+              <w:rPr>
+                <w:b w:val="0"/>
+                <w:i/>
+                <w:sz w:val="24"/>
+                <w:szCs w:val="24"/>
+              </w:rPr>
+              <w:t xml:space="preserve"> </w:t>
+            </w:r>
+            <w:proofErr w:type="spellStart"/>
+            <w:r>
+              <w:rPr>
+                <w:b w:val="0"/>
+                <w:i/>
+                <w:sz w:val="24"/>
+                <w:szCs w:val="24"/>
+              </w:rPr>
+              <w:t>alkalmazunk</w:t>
+            </w:r>
+            <w:proofErr w:type="spellEnd"/>
+            <w:r>
+              <w:rPr>
+                <w:b w:val="0"/>
+                <w:i/>
+                <w:sz w:val="24"/>
+                <w:szCs w:val="24"/>
+              </w:rPr>
+              <w:t xml:space="preserve">, </w:t>
+            </w:r>
+            <w:proofErr w:type="spellStart"/>
+            <w:r>
+              <w:rPr>
+                <w:b w:val="0"/>
+                <w:i/>
+                <w:sz w:val="24"/>
+                <w:szCs w:val="24"/>
+              </w:rPr>
+              <w:t>kizárjuk</w:t>
+            </w:r>
+            <w:proofErr w:type="spellEnd"/>
+            <w:r>
+              <w:rPr>
+                <w:b w:val="0"/>
+                <w:i/>
+                <w:sz w:val="24"/>
+                <w:szCs w:val="24"/>
+              </w:rPr>
+              <w:t xml:space="preserve"> a </w:t>
+            </w:r>
+            <w:proofErr w:type="spellStart"/>
+            <w:r>
+              <w:rPr>
+                <w:b w:val="0"/>
+                <w:i/>
+                <w:sz w:val="24"/>
+                <w:szCs w:val="24"/>
+              </w:rPr>
+              <w:t>téves</w:t>
+            </w:r>
+            <w:proofErr w:type="spellEnd"/>
+            <w:r>
+              <w:rPr>
+                <w:b w:val="0"/>
+                <w:i/>
+                <w:sz w:val="24"/>
+                <w:szCs w:val="24"/>
+              </w:rPr>
+              <w:t xml:space="preserve">, </w:t>
+            </w:r>
+            <w:proofErr w:type="spellStart"/>
+            <w:r>
+              <w:rPr>
+                <w:b w:val="0"/>
+                <w:i/>
+                <w:sz w:val="24"/>
+                <w:szCs w:val="24"/>
+              </w:rPr>
+              <w:t>vagy</w:t>
+            </w:r>
+            <w:proofErr w:type="spellEnd"/>
+            <w:r>
+              <w:rPr>
+                <w:b w:val="0"/>
+                <w:i/>
+                <w:sz w:val="24"/>
+                <w:szCs w:val="24"/>
+              </w:rPr>
+              <w:t xml:space="preserve"> </w:t>
+            </w:r>
+            <w:proofErr w:type="spellStart"/>
+            <w:r>
+              <w:rPr>
+                <w:b w:val="0"/>
+                <w:i/>
+                <w:sz w:val="24"/>
+                <w:szCs w:val="24"/>
+              </w:rPr>
+              <w:t>nem</w:t>
+            </w:r>
+            <w:proofErr w:type="spellEnd"/>
+            <w:r>
+              <w:rPr>
+                <w:b w:val="0"/>
+                <w:i/>
+                <w:sz w:val="24"/>
+                <w:szCs w:val="24"/>
+              </w:rPr>
+              <w:t xml:space="preserve"> </w:t>
+            </w:r>
+            <w:proofErr w:type="spellStart"/>
+            <w:r>
+              <w:rPr>
+                <w:b w:val="0"/>
+                <w:i/>
+                <w:sz w:val="24"/>
+                <w:szCs w:val="24"/>
+              </w:rPr>
+              <w:t>létező</w:t>
+            </w:r>
+            <w:proofErr w:type="spellEnd"/>
+            <w:r>
+              <w:rPr>
+                <w:b w:val="0"/>
+                <w:i/>
+                <w:sz w:val="24"/>
+                <w:szCs w:val="24"/>
+              </w:rPr>
+              <w:t xml:space="preserve"> </w:t>
+            </w:r>
+            <w:proofErr w:type="spellStart"/>
+            <w:r>
+              <w:rPr>
+                <w:b w:val="0"/>
+                <w:i/>
+                <w:sz w:val="24"/>
+                <w:szCs w:val="24"/>
+              </w:rPr>
+              <w:t>helyszínek</w:t>
+            </w:r>
+            <w:proofErr w:type="spellEnd"/>
+            <w:r>
+              <w:rPr>
+                <w:b w:val="0"/>
+                <w:i/>
+                <w:sz w:val="24"/>
+                <w:szCs w:val="24"/>
+              </w:rPr>
+              <w:t xml:space="preserve"> </w:t>
+            </w:r>
+            <w:proofErr w:type="spellStart"/>
+            <w:r>
+              <w:rPr>
+                <w:b w:val="0"/>
+                <w:i/>
+                <w:sz w:val="24"/>
+                <w:szCs w:val="24"/>
+              </w:rPr>
+              <w:t>kiválasztását</w:t>
+            </w:r>
+            <w:proofErr w:type="spellEnd"/>
+            <w:r>
+              <w:rPr>
+                <w:b w:val="0"/>
+                <w:i/>
+                <w:sz w:val="24"/>
+                <w:szCs w:val="24"/>
+              </w:rPr>
+              <w:t>.</w:t>
+            </w:r>
+          </w:p>
+        </w:tc>
+      </w:tr>
+      <w:tr>
+        <w:tc>
+          <w:tcPr>
+            <w:tcW w:w="10456" w:type="dxa"/>
+            <w:gridSpan w:val="4"/>
+          </w:tcPr>
+          <w:p>
+            <w:pPr>
+              <w:pStyle w:val="Cmsor2"/>
+              <w:outlineLvl w:val="1"/>
+              <w:rPr>
+                <w:sz w:val="24"/>
+                <w:szCs w:val="24"/>
+              </w:rPr>
+            </w:pPr>
+            <w:r>
+              <w:rPr>
+                <w:sz w:val="24"/>
+                <w:szCs w:val="24"/>
+              </w:rPr>
+              <w:t>AFD-</w:t>
+            </w:r>
+            <w:proofErr w:type="spellStart"/>
+            <w:r>
+              <w:rPr>
+                <w:sz w:val="24"/>
+                <w:szCs w:val="24"/>
+              </w:rPr>
+              <w:t>eljárások</w:t>
+            </w:r>
+            <w:proofErr w:type="spellEnd"/>
+            <w:r>
+              <w:rPr>
+                <w:sz w:val="24"/>
+                <w:szCs w:val="24"/>
+              </w:rPr>
+              <w:t>:</w:t>
+            </w:r>
+            <w:r>
+              <w:rPr>
+                <w:sz w:val="24"/>
+                <w:szCs w:val="24"/>
+              </w:rPr>
+              <w:t xml:space="preserve"> </w:t>
+            </w:r>
+            <w:r>
+              <w:rPr>
+                <w:b w:val="0"/>
+                <w:i/>
+                <w:sz w:val="24"/>
+                <w:szCs w:val="24"/>
+              </w:rPr>
+              <w:t>4</w:t>
+            </w:r>
+          </w:p>
+        </w:tc>
+      </w:tr>
+      <w:tr>
+        <w:tc>
+          <w:tcPr>
+            <w:tcW w:w="5228" w:type="dxa"/>
+            <w:gridSpan w:val="2"/>
+          </w:tcPr>
+          <w:p>
+            <w:pPr>
+              <w:pStyle w:val="Cmsor2"/>
+              <w:outlineLvl w:val="1"/>
+              <w:rPr>
+                <w:b w:val="0"/>
+                <w:sz w:val="24"/>
+                <w:szCs w:val="24"/>
+              </w:rPr>
+            </w:pPr>
+            <w:proofErr w:type="spellStart"/>
+            <w:r>
+              <w:rPr>
+                <w:sz w:val="24"/>
+                <w:szCs w:val="24"/>
+              </w:rPr>
+              <w:t>Események</w:t>
+            </w:r>
+            <w:proofErr w:type="spellEnd"/>
+            <w:r>
+              <w:rPr>
+                <w:sz w:val="24"/>
+                <w:szCs w:val="24"/>
+              </w:rPr>
+              <w:t>:</w:t>
+            </w:r>
+            <w:r>
+              <w:rPr>
+                <w:sz w:val="24"/>
+                <w:szCs w:val="24"/>
+              </w:rPr>
+              <w:t xml:space="preserve"> </w:t>
+            </w:r>
+            <w:r>
+              <w:rPr>
+                <w:sz w:val="24"/>
+                <w:szCs w:val="24"/>
+              </w:rPr>
+              <w:br/>
+            </w:r>
+            <w:r>
+              <w:rPr>
+                <w:b w:val="0"/>
+                <w:i/>
+                <w:sz w:val="24"/>
+                <w:szCs w:val="24"/>
+              </w:rPr>
+              <w:t xml:space="preserve">Minden </w:t>
+            </w:r>
+            <w:proofErr w:type="spellStart"/>
+            <w:r>
+              <w:rPr>
+                <w:b w:val="0"/>
+                <w:i/>
+                <w:sz w:val="24"/>
+                <w:szCs w:val="24"/>
+              </w:rPr>
+              <w:t>új</w:t>
+            </w:r>
+            <w:proofErr w:type="spellEnd"/>
+            <w:r>
+              <w:rPr>
+                <w:b w:val="0"/>
+                <w:i/>
+                <w:sz w:val="24"/>
+                <w:szCs w:val="24"/>
+              </w:rPr>
+              <w:t xml:space="preserve"> </w:t>
+            </w:r>
+            <w:proofErr w:type="spellStart"/>
+            <w:r>
+              <w:rPr>
+                <w:b w:val="0"/>
+                <w:i/>
+                <w:sz w:val="24"/>
+                <w:szCs w:val="24"/>
+              </w:rPr>
+              <w:t>fénykép</w:t>
+            </w:r>
+            <w:proofErr w:type="spellEnd"/>
+            <w:r>
+              <w:rPr>
+                <w:b w:val="0"/>
+                <w:i/>
+                <w:sz w:val="24"/>
+                <w:szCs w:val="24"/>
+              </w:rPr>
+              <w:t xml:space="preserve"> </w:t>
+            </w:r>
+            <w:proofErr w:type="spellStart"/>
+            <w:r>
+              <w:rPr>
+                <w:b w:val="0"/>
+                <w:i/>
+                <w:sz w:val="24"/>
+                <w:szCs w:val="24"/>
+              </w:rPr>
+              <w:t>feltöltésénél</w:t>
+            </w:r>
+            <w:proofErr w:type="spellEnd"/>
+          </w:p>
+        </w:tc>
+        <w:tc>
+          <w:tcPr>
+            <w:tcW w:w="5228" w:type="dxa"/>
+            <w:gridSpan w:val="2"/>
+          </w:tcPr>
+          <w:p>
+            <w:pPr>
+              <w:pStyle w:val="Cmsor2"/>
+              <w:outlineLvl w:val="1"/>
+              <w:rPr>
+                <w:b w:val="0"/>
+                <w:sz w:val="24"/>
+                <w:szCs w:val="24"/>
+              </w:rPr>
+            </w:pPr>
+            <w:proofErr w:type="spellStart"/>
+            <w:r>
+              <w:rPr>
+                <w:b w:val="0"/>
+                <w:sz w:val="24"/>
+                <w:szCs w:val="24"/>
+              </w:rPr>
+              <w:t>Esemény</w:t>
+            </w:r>
+            <w:proofErr w:type="spellEnd"/>
+            <w:r>
+              <w:rPr>
+                <w:b w:val="0"/>
+                <w:sz w:val="24"/>
+                <w:szCs w:val="24"/>
+              </w:rPr>
+              <w:t xml:space="preserve"> </w:t>
+            </w:r>
+            <w:proofErr w:type="spellStart"/>
+            <w:r>
+              <w:rPr>
+                <w:b w:val="0"/>
+                <w:sz w:val="24"/>
+                <w:szCs w:val="24"/>
+              </w:rPr>
+              <w:t>gyakoriság</w:t>
+            </w:r>
+            <w:proofErr w:type="spellEnd"/>
+            <w:r>
+              <w:rPr>
+                <w:b w:val="0"/>
+                <w:sz w:val="24"/>
+                <w:szCs w:val="24"/>
+              </w:rPr>
+              <w:t>:</w:t>
+            </w:r>
+            <w:r>
+              <w:rPr>
+                <w:b w:val="0"/>
+                <w:sz w:val="24"/>
+                <w:szCs w:val="24"/>
+              </w:rPr>
+              <w:br/>
+            </w:r>
+            <w:r>
+              <w:rPr>
+                <w:b w:val="0"/>
+                <w:i/>
+                <w:sz w:val="24"/>
+                <w:szCs w:val="24"/>
+              </w:rPr>
+              <w:t xml:space="preserve">A </w:t>
+            </w:r>
+            <w:proofErr w:type="spellStart"/>
+            <w:r>
+              <w:rPr>
+                <w:b w:val="0"/>
+                <w:i/>
+                <w:sz w:val="24"/>
+                <w:szCs w:val="24"/>
+              </w:rPr>
+              <w:t>weboldal</w:t>
+            </w:r>
+            <w:proofErr w:type="spellEnd"/>
+            <w:r>
+              <w:rPr>
+                <w:b w:val="0"/>
+                <w:i/>
+                <w:sz w:val="24"/>
+                <w:szCs w:val="24"/>
+              </w:rPr>
+              <w:t xml:space="preserve"> </w:t>
+            </w:r>
+            <w:proofErr w:type="spellStart"/>
+            <w:r>
+              <w:rPr>
+                <w:b w:val="0"/>
+                <w:i/>
+                <w:sz w:val="24"/>
+                <w:szCs w:val="24"/>
+              </w:rPr>
+              <w:t>aktivitásától</w:t>
+            </w:r>
+            <w:proofErr w:type="spellEnd"/>
+            <w:r>
+              <w:rPr>
+                <w:b w:val="0"/>
+                <w:i/>
+                <w:sz w:val="24"/>
+                <w:szCs w:val="24"/>
+              </w:rPr>
+              <w:t xml:space="preserve"> </w:t>
+            </w:r>
+            <w:proofErr w:type="spellStart"/>
+            <w:r>
+              <w:rPr>
+                <w:b w:val="0"/>
+                <w:i/>
+                <w:sz w:val="24"/>
+                <w:szCs w:val="24"/>
+              </w:rPr>
+              <w:t>függően</w:t>
+            </w:r>
+            <w:proofErr w:type="spellEnd"/>
+          </w:p>
+        </w:tc>
+      </w:tr>
+      <w:tr>
+        <w:tc>
+          <w:tcPr>
+            <w:tcW w:w="10456" w:type="dxa"/>
+            <w:gridSpan w:val="4"/>
+          </w:tcPr>
+          <w:p>
+            <w:pPr>
+              <w:pStyle w:val="Cmsor2"/>
+              <w:outlineLvl w:val="1"/>
+              <w:rPr>
+                <w:b w:val="0"/>
+                <w:sz w:val="24"/>
+                <w:szCs w:val="24"/>
+              </w:rPr>
+            </w:pPr>
+            <w:r>
+              <w:rPr>
+                <w:b w:val="0"/>
+                <w:sz w:val="24"/>
+                <w:szCs w:val="24"/>
+              </w:rPr>
+              <w:t xml:space="preserve">I/O </w:t>
+            </w:r>
+            <w:proofErr w:type="spellStart"/>
+            <w:r>
+              <w:rPr>
+                <w:b w:val="0"/>
+                <w:sz w:val="24"/>
+                <w:szCs w:val="24"/>
+              </w:rPr>
+              <w:t>leírások</w:t>
+            </w:r>
+            <w:proofErr w:type="spellEnd"/>
+            <w:r>
+              <w:rPr>
+                <w:b w:val="0"/>
+                <w:sz w:val="24"/>
+                <w:szCs w:val="24"/>
+              </w:rPr>
+              <w:t>:</w:t>
+            </w:r>
+          </w:p>
+        </w:tc>
+      </w:tr>
+      <w:tr>
+        <w:tc>
+          <w:tcPr>
+            <w:tcW w:w="10456" w:type="dxa"/>
+            <w:gridSpan w:val="4"/>
+          </w:tcPr>
+          <w:p>
+            <w:pPr>
+              <w:pStyle w:val="Cmsor2"/>
+              <w:outlineLvl w:val="1"/>
+              <w:rPr>
+                <w:b w:val="0"/>
+                <w:sz w:val="24"/>
+                <w:szCs w:val="24"/>
+              </w:rPr>
+            </w:pPr>
+            <w:r>
+              <w:rPr>
+                <w:b w:val="0"/>
+                <w:sz w:val="24"/>
+                <w:szCs w:val="24"/>
+              </w:rPr>
+              <w:t xml:space="preserve">I/O </w:t>
+            </w:r>
+            <w:proofErr w:type="spellStart"/>
+            <w:r>
+              <w:rPr>
+                <w:b w:val="0"/>
+                <w:sz w:val="24"/>
+                <w:szCs w:val="24"/>
+              </w:rPr>
+              <w:t>szerkezetek</w:t>
+            </w:r>
+            <w:proofErr w:type="spellEnd"/>
+            <w:r>
+              <w:rPr>
+                <w:b w:val="0"/>
+                <w:sz w:val="24"/>
+                <w:szCs w:val="24"/>
+              </w:rPr>
+              <w:t>:</w:t>
+            </w:r>
+          </w:p>
+        </w:tc>
+      </w:tr>
+      <w:tr>
+        <w:tc>
+          <w:tcPr>
+            <w:tcW w:w="10456" w:type="dxa"/>
+            <w:gridSpan w:val="4"/>
+          </w:tcPr>
+          <w:p>
+            <w:pPr>
+              <w:pStyle w:val="Cmsor2"/>
+              <w:spacing w:before="0"/>
+              <w:outlineLvl w:val="1"/>
+              <w:rPr>
+                <w:b w:val="0"/>
+                <w:sz w:val="24"/>
+                <w:szCs w:val="24"/>
+              </w:rPr>
+            </w:pPr>
+            <w:proofErr w:type="spellStart"/>
+            <w:r>
+              <w:rPr>
+                <w:b w:val="0"/>
+                <w:sz w:val="24"/>
+                <w:szCs w:val="24"/>
+              </w:rPr>
+              <w:t>Követelménykatalógusra</w:t>
+            </w:r>
+            <w:proofErr w:type="spellEnd"/>
+            <w:r>
+              <w:rPr>
+                <w:b w:val="0"/>
+                <w:sz w:val="24"/>
+                <w:szCs w:val="24"/>
+              </w:rPr>
+              <w:t xml:space="preserve"> </w:t>
+            </w:r>
+            <w:proofErr w:type="spellStart"/>
+            <w:r>
+              <w:rPr>
+                <w:b w:val="0"/>
+                <w:sz w:val="24"/>
+                <w:szCs w:val="24"/>
+              </w:rPr>
+              <w:t>hivatkozás</w:t>
+            </w:r>
+            <w:proofErr w:type="spellEnd"/>
+            <w:r>
+              <w:rPr>
+                <w:b w:val="0"/>
+                <w:sz w:val="24"/>
+                <w:szCs w:val="24"/>
+              </w:rPr>
+              <w:t>:</w:t>
+            </w:r>
+          </w:p>
+          <w:p>
+            <w:pPr>
+              <w:pStyle w:val="Cmsor2"/>
+              <w:spacing w:before="0"/>
+              <w:outlineLvl w:val="1"/>
+              <w:rPr>
+                <w:b w:val="0"/>
+                <w:sz w:val="24"/>
+                <w:szCs w:val="24"/>
+              </w:rPr>
+            </w:pPr>
+            <w:r>
+              <w:rPr>
+                <w:b w:val="0"/>
+                <w:sz w:val="24"/>
+                <w:szCs w:val="24"/>
+              </w:rPr>
+              <w:t xml:space="preserve"> </w:t>
+            </w:r>
+            <w:r>
+              <w:rPr>
+                <w:b w:val="0"/>
+                <w:i/>
+                <w:sz w:val="24"/>
+                <w:szCs w:val="24"/>
+              </w:rPr>
+              <w:t>3</w:t>
+            </w:r>
+            <w:r>
+              <w:rPr>
+                <w:b w:val="0"/>
+                <w:i/>
+                <w:sz w:val="24"/>
+                <w:szCs w:val="24"/>
+              </w:rPr>
+              <w:t>-4</w:t>
+            </w:r>
+            <w:r>
+              <w:rPr>
+                <w:b w:val="0"/>
+                <w:i/>
+                <w:sz w:val="24"/>
+                <w:szCs w:val="24"/>
+              </w:rPr>
+              <w:t xml:space="preserve">. </w:t>
+            </w:r>
+            <w:proofErr w:type="spellStart"/>
+            <w:r>
+              <w:rPr>
+                <w:b w:val="0"/>
+                <w:i/>
+                <w:sz w:val="24"/>
+                <w:szCs w:val="24"/>
+              </w:rPr>
+              <w:t>követelmény</w:t>
+            </w:r>
+            <w:proofErr w:type="spellEnd"/>
+          </w:p>
+        </w:tc>
+      </w:tr>
+      <w:tr>
+        <w:tc>
+          <w:tcPr>
+            <w:tcW w:w="10456" w:type="dxa"/>
+            <w:gridSpan w:val="4"/>
+          </w:tcPr>
+          <w:p>
+            <w:pPr>
+              <w:pStyle w:val="Cmsor2"/>
+              <w:spacing w:before="0"/>
+              <w:outlineLvl w:val="1"/>
+              <w:rPr>
+                <w:b w:val="0"/>
+                <w:sz w:val="24"/>
+                <w:szCs w:val="24"/>
+              </w:rPr>
+            </w:pPr>
+            <w:proofErr w:type="spellStart"/>
+            <w:r>
+              <w:rPr>
+                <w:b w:val="0"/>
+                <w:sz w:val="24"/>
+                <w:szCs w:val="24"/>
+              </w:rPr>
+              <w:t>Tömegszerűség</w:t>
+            </w:r>
+            <w:proofErr w:type="spellEnd"/>
+            <w:r>
+              <w:rPr>
+                <w:b w:val="0"/>
+                <w:sz w:val="24"/>
+                <w:szCs w:val="24"/>
+              </w:rPr>
+              <w:t>:</w:t>
+            </w:r>
+          </w:p>
+          <w:p>
+            <w:pPr>
+              <w:pStyle w:val="Cmsor2"/>
+              <w:spacing w:before="0"/>
+              <w:outlineLvl w:val="1"/>
+              <w:rPr>
+                <w:b w:val="0"/>
+                <w:i/>
+                <w:sz w:val="24"/>
+                <w:szCs w:val="24"/>
+              </w:rPr>
+            </w:pPr>
+            <w:proofErr w:type="spellStart"/>
+            <w:r>
+              <w:rPr>
+                <w:b w:val="0"/>
+                <w:i/>
+                <w:sz w:val="24"/>
+                <w:szCs w:val="24"/>
+              </w:rPr>
+              <w:t>napi</w:t>
+            </w:r>
+            <w:proofErr w:type="spellEnd"/>
+            <w:r>
+              <w:rPr>
+                <w:b w:val="0"/>
+                <w:i/>
+                <w:sz w:val="24"/>
+                <w:szCs w:val="24"/>
+              </w:rPr>
+              <w:t xml:space="preserve"> </w:t>
+            </w:r>
+            <w:proofErr w:type="spellStart"/>
+            <w:r>
+              <w:rPr>
+                <w:b w:val="0"/>
+                <w:i/>
+                <w:sz w:val="24"/>
+                <w:szCs w:val="24"/>
+              </w:rPr>
+              <w:t>szintű</w:t>
+            </w:r>
+            <w:proofErr w:type="spellEnd"/>
+          </w:p>
+        </w:tc>
+      </w:tr>
+      <w:tr>
+        <w:tc>
+          <w:tcPr>
+            <w:tcW w:w="10456" w:type="dxa"/>
+            <w:gridSpan w:val="4"/>
+          </w:tcPr>
+          <w:p>
+            <w:pPr>
+              <w:pStyle w:val="Cmsor2"/>
+              <w:spacing w:before="0"/>
+              <w:outlineLvl w:val="1"/>
+              <w:rPr>
+                <w:b w:val="0"/>
+                <w:sz w:val="24"/>
+                <w:szCs w:val="24"/>
+              </w:rPr>
+            </w:pPr>
+            <w:proofErr w:type="spellStart"/>
+            <w:r>
+              <w:rPr>
+                <w:b w:val="0"/>
+                <w:sz w:val="24"/>
+                <w:szCs w:val="24"/>
+              </w:rPr>
+              <w:t>Kapcsolodó</w:t>
+            </w:r>
+            <w:proofErr w:type="spellEnd"/>
+            <w:r>
+              <w:rPr>
+                <w:b w:val="0"/>
+                <w:sz w:val="24"/>
+                <w:szCs w:val="24"/>
+              </w:rPr>
+              <w:t xml:space="preserve"> </w:t>
+            </w:r>
+            <w:proofErr w:type="spellStart"/>
+            <w:r>
+              <w:rPr>
+                <w:b w:val="0"/>
+                <w:sz w:val="24"/>
+                <w:szCs w:val="24"/>
+              </w:rPr>
+              <w:t>funkciók</w:t>
+            </w:r>
+            <w:proofErr w:type="spellEnd"/>
+            <w:r>
+              <w:rPr>
+                <w:b w:val="0"/>
+                <w:sz w:val="24"/>
+                <w:szCs w:val="24"/>
+              </w:rPr>
+              <w:t>:</w:t>
+            </w:r>
+          </w:p>
+          <w:p>
+            <w:pPr>
+              <w:pStyle w:val="Cmsor2"/>
+              <w:spacing w:before="0"/>
+              <w:outlineLvl w:val="1"/>
+              <w:rPr>
+                <w:b w:val="0"/>
+                <w:i/>
+                <w:sz w:val="24"/>
+                <w:szCs w:val="24"/>
+              </w:rPr>
+            </w:pPr>
+            <w:r>
+              <w:rPr>
+                <w:b w:val="0"/>
+                <w:i/>
+                <w:sz w:val="24"/>
+                <w:szCs w:val="24"/>
+              </w:rPr>
+              <w:t xml:space="preserve">8. </w:t>
+            </w:r>
+            <w:proofErr w:type="spellStart"/>
+            <w:r>
+              <w:rPr>
+                <w:b w:val="0"/>
+                <w:i/>
+                <w:sz w:val="24"/>
+                <w:szCs w:val="24"/>
+              </w:rPr>
+              <w:t>Albumkezelő</w:t>
+            </w:r>
+            <w:proofErr w:type="spellEnd"/>
+            <w:r>
+              <w:rPr>
+                <w:b w:val="0"/>
+                <w:i/>
+                <w:sz w:val="24"/>
+                <w:szCs w:val="24"/>
+              </w:rPr>
+              <w:t xml:space="preserve"> </w:t>
+            </w:r>
+            <w:proofErr w:type="spellStart"/>
+            <w:r>
+              <w:rPr>
+                <w:b w:val="0"/>
+                <w:i/>
+                <w:sz w:val="24"/>
+                <w:szCs w:val="24"/>
+              </w:rPr>
+              <w:t>felület</w:t>
+            </w:r>
+            <w:proofErr w:type="spellEnd"/>
+            <w:r>
+              <w:rPr>
+                <w:b w:val="0"/>
+                <w:i/>
+                <w:sz w:val="24"/>
+                <w:szCs w:val="24"/>
+              </w:rPr>
+              <w:t xml:space="preserve">, 5. </w:t>
+            </w:r>
+            <w:proofErr w:type="spellStart"/>
+            <w:r>
+              <w:rPr>
+                <w:b w:val="0"/>
+                <w:i/>
+                <w:sz w:val="24"/>
+                <w:szCs w:val="24"/>
+              </w:rPr>
+              <w:t>Képkezelő</w:t>
+            </w:r>
+            <w:proofErr w:type="spellEnd"/>
+            <w:r>
+              <w:rPr>
+                <w:b w:val="0"/>
+                <w:i/>
+                <w:sz w:val="24"/>
+                <w:szCs w:val="24"/>
+              </w:rPr>
+              <w:t xml:space="preserve"> </w:t>
+            </w:r>
+            <w:proofErr w:type="spellStart"/>
+            <w:r>
+              <w:rPr>
+                <w:b w:val="0"/>
+                <w:i/>
+                <w:sz w:val="24"/>
+                <w:szCs w:val="24"/>
+              </w:rPr>
+              <w:t>felület</w:t>
+            </w:r>
+            <w:proofErr w:type="spellEnd"/>
+          </w:p>
+        </w:tc>
+      </w:tr>
+      <w:tr>
+        <w:tc>
+          <w:tcPr>
+            <w:tcW w:w="5228" w:type="dxa"/>
+            <w:gridSpan w:val="2"/>
+          </w:tcPr>
+          <w:p>
+            <w:pPr>
+              <w:pStyle w:val="Cmsor2"/>
+              <w:outlineLvl w:val="1"/>
+              <w:rPr>
+                <w:b w:val="0"/>
+                <w:sz w:val="24"/>
+                <w:szCs w:val="24"/>
+              </w:rPr>
+            </w:pPr>
+            <w:proofErr w:type="spellStart"/>
+            <w:r>
+              <w:rPr>
+                <w:b w:val="0"/>
+                <w:sz w:val="24"/>
+                <w:szCs w:val="24"/>
+              </w:rPr>
+              <w:t>Lekérdezések</w:t>
+            </w:r>
+            <w:proofErr w:type="spellEnd"/>
+            <w:r>
+              <w:rPr>
+                <w:b w:val="0"/>
+                <w:sz w:val="24"/>
+                <w:szCs w:val="24"/>
+              </w:rPr>
+              <w:t>:</w:t>
+            </w:r>
+          </w:p>
+        </w:tc>
+        <w:tc>
+          <w:tcPr>
+            <w:tcW w:w="5228" w:type="dxa"/>
+            <w:gridSpan w:val="2"/>
+          </w:tcPr>
+          <w:p>
+            <w:pPr>
+              <w:pStyle w:val="Cmsor2"/>
+              <w:spacing w:before="0"/>
+              <w:outlineLvl w:val="1"/>
+              <w:rPr>
+                <w:b w:val="0"/>
+                <w:sz w:val="24"/>
+                <w:szCs w:val="24"/>
+              </w:rPr>
+            </w:pPr>
+            <w:proofErr w:type="spellStart"/>
+            <w:r>
+              <w:rPr>
+                <w:b w:val="0"/>
+                <w:sz w:val="24"/>
+                <w:szCs w:val="24"/>
+              </w:rPr>
+              <w:t>Lekérdezés</w:t>
+            </w:r>
+            <w:proofErr w:type="spellEnd"/>
+            <w:r>
+              <w:rPr>
+                <w:b w:val="0"/>
+                <w:sz w:val="24"/>
+                <w:szCs w:val="24"/>
+              </w:rPr>
+              <w:t xml:space="preserve"> </w:t>
+            </w:r>
+            <w:proofErr w:type="spellStart"/>
+            <w:r>
+              <w:rPr>
+                <w:b w:val="0"/>
+                <w:sz w:val="24"/>
+                <w:szCs w:val="24"/>
+              </w:rPr>
+              <w:t>gyakorisága</w:t>
+            </w:r>
+            <w:proofErr w:type="spellEnd"/>
+            <w:r>
+              <w:rPr>
+                <w:b w:val="0"/>
+                <w:sz w:val="24"/>
+                <w:szCs w:val="24"/>
+              </w:rPr>
+              <w:t>:</w:t>
+            </w:r>
+          </w:p>
+          <w:p>
+            <w:pPr>
+              <w:pStyle w:val="Cmsor2"/>
+              <w:spacing w:before="0"/>
+              <w:outlineLvl w:val="1"/>
+              <w:rPr>
+                <w:b w:val="0"/>
+                <w:i/>
+                <w:sz w:val="24"/>
+                <w:szCs w:val="24"/>
+              </w:rPr>
+            </w:pPr>
+            <w:proofErr w:type="spellStart"/>
+            <w:r>
+              <w:rPr>
+                <w:b w:val="0"/>
+                <w:i/>
+                <w:sz w:val="24"/>
+                <w:szCs w:val="24"/>
+              </w:rPr>
+              <w:t>Felhasználó</w:t>
+            </w:r>
+            <w:proofErr w:type="spellEnd"/>
+            <w:r>
+              <w:rPr>
+                <w:b w:val="0"/>
+                <w:i/>
+                <w:sz w:val="24"/>
+                <w:szCs w:val="24"/>
+              </w:rPr>
+              <w:t xml:space="preserve"> </w:t>
+            </w:r>
+            <w:proofErr w:type="spellStart"/>
+            <w:r>
+              <w:rPr>
+                <w:b w:val="0"/>
+                <w:i/>
+                <w:sz w:val="24"/>
+                <w:szCs w:val="24"/>
+              </w:rPr>
+              <w:t>igénytől</w:t>
+            </w:r>
+            <w:proofErr w:type="spellEnd"/>
+            <w:r>
+              <w:rPr>
+                <w:b w:val="0"/>
+                <w:i/>
+                <w:sz w:val="24"/>
+                <w:szCs w:val="24"/>
+              </w:rPr>
+              <w:t xml:space="preserve"> </w:t>
+            </w:r>
+            <w:proofErr w:type="spellStart"/>
+            <w:r>
+              <w:rPr>
+                <w:b w:val="0"/>
+                <w:i/>
+                <w:sz w:val="24"/>
+                <w:szCs w:val="24"/>
+              </w:rPr>
+              <w:t>függ</w:t>
+            </w:r>
+            <w:proofErr w:type="spellEnd"/>
+          </w:p>
+        </w:tc>
+      </w:tr>
+      <w:tr>
+        <w:tc>
+          <w:tcPr>
+            <w:tcW w:w="10456" w:type="dxa"/>
+            <w:gridSpan w:val="4"/>
+            <w:tcBorders>
+              <w:bottom w:val="single" w:sz="4" w:space="0" w:color="auto"/>
+            </w:tcBorders>
+          </w:tcPr>
+          <w:p>
+            <w:pPr>
+              <w:pStyle w:val="Cmsor2"/>
+              <w:outlineLvl w:val="1"/>
+              <w:rPr>
+                <w:b w:val="0"/>
+                <w:sz w:val="24"/>
+                <w:szCs w:val="24"/>
+              </w:rPr>
+            </w:pPr>
+            <w:proofErr w:type="spellStart"/>
+            <w:r>
+              <w:rPr>
+                <w:b w:val="0"/>
+                <w:sz w:val="24"/>
+                <w:szCs w:val="24"/>
+              </w:rPr>
+              <w:t>Közös</w:t>
+            </w:r>
+            <w:proofErr w:type="spellEnd"/>
+            <w:r>
+              <w:rPr>
+                <w:b w:val="0"/>
+                <w:sz w:val="24"/>
+                <w:szCs w:val="24"/>
+              </w:rPr>
+              <w:t xml:space="preserve"> </w:t>
+            </w:r>
+            <w:proofErr w:type="spellStart"/>
+            <w:r>
+              <w:rPr>
+                <w:b w:val="0"/>
+                <w:sz w:val="24"/>
+                <w:szCs w:val="24"/>
+              </w:rPr>
+              <w:t>feldogozás</w:t>
+            </w:r>
+            <w:proofErr w:type="spellEnd"/>
+            <w:r>
+              <w:rPr>
+                <w:b w:val="0"/>
+                <w:sz w:val="24"/>
+                <w:szCs w:val="24"/>
+              </w:rPr>
+              <w:t>:</w:t>
+            </w:r>
+          </w:p>
+        </w:tc>
+      </w:tr>
+      <w:tr>
+        <w:tc>
+          <w:tcPr>
+            <w:tcW w:w="10456" w:type="dxa"/>
+            <w:gridSpan w:val="4"/>
+            <w:tcBorders>
+              <w:top w:val="single" w:sz="4" w:space="0" w:color="auto"/>
+              <w:left w:val="single" w:sz="4" w:space="0" w:color="auto"/>
+              <w:bottom w:val="threeDEngrave" w:sz="6" w:space="0" w:color="auto"/>
+              <w:right w:val="single" w:sz="4" w:space="0" w:color="auto"/>
+            </w:tcBorders>
+          </w:tcPr>
+          <w:p>
+            <w:pPr>
+              <w:pStyle w:val="Cmsor2"/>
+              <w:outlineLvl w:val="1"/>
+              <w:rPr>
+                <w:b w:val="0"/>
+                <w:sz w:val="24"/>
+                <w:szCs w:val="24"/>
+              </w:rPr>
+            </w:pPr>
+            <w:proofErr w:type="spellStart"/>
+            <w:r>
+              <w:rPr>
+                <w:b w:val="0"/>
+                <w:sz w:val="24"/>
+                <w:szCs w:val="24"/>
+              </w:rPr>
+              <w:t>Dialógusnevek</w:t>
+            </w:r>
+            <w:proofErr w:type="spellEnd"/>
+            <w:r>
+              <w:rPr>
+                <w:b w:val="0"/>
+                <w:sz w:val="24"/>
+                <w:szCs w:val="24"/>
+              </w:rPr>
+              <w:t>:</w:t>
+            </w:r>
+          </w:p>
+        </w:tc>
+      </w:tr>
+      <w:tr>
+        <w:tc>
+          <w:tcPr>
+            <w:tcW w:w="10456" w:type="dxa"/>
+            <w:gridSpan w:val="4"/>
+            <w:tcBorders>
+              <w:top w:val="threeDEngrave" w:sz="6" w:space="0" w:color="auto"/>
+            </w:tcBorders>
+          </w:tcPr>
+          <w:p>
+            <w:pPr>
+              <w:pStyle w:val="Cmsor2"/>
+              <w:outlineLvl w:val="1"/>
+              <w:rPr>
+                <w:b w:val="0"/>
+                <w:sz w:val="24"/>
+                <w:szCs w:val="24"/>
+              </w:rPr>
+            </w:pPr>
+            <w:proofErr w:type="spellStart"/>
+            <w:r>
+              <w:rPr>
+                <w:b w:val="0"/>
+                <w:sz w:val="24"/>
+                <w:szCs w:val="24"/>
+              </w:rPr>
+              <w:t>Szolgáltatási</w:t>
+            </w:r>
+            <w:proofErr w:type="spellEnd"/>
+            <w:r>
+              <w:rPr>
+                <w:b w:val="0"/>
+                <w:sz w:val="24"/>
+                <w:szCs w:val="24"/>
+              </w:rPr>
+              <w:t xml:space="preserve"> </w:t>
+            </w:r>
+            <w:proofErr w:type="spellStart"/>
+            <w:r>
+              <w:rPr>
+                <w:b w:val="0"/>
+                <w:sz w:val="24"/>
+                <w:szCs w:val="24"/>
+              </w:rPr>
+              <w:t>szint</w:t>
+            </w:r>
+            <w:proofErr w:type="spellEnd"/>
+            <w:r>
+              <w:rPr>
+                <w:b w:val="0"/>
+                <w:sz w:val="24"/>
+                <w:szCs w:val="24"/>
+              </w:rPr>
+              <w:t xml:space="preserve"> </w:t>
+            </w:r>
+            <w:proofErr w:type="spellStart"/>
+            <w:r>
+              <w:rPr>
+                <w:b w:val="0"/>
+                <w:sz w:val="24"/>
+                <w:szCs w:val="24"/>
+              </w:rPr>
+              <w:t>követelményei</w:t>
+            </w:r>
+            <w:proofErr w:type="spellEnd"/>
+            <w:r>
+              <w:rPr>
+                <w:b w:val="0"/>
+                <w:sz w:val="24"/>
+                <w:szCs w:val="24"/>
+              </w:rPr>
+              <w:t>:</w:t>
+            </w:r>
+          </w:p>
+        </w:tc>
+      </w:tr>
+      <w:tr>
+        <w:tc>
+          <w:tcPr>
+            <w:tcW w:w="2614" w:type="dxa"/>
+          </w:tcPr>
+          <w:p>
+            <w:pPr>
+              <w:pStyle w:val="Cmsor2"/>
+              <w:outlineLvl w:val="1"/>
+              <w:rPr>
+                <w:b w:val="0"/>
+                <w:sz w:val="24"/>
+                <w:szCs w:val="24"/>
+              </w:rPr>
+            </w:pPr>
+            <w:proofErr w:type="spellStart"/>
+            <w:r>
+              <w:rPr>
+                <w:b w:val="0"/>
+                <w:sz w:val="24"/>
+                <w:szCs w:val="24"/>
+              </w:rPr>
+              <w:t>Leírás</w:t>
+            </w:r>
+            <w:proofErr w:type="spellEnd"/>
+            <w:r>
+              <w:rPr>
+                <w:b w:val="0"/>
+                <w:sz w:val="24"/>
+                <w:szCs w:val="24"/>
+              </w:rPr>
+              <w:t xml:space="preserve">: </w:t>
+            </w:r>
+            <w:proofErr w:type="spellStart"/>
+            <w:r>
+              <w:rPr>
+                <w:b w:val="0"/>
+                <w:sz w:val="24"/>
+                <w:szCs w:val="24"/>
+              </w:rPr>
+              <w:t>Fényképek</w:t>
+            </w:r>
+            <w:proofErr w:type="spellEnd"/>
+            <w:r>
+              <w:rPr>
+                <w:b w:val="0"/>
+                <w:sz w:val="24"/>
+                <w:szCs w:val="24"/>
+              </w:rPr>
+              <w:t xml:space="preserve"> </w:t>
+            </w:r>
+            <w:proofErr w:type="spellStart"/>
+            <w:r>
+              <w:rPr>
+                <w:b w:val="0"/>
+                <w:i/>
+                <w:sz w:val="24"/>
+                <w:szCs w:val="24"/>
+              </w:rPr>
+              <w:t>feltöltési</w:t>
+            </w:r>
+            <w:proofErr w:type="spellEnd"/>
+            <w:r>
+              <w:rPr>
+                <w:b w:val="0"/>
+                <w:i/>
+                <w:sz w:val="24"/>
+                <w:szCs w:val="24"/>
+              </w:rPr>
+              <w:t xml:space="preserve"> </w:t>
+            </w:r>
+            <w:proofErr w:type="spellStart"/>
+            <w:r>
+              <w:rPr>
+                <w:b w:val="0"/>
+                <w:i/>
+                <w:sz w:val="24"/>
+                <w:szCs w:val="24"/>
+              </w:rPr>
+              <w:t>ideje</w:t>
+            </w:r>
+            <w:proofErr w:type="spellEnd"/>
+          </w:p>
+        </w:tc>
+        <w:tc>
+          <w:tcPr>
+            <w:tcW w:w="2614" w:type="dxa"/>
+          </w:tcPr>
+          <w:p>
+            <w:pPr>
+              <w:pStyle w:val="Cmsor2"/>
+              <w:outlineLvl w:val="1"/>
+              <w:rPr>
+                <w:b w:val="0"/>
+                <w:sz w:val="24"/>
+                <w:szCs w:val="24"/>
+              </w:rPr>
+            </w:pPr>
+            <w:proofErr w:type="spellStart"/>
+            <w:r>
+              <w:rPr>
+                <w:b w:val="0"/>
+                <w:sz w:val="24"/>
+                <w:szCs w:val="24"/>
+              </w:rPr>
+              <w:t>Célérték</w:t>
+            </w:r>
+            <w:proofErr w:type="spellEnd"/>
+            <w:r>
+              <w:rPr>
+                <w:b w:val="0"/>
+                <w:sz w:val="24"/>
+                <w:szCs w:val="24"/>
+              </w:rPr>
+              <w:t xml:space="preserve">: </w:t>
+            </w:r>
+            <w:r>
+              <w:rPr>
+                <w:b w:val="0"/>
+                <w:i/>
+                <w:sz w:val="24"/>
+                <w:szCs w:val="24"/>
+              </w:rPr>
+              <w:t xml:space="preserve">2 </w:t>
+            </w:r>
+            <w:proofErr w:type="spellStart"/>
+            <w:r>
+              <w:rPr>
+                <w:b w:val="0"/>
+                <w:i/>
+                <w:sz w:val="24"/>
+                <w:szCs w:val="24"/>
+              </w:rPr>
+              <w:t>mp</w:t>
+            </w:r>
+            <w:proofErr w:type="spellEnd"/>
+          </w:p>
+        </w:tc>
+        <w:tc>
+          <w:tcPr>
+            <w:tcW w:w="2614" w:type="dxa"/>
+          </w:tcPr>
+          <w:p>
+            <w:pPr>
+              <w:pStyle w:val="Cmsor2"/>
+              <w:outlineLvl w:val="1"/>
+              <w:rPr>
+                <w:b w:val="0"/>
+                <w:sz w:val="24"/>
+                <w:szCs w:val="24"/>
+              </w:rPr>
+            </w:pPr>
+            <w:proofErr w:type="spellStart"/>
+            <w:r>
+              <w:rPr>
+                <w:b w:val="0"/>
+                <w:sz w:val="24"/>
+                <w:szCs w:val="24"/>
+              </w:rPr>
+              <w:t>Tartomány</w:t>
+            </w:r>
+            <w:proofErr w:type="spellEnd"/>
+            <w:r>
+              <w:rPr>
+                <w:b w:val="0"/>
+                <w:sz w:val="24"/>
+                <w:szCs w:val="24"/>
+              </w:rPr>
+              <w:t xml:space="preserve">: </w:t>
+            </w:r>
+            <w:r>
+              <w:rPr>
+                <w:b w:val="0"/>
+                <w:i/>
+                <w:sz w:val="24"/>
+                <w:szCs w:val="24"/>
+              </w:rPr>
+              <w:t xml:space="preserve">1-6 </w:t>
+            </w:r>
+            <w:proofErr w:type="spellStart"/>
+            <w:r>
+              <w:rPr>
+                <w:b w:val="0"/>
+                <w:i/>
+                <w:sz w:val="24"/>
+                <w:szCs w:val="24"/>
+              </w:rPr>
+              <w:t>mp</w:t>
+            </w:r>
+            <w:proofErr w:type="spellEnd"/>
+          </w:p>
+        </w:tc>
+        <w:tc>
+          <w:tcPr>
+            <w:tcW w:w="2614" w:type="dxa"/>
+          </w:tcPr>
+          <w:p>
+            <w:pPr>
+              <w:pStyle w:val="Cmsor2"/>
+              <w:outlineLvl w:val="1"/>
+              <w:rPr>
+                <w:b w:val="0"/>
+                <w:sz w:val="24"/>
+                <w:szCs w:val="24"/>
+              </w:rPr>
+            </w:pPr>
+            <w:proofErr w:type="spellStart"/>
+            <w:r>
+              <w:rPr>
+                <w:b w:val="0"/>
+                <w:sz w:val="24"/>
+                <w:szCs w:val="24"/>
+              </w:rPr>
+              <w:t>Megjegyzések</w:t>
+            </w:r>
+            <w:proofErr w:type="spellEnd"/>
+            <w:r>
+              <w:rPr>
+                <w:b w:val="0"/>
+                <w:sz w:val="24"/>
+                <w:szCs w:val="24"/>
+              </w:rPr>
+              <w:t>:</w:t>
+            </w:r>
+          </w:p>
+        </w:tc>
+      </w:tr>
+    </w:tbl>
+    <w:p>
+      <w:pPr>
+        <w:pStyle w:val="Cmsor2"/>
+      </w:pPr>
     </w:p>
     <w:p>
       <w:pPr>
@@ -8321,6 +12365,7 @@
       </w:pPr>
       <w:proofErr w:type="spellStart"/>
       <w:r>
+        <w:lastRenderedPageBreak/>
         <w:t>Képernyőtervek</w:t>
       </w:r>
       <w:proofErr w:type="spellEnd"/>
@@ -8420,6 +12465,92 @@
 <file path=word/numbering.xml><?xml version="1.0" encoding="utf-8"?>
 <w:numbering xmlns:wpc="http://schemas.microsoft.com/office/word/2010/wordprocessingCanvas" xmlns:cx="http://schemas.microsoft.com/office/drawing/2014/chartex" xmlns:mc="http://schemas.openxmlformats.org/markup-compatibility/2006" xmlns:o="urn:schemas-microsoft-com:office:office" xmlns:r="http://schemas.openxmlformats.org/officeDocument/2006/relationships" xmlns:m="http://schemas.openxmlformats.org/officeDocument/2006/math" xmlns:v="urn:schemas-microsoft-com:vml" xmlns:wp14="http://schemas.microsoft.com/office/word/2010/wordprocessingDrawing" xmlns:wp="http://schemas.openxmlformats.org/drawingml/2006/wordprocessingDrawing" xmlns:w10="urn:schemas-microsoft-com:office:word" xmlns:w="http://schemas.openxmlformats.org/wordprocessingml/2006/main" xmlns:w14="http://schemas.microsoft.com/office/word/2010/wordml" xmlns:w15="http://schemas.microsoft.com/office/word/2012/wordml" xmlns:w16se="http://schemas.microsoft.com/office/word/2015/wordml/symex" xmlns:wpg="http://schemas.microsoft.com/office/word/2010/wordprocessingGroup" xmlns:wpi="http://schemas.microsoft.com/office/word/2010/wordprocessingInk" xmlns:wne="http://schemas.microsoft.com/office/word/2006/wordml" xmlns:wps="http://schemas.microsoft.com/office/word/2010/wordprocessingShape" mc:Ignorable="w14 w15 w16se wp14">
   <w:abstractNum w:abstractNumId="0" w15:restartNumberingAfterBreak="0">
+    <w:nsid w:val="0AB1617A"/>
+    <w:multiLevelType w:val="hybridMultilevel"/>
+    <w:tmpl w:val="B32634F8"/>
+    <w:lvl w:ilvl="0" w:tplc="040E000F">
+      <w:start w:val="1"/>
+      <w:numFmt w:val="decimal"/>
+      <w:lvlText w:val="%1."/>
+      <w:lvlJc w:val="left"/>
+      <w:pPr>
+        <w:ind w:left="720" w:hanging="360"/>
+      </w:pPr>
+    </w:lvl>
+    <w:lvl w:ilvl="1" w:tplc="040E0019" w:tentative="1">
+      <w:start w:val="1"/>
+      <w:numFmt w:val="lowerLetter"/>
+      <w:lvlText w:val="%2."/>
+      <w:lvlJc w:val="left"/>
+      <w:pPr>
+        <w:ind w:left="1440" w:hanging="360"/>
+      </w:pPr>
+    </w:lvl>
+    <w:lvl w:ilvl="2" w:tplc="040E001B" w:tentative="1">
+      <w:start w:val="1"/>
+      <w:numFmt w:val="lowerRoman"/>
+      <w:lvlText w:val="%3."/>
+      <w:lvlJc w:val="right"/>
+      <w:pPr>
+        <w:ind w:left="2160" w:hanging="180"/>
+      </w:pPr>
+    </w:lvl>
+    <w:lvl w:ilvl="3" w:tplc="040E000F" w:tentative="1">
+      <w:start w:val="1"/>
+      <w:numFmt w:val="decimal"/>
+      <w:lvlText w:val="%4."/>
+      <w:lvlJc w:val="left"/>
+      <w:pPr>
+        <w:ind w:left="2880" w:hanging="360"/>
+      </w:pPr>
+    </w:lvl>
+    <w:lvl w:ilvl="4" w:tplc="040E0019" w:tentative="1">
+      <w:start w:val="1"/>
+      <w:numFmt w:val="lowerLetter"/>
+      <w:lvlText w:val="%5."/>
+      <w:lvlJc w:val="left"/>
+      <w:pPr>
+        <w:ind w:left="3600" w:hanging="360"/>
+      </w:pPr>
+    </w:lvl>
+    <w:lvl w:ilvl="5" w:tplc="040E001B" w:tentative="1">
+      <w:start w:val="1"/>
+      <w:numFmt w:val="lowerRoman"/>
+      <w:lvlText w:val="%6."/>
+      <w:lvlJc w:val="right"/>
+      <w:pPr>
+        <w:ind w:left="4320" w:hanging="180"/>
+      </w:pPr>
+    </w:lvl>
+    <w:lvl w:ilvl="6" w:tplc="040E000F" w:tentative="1">
+      <w:start w:val="1"/>
+      <w:numFmt w:val="decimal"/>
+      <w:lvlText w:val="%7."/>
+      <w:lvlJc w:val="left"/>
+      <w:pPr>
+        <w:ind w:left="5040" w:hanging="360"/>
+      </w:pPr>
+    </w:lvl>
+    <w:lvl w:ilvl="7" w:tplc="040E0019" w:tentative="1">
+      <w:start w:val="1"/>
+      <w:numFmt w:val="lowerLetter"/>
+      <w:lvlText w:val="%8."/>
+      <w:lvlJc w:val="left"/>
+      <w:pPr>
+        <w:ind w:left="5760" w:hanging="360"/>
+      </w:pPr>
+    </w:lvl>
+    <w:lvl w:ilvl="8" w:tplc="040E001B" w:tentative="1">
+      <w:start w:val="1"/>
+      <w:numFmt w:val="lowerRoman"/>
+      <w:lvlText w:val="%9."/>
+      <w:lvlJc w:val="right"/>
+      <w:pPr>
+        <w:ind w:left="6480" w:hanging="180"/>
+      </w:pPr>
+    </w:lvl>
+  </w:abstractNum>
+  <w:abstractNum w:abstractNumId="1" w15:restartNumberingAfterBreak="0">
     <w:nsid w:val="3EFE53C4"/>
     <w:multiLevelType w:val="multilevel"/>
     <w:tmpl w:val="8F286412"/>
@@ -8532,7 +12663,7 @@
       </w:rPr>
     </w:lvl>
   </w:abstractNum>
-  <w:abstractNum w:abstractNumId="1" w15:restartNumberingAfterBreak="0">
+  <w:abstractNum w:abstractNumId="2" w15:restartNumberingAfterBreak="0">
     <w:nsid w:val="49FA4105"/>
     <w:multiLevelType w:val="multilevel"/>
     <w:tmpl w:val="58AA08BE"/>
@@ -8646,10 +12777,13 @@
     </w:lvl>
   </w:abstractNum>
   <w:num w:numId="1">
-    <w:abstractNumId w:val="0"/>
+    <w:abstractNumId w:val="1"/>
   </w:num>
   <w:num w:numId="2">
-    <w:abstractNumId w:val="1"/>
+    <w:abstractNumId w:val="2"/>
+  </w:num>
+  <w:num w:numId="3">
+    <w:abstractNumId w:val="0"/>
   </w:num>
 </w:numbering>
 </file>

</xml_diff>